<commit_message>
Created Format for Final Report
</commit_message>
<xml_diff>
--- a/proj_asic/docs/Reports/Senior Project II Draft.docx
+++ b/proj_asic/docs/Reports/Senior Project II Draft.docx
@@ -272,7 +272,7 @@
             <v:path o:extrusionok="f" gradientshapeok="t" o:connecttype="rect"/>
             <o:lock v:ext="edit" aspectratio="t"/>
           </v:shapetype>
-          <v:shape id="_x0000_i1025" type="#_x0000_t75" style="width:298.3pt;height:293.6pt">
+          <v:shape id="_x0000_i1025" type="#_x0000_t75" style="width:298.2pt;height:293.45pt">
             <v:imagedata r:id="rId9" o:title="image003"/>
           </v:shape>
         </w:pict>
@@ -482,6 +482,9 @@
       <w:pPr>
         <w:spacing w:line="480" w:lineRule="auto"/>
         <w:jc w:val="center"/>
+        <w:rPr>
+          <w:u w:val="single"/>
+        </w:rPr>
       </w:pPr>
       <w:r>
         <w:rPr>
@@ -489,6 +492,91 @@
           <w:b/>
           <w:sz w:val="36"/>
           <w:szCs w:val="36"/>
+          <w:u w:val="single"/>
+        </w:rPr>
+        <w:lastRenderedPageBreak/>
+        <w:t>Acknowledgements</w:t>
+      </w:r>
+    </w:p>
+    <w:p>
+      <w:pPr>
+        <w:jc w:val="both"/>
+        <w:rPr>
+          <w:rFonts w:ascii="Times New Roman" w:eastAsia="Times New Roman" w:hAnsi="Times New Roman" w:cs="Times New Roman"/>
+          <w:b/>
+          <w:sz w:val="24"/>
+          <w:szCs w:val="24"/>
+        </w:rPr>
+      </w:pPr>
+    </w:p>
+    <w:p>
+      <w:pPr>
+        <w:spacing w:line="480" w:lineRule="auto"/>
+        <w:rPr>
+          <w:color w:val="FF0000"/>
+        </w:rPr>
+      </w:pPr>
+      <w:r>
+        <w:rPr>
+          <w:rFonts w:ascii="Times New Roman" w:eastAsia="Times New Roman" w:hAnsi="Times New Roman" w:cs="Times New Roman"/>
+          <w:b/>
+          <w:color w:val="FF0000"/>
+          <w:sz w:val="24"/>
+          <w:szCs w:val="24"/>
+        </w:rPr>
+        <w:t>Zach</w:t>
+      </w:r>
+    </w:p>
+    <w:p>
+      <w:pPr>
+        <w:spacing w:line="480" w:lineRule="auto"/>
+        <w:jc w:val="center"/>
+        <w:rPr>
+          <w:rFonts w:ascii="Times New Roman" w:eastAsia="Times New Roman" w:hAnsi="Times New Roman" w:cs="Times New Roman"/>
+          <w:b/>
+          <w:sz w:val="36"/>
+          <w:szCs w:val="36"/>
+        </w:rPr>
+      </w:pPr>
+    </w:p>
+    <w:p>
+      <w:pPr>
+        <w:rPr>
+          <w:rFonts w:ascii="Times New Roman" w:eastAsia="Times New Roman" w:hAnsi="Times New Roman" w:cs="Times New Roman"/>
+          <w:b/>
+          <w:sz w:val="36"/>
+          <w:szCs w:val="36"/>
+        </w:rPr>
+      </w:pPr>
+      <w:r>
+        <w:rPr>
+          <w:rFonts w:ascii="Times New Roman" w:eastAsia="Times New Roman" w:hAnsi="Times New Roman" w:cs="Times New Roman"/>
+          <w:b/>
+          <w:sz w:val="36"/>
+          <w:szCs w:val="36"/>
+        </w:rPr>
+        <w:br w:type="page"/>
+      </w:r>
+    </w:p>
+    <w:p>
+      <w:pPr>
+        <w:spacing w:line="480" w:lineRule="auto"/>
+        <w:jc w:val="center"/>
+        <w:rPr>
+          <w:rFonts w:ascii="Times New Roman" w:eastAsia="Times New Roman" w:hAnsi="Times New Roman" w:cs="Times New Roman"/>
+          <w:b/>
+          <w:sz w:val="36"/>
+          <w:szCs w:val="36"/>
+          <w:u w:val="single"/>
+        </w:rPr>
+      </w:pPr>
+      <w:r>
+        <w:rPr>
+          <w:rFonts w:ascii="Times New Roman" w:eastAsia="Times New Roman" w:hAnsi="Times New Roman" w:cs="Times New Roman"/>
+          <w:b/>
+          <w:sz w:val="36"/>
+          <w:szCs w:val="36"/>
+          <w:u w:val="single"/>
         </w:rPr>
         <w:lastRenderedPageBreak/>
         <w:t>Abstract</w:t>
@@ -496,17 +584,28 @@
     </w:p>
     <w:p>
       <w:pPr>
+        <w:spacing w:line="480" w:lineRule="auto"/>
+        <w:ind w:firstLine="720"/>
         <w:jc w:val="both"/>
         <w:rPr>
           <w:rFonts w:ascii="Times New Roman" w:eastAsia="Times New Roman" w:hAnsi="Times New Roman" w:cs="Times New Roman"/>
-          <w:b/>
-          <w:sz w:val="24"/>
-          <w:szCs w:val="24"/>
-        </w:rPr>
-      </w:pPr>
-    </w:p>
-    <w:p>
-      <w:pPr>
+          <w:sz w:val="24"/>
+          <w:szCs w:val="24"/>
+        </w:rPr>
+      </w:pPr>
+      <w:r>
+        <w:rPr>
+          <w:rFonts w:ascii="Times New Roman" w:eastAsia="Times New Roman" w:hAnsi="Times New Roman" w:cs="Times New Roman"/>
+          <w:sz w:val="24"/>
+          <w:szCs w:val="24"/>
+        </w:rPr>
+        <w:t>The goal of this project is to gain experience in VLSI design by designing a chip that will process digital streaming audio data. More specifically, we will implement a 512-tap digital finite impulse response (FIR) filter, which will be applied to an input stream in order to create an output stream. We used the I2C protocol to allow a host to control the chip and the serial I2S protocol for transferring digital audio streams in and out.</w:t>
+      </w:r>
+    </w:p>
+    <w:p>
+      <w:pPr>
+        <w:spacing w:line="480" w:lineRule="auto"/>
+        <w:ind w:firstLine="720"/>
         <w:jc w:val="both"/>
         <w:rPr>
           <w:rFonts w:ascii="Times New Roman" w:eastAsia="Times New Roman" w:hAnsi="Times New Roman" w:cs="Times New Roman"/>
@@ -517,11 +616,48 @@
       <w:r>
         <w:rPr>
           <w:rFonts w:ascii="Times New Roman" w:eastAsia="Times New Roman" w:hAnsi="Times New Roman" w:cs="Times New Roman"/>
+          <w:sz w:val="24"/>
+          <w:szCs w:val="24"/>
+        </w:rPr>
+        <w:t>Our hardware design was represented using Verilog register-transfer level (RTL) code. Development has been done using Xilinx ISE Design Suite 14.7. Test-benches were also designed and implemented using Verilog. The end goal of the project is to implement the design on a field-programmable gate array (FPGA). We will bring up our FPGA design with a realistic environment including an audio source, audio sink, and a microcontroller for reading and writing registers. We also plan to send a simple CMOS integrated circuit design for fabrication by MOSIS that will help us gain experience in physical chip design and prepare future groups to fabricate our full design.</w:t>
+      </w:r>
+    </w:p>
+    <w:p>
+      <w:pPr>
+        <w:jc w:val="both"/>
+        <w:rPr>
+          <w:rFonts w:ascii="Times New Roman" w:eastAsia="Times New Roman" w:hAnsi="Times New Roman" w:cs="Times New Roman"/>
+          <w:b/>
+          <w:sz w:val="24"/>
+          <w:szCs w:val="24"/>
+        </w:rPr>
+      </w:pPr>
+    </w:p>
+    <w:p>
+      <w:pPr>
+        <w:jc w:val="both"/>
+        <w:rPr>
+          <w:rFonts w:ascii="Times New Roman" w:eastAsia="Times New Roman" w:hAnsi="Times New Roman" w:cs="Times New Roman"/>
+          <w:sz w:val="24"/>
+          <w:szCs w:val="24"/>
+        </w:rPr>
+      </w:pPr>
+      <w:r>
+        <w:rPr>
+          <w:rFonts w:ascii="Times New Roman" w:eastAsia="Times New Roman" w:hAnsi="Times New Roman" w:cs="Times New Roman"/>
           <w:b/>
           <w:sz w:val="24"/>
           <w:szCs w:val="24"/>
         </w:rPr>
         <w:t xml:space="preserve">Keywords: </w:t>
+      </w:r>
+      <w:r>
+        <w:rPr>
+          <w:rFonts w:ascii="Times New Roman" w:eastAsia="Times New Roman" w:hAnsi="Times New Roman" w:cs="Times New Roman"/>
+          <w:sz w:val="24"/>
+          <w:szCs w:val="24"/>
+        </w:rPr>
+        <w:t>Application-specific integrated circuit (ASIC), Very large scale integration (VLSI) I2S, I2C, Digital filtering</w:t>
       </w:r>
     </w:p>
     <w:p>
@@ -549,17 +685,12 @@
       <w:pPr>
         <w:spacing w:line="480" w:lineRule="auto"/>
         <w:jc w:val="center"/>
-      </w:pPr>
-    </w:p>
-    <w:p>
-      <w:pPr>
-        <w:spacing w:line="480" w:lineRule="auto"/>
-        <w:jc w:val="center"/>
         <w:rPr>
           <w:rFonts w:ascii="Times New Roman" w:eastAsia="Times New Roman" w:hAnsi="Times New Roman" w:cs="Times New Roman"/>
           <w:b/>
           <w:sz w:val="36"/>
           <w:szCs w:val="36"/>
+          <w:u w:val="single"/>
         </w:rPr>
       </w:pPr>
       <w:r>
@@ -568,7 +699,9 @@
           <w:b/>
           <w:sz w:val="36"/>
           <w:szCs w:val="36"/>
-        </w:rPr>
+          <w:u w:val="single"/>
+        </w:rPr>
+        <w:lastRenderedPageBreak/>
         <w:t>Table of Contents</w:t>
       </w:r>
     </w:p>
@@ -635,7 +768,16 @@
           <w:sz w:val="24"/>
           <w:szCs w:val="20"/>
         </w:rPr>
-        <w:t>List of Figures</w:t>
+        <w:t xml:space="preserve">List of </w:t>
+      </w:r>
+      <w:r>
+        <w:rPr>
+          <w:rFonts w:ascii="Times New Roman" w:eastAsia="Times New Roman" w:hAnsi="Times New Roman" w:cs="Times New Roman"/>
+          <w:color w:val="auto"/>
+          <w:sz w:val="24"/>
+          <w:szCs w:val="20"/>
+        </w:rPr>
+        <w:t>Illustrations</w:t>
       </w:r>
       <w:r>
         <w:rPr>
@@ -765,7 +907,7 @@
           <w:sz w:val="24"/>
           <w:szCs w:val="20"/>
         </w:rPr>
-        <w:t>Team Management</w:t>
+        <w:t>Specifications</w:t>
       </w:r>
       <w:r>
         <w:rPr>
@@ -775,7 +917,7 @@
           <w:szCs w:val="20"/>
         </w:rPr>
         <w:tab/>
-        <w:t>9</w:t>
+        <w:t>10</w:t>
       </w:r>
     </w:p>
     <w:p>
@@ -803,7 +945,7 @@
           <w:sz w:val="24"/>
           <w:szCs w:val="20"/>
         </w:rPr>
-        <w:t>Specifications</w:t>
+        <w:t>Chapter 1: Background</w:t>
       </w:r>
       <w:r>
         <w:rPr>
@@ -813,7 +955,7 @@
           <w:szCs w:val="20"/>
         </w:rPr>
         <w:tab/>
-        <w:t>10</w:t>
+        <w:t>11</w:t>
       </w:r>
     </w:p>
     <w:p>
@@ -841,7 +983,25 @@
           <w:sz w:val="24"/>
           <w:szCs w:val="20"/>
         </w:rPr>
-        <w:t>Chapter 1: Background</w:t>
+        <w:t>Chapter 2</w:t>
+      </w:r>
+      <w:r>
+        <w:rPr>
+          <w:rFonts w:ascii="Times New Roman" w:eastAsia="Times New Roman" w:hAnsi="Times New Roman" w:cs="Times New Roman"/>
+          <w:color w:val="auto"/>
+          <w:sz w:val="24"/>
+          <w:szCs w:val="20"/>
+        </w:rPr>
+        <w:t xml:space="preserve">: </w:t>
+      </w:r>
+      <w:r>
+        <w:rPr>
+          <w:rFonts w:ascii="Times New Roman" w:eastAsia="Times New Roman" w:hAnsi="Times New Roman" w:cs="Times New Roman"/>
+          <w:color w:val="auto"/>
+          <w:sz w:val="24"/>
+          <w:szCs w:val="20"/>
+        </w:rPr>
+        <w:t>System Design</w:t>
       </w:r>
       <w:r>
         <w:rPr>
@@ -879,7 +1039,16 @@
           <w:sz w:val="24"/>
           <w:szCs w:val="20"/>
         </w:rPr>
-        <w:t>Chapter 2: I2S Interface</w:t>
+        <w:t>Chapter 3</w:t>
+      </w:r>
+      <w:r>
+        <w:rPr>
+          <w:rFonts w:ascii="Times New Roman" w:eastAsia="Times New Roman" w:hAnsi="Times New Roman" w:cs="Times New Roman"/>
+          <w:color w:val="auto"/>
+          <w:sz w:val="24"/>
+          <w:szCs w:val="20"/>
+        </w:rPr>
+        <w:t>: I2S Interface</w:t>
       </w:r>
       <w:r>
         <w:rPr>
@@ -917,7 +1086,16 @@
           <w:sz w:val="24"/>
           <w:szCs w:val="20"/>
         </w:rPr>
-        <w:t>Chapter 3: Digital Filtering</w:t>
+        <w:t>Chapter 4</w:t>
+      </w:r>
+      <w:r>
+        <w:rPr>
+          <w:rFonts w:ascii="Times New Roman" w:eastAsia="Times New Roman" w:hAnsi="Times New Roman" w:cs="Times New Roman"/>
+          <w:color w:val="auto"/>
+          <w:sz w:val="24"/>
+          <w:szCs w:val="20"/>
+        </w:rPr>
+        <w:t>: Digital Filtering</w:t>
       </w:r>
       <w:r>
         <w:rPr>
@@ -955,7 +1133,16 @@
           <w:sz w:val="24"/>
           <w:szCs w:val="20"/>
         </w:rPr>
-        <w:t>Chapter 4: Register Block</w:t>
+        <w:t>Chapter 5</w:t>
+      </w:r>
+      <w:r>
+        <w:rPr>
+          <w:rFonts w:ascii="Times New Roman" w:eastAsia="Times New Roman" w:hAnsi="Times New Roman" w:cs="Times New Roman"/>
+          <w:color w:val="auto"/>
+          <w:sz w:val="24"/>
+          <w:szCs w:val="20"/>
+        </w:rPr>
+        <w:t>: Register Block</w:t>
       </w:r>
       <w:r>
         <w:rPr>
@@ -1001,7 +1188,16 @@
           <w:sz w:val="24"/>
           <w:szCs w:val="20"/>
         </w:rPr>
-        <w:t>Chapter 5: I2C Interface</w:t>
+        <w:t>Chapter 6</w:t>
+      </w:r>
+      <w:r>
+        <w:rPr>
+          <w:rFonts w:ascii="Times New Roman" w:eastAsia="Times New Roman" w:hAnsi="Times New Roman" w:cs="Times New Roman"/>
+          <w:color w:val="auto"/>
+          <w:sz w:val="24"/>
+          <w:szCs w:val="20"/>
+        </w:rPr>
+        <w:t>: I2C Interface</w:t>
       </w:r>
       <w:r>
         <w:rPr>
@@ -1047,7 +1243,25 @@
           <w:sz w:val="24"/>
           <w:szCs w:val="20"/>
         </w:rPr>
-        <w:t>Chapter 6: Budget</w:t>
+        <w:t>Chapter 7</w:t>
+      </w:r>
+      <w:r>
+        <w:rPr>
+          <w:rFonts w:ascii="Times New Roman" w:eastAsia="Times New Roman" w:hAnsi="Times New Roman" w:cs="Times New Roman"/>
+          <w:color w:val="auto"/>
+          <w:sz w:val="24"/>
+          <w:szCs w:val="20"/>
+        </w:rPr>
+        <w:t xml:space="preserve">: </w:t>
+      </w:r>
+      <w:r>
+        <w:rPr>
+          <w:rFonts w:ascii="Times New Roman" w:eastAsia="Times New Roman" w:hAnsi="Times New Roman" w:cs="Times New Roman"/>
+          <w:color w:val="auto"/>
+          <w:sz w:val="24"/>
+          <w:szCs w:val="20"/>
+        </w:rPr>
+        <w:t>Simulation/Verification</w:t>
       </w:r>
       <w:r>
         <w:rPr>
@@ -1057,7 +1271,7 @@
           <w:szCs w:val="20"/>
         </w:rPr>
         <w:tab/>
-        <w:t>55</w:t>
+        <w:t>11</w:t>
       </w:r>
     </w:p>
     <w:p>
@@ -1085,7 +1299,25 @@
           <w:sz w:val="24"/>
           <w:szCs w:val="20"/>
         </w:rPr>
-        <w:t>Chapter 7: Schedule</w:t>
+        <w:t>Chapter 8</w:t>
+      </w:r>
+      <w:r>
+        <w:rPr>
+          <w:rFonts w:ascii="Times New Roman" w:eastAsia="Times New Roman" w:hAnsi="Times New Roman" w:cs="Times New Roman"/>
+          <w:color w:val="auto"/>
+          <w:sz w:val="24"/>
+          <w:szCs w:val="20"/>
+        </w:rPr>
+        <w:t xml:space="preserve">: </w:t>
+      </w:r>
+      <w:r>
+        <w:rPr>
+          <w:rFonts w:ascii="Times New Roman" w:eastAsia="Times New Roman" w:hAnsi="Times New Roman" w:cs="Times New Roman"/>
+          <w:color w:val="auto"/>
+          <w:sz w:val="24"/>
+          <w:szCs w:val="20"/>
+        </w:rPr>
+        <w:t>FPGA Implementation</w:t>
       </w:r>
       <w:r>
         <w:rPr>
@@ -1095,7 +1327,7 @@
           <w:szCs w:val="20"/>
         </w:rPr>
         <w:tab/>
-        <w:t>56</w:t>
+        <w:t>11</w:t>
       </w:r>
     </w:p>
     <w:p>
@@ -1123,7 +1355,25 @@
           <w:sz w:val="24"/>
           <w:szCs w:val="20"/>
         </w:rPr>
-        <w:t>Chapter 8: Conclusion</w:t>
+        <w:t>Chapter 9</w:t>
+      </w:r>
+      <w:r>
+        <w:rPr>
+          <w:rFonts w:ascii="Times New Roman" w:eastAsia="Times New Roman" w:hAnsi="Times New Roman" w:cs="Times New Roman"/>
+          <w:color w:val="auto"/>
+          <w:sz w:val="24"/>
+          <w:szCs w:val="20"/>
+        </w:rPr>
+        <w:t xml:space="preserve">: </w:t>
+      </w:r>
+      <w:r>
+        <w:rPr>
+          <w:rFonts w:ascii="Times New Roman" w:eastAsia="Times New Roman" w:hAnsi="Times New Roman" w:cs="Times New Roman"/>
+          <w:color w:val="auto"/>
+          <w:sz w:val="24"/>
+          <w:szCs w:val="20"/>
+        </w:rPr>
+        <w:t>EDA Tools and Physical Design</w:t>
       </w:r>
       <w:r>
         <w:rPr>
@@ -1133,7 +1383,7 @@
           <w:szCs w:val="20"/>
         </w:rPr>
         <w:tab/>
-        <w:t>57</w:t>
+        <w:t>11</w:t>
       </w:r>
     </w:p>
     <w:p>
@@ -1161,7 +1411,16 @@
           <w:sz w:val="24"/>
           <w:szCs w:val="20"/>
         </w:rPr>
-        <w:t>References</w:t>
+        <w:t>Chapter 10</w:t>
+      </w:r>
+      <w:r>
+        <w:rPr>
+          <w:rFonts w:ascii="Times New Roman" w:eastAsia="Times New Roman" w:hAnsi="Times New Roman" w:cs="Times New Roman"/>
+          <w:color w:val="auto"/>
+          <w:sz w:val="24"/>
+          <w:szCs w:val="20"/>
+        </w:rPr>
+        <w:t>: Conclusion</w:t>
       </w:r>
       <w:r>
         <w:rPr>
@@ -1171,7 +1430,7 @@
           <w:szCs w:val="20"/>
         </w:rPr>
         <w:tab/>
-        <w:t>58</w:t>
+        <w:t>57</w:t>
       </w:r>
     </w:p>
     <w:p>
@@ -1199,7 +1458,7 @@
           <w:sz w:val="24"/>
           <w:szCs w:val="20"/>
         </w:rPr>
-        <w:t>Appendix A: Project Overview</w:t>
+        <w:t>References</w:t>
       </w:r>
       <w:r>
         <w:rPr>
@@ -1209,15 +1468,7 @@
           <w:szCs w:val="20"/>
         </w:rPr>
         <w:tab/>
-      </w:r>
-      <w:r>
-        <w:rPr>
-          <w:rFonts w:ascii="Times New Roman" w:eastAsia="Times New Roman" w:hAnsi="Times New Roman" w:cs="Times New Roman"/>
-          <w:color w:val="auto"/>
-          <w:sz w:val="24"/>
-          <w:szCs w:val="20"/>
-        </w:rPr>
-        <w:t>59</w:t>
+        <w:t>58</w:t>
       </w:r>
     </w:p>
     <w:p>
@@ -1245,7 +1496,7 @@
           <w:sz w:val="24"/>
           <w:szCs w:val="20"/>
         </w:rPr>
-        <w:t>Appendix B: Management</w:t>
+        <w:t>Appendix A: Project Overview</w:t>
       </w:r>
       <w:r>
         <w:rPr>
@@ -1255,7 +1506,15 @@
           <w:szCs w:val="20"/>
         </w:rPr>
         <w:tab/>
-        <w:t>61</w:t>
+      </w:r>
+      <w:r>
+        <w:rPr>
+          <w:rFonts w:ascii="Times New Roman" w:eastAsia="Times New Roman" w:hAnsi="Times New Roman" w:cs="Times New Roman"/>
+          <w:color w:val="auto"/>
+          <w:sz w:val="24"/>
+          <w:szCs w:val="20"/>
+        </w:rPr>
+        <w:t>59</w:t>
       </w:r>
     </w:p>
     <w:p>
@@ -1283,17 +1542,26 @@
           <w:sz w:val="24"/>
           <w:szCs w:val="20"/>
         </w:rPr>
-        <w:t>Appendix C: Code</w:t>
-      </w:r>
-      <w:r>
-        <w:rPr>
-          <w:rFonts w:ascii="Times New Roman" w:eastAsia="Times New Roman" w:hAnsi="Times New Roman" w:cs="Times New Roman"/>
-          <w:color w:val="auto"/>
-          <w:sz w:val="24"/>
-          <w:szCs w:val="20"/>
-        </w:rPr>
         <w:tab/>
-        <w:t>81</w:t>
+        <w:t>Biography</w:t>
+      </w:r>
+      <w:r>
+        <w:rPr>
+          <w:rFonts w:ascii="Times New Roman" w:eastAsia="Times New Roman" w:hAnsi="Times New Roman" w:cs="Times New Roman"/>
+          <w:color w:val="auto"/>
+          <w:sz w:val="24"/>
+          <w:szCs w:val="20"/>
+        </w:rPr>
+        <w:tab/>
+      </w:r>
+      <w:r>
+        <w:rPr>
+          <w:rFonts w:ascii="Times New Roman" w:eastAsia="Times New Roman" w:hAnsi="Times New Roman" w:cs="Times New Roman"/>
+          <w:color w:val="auto"/>
+          <w:sz w:val="24"/>
+          <w:szCs w:val="20"/>
+        </w:rPr>
+        <w:t>59</w:t>
       </w:r>
     </w:p>
     <w:p>
@@ -1321,17 +1589,26 @@
           <w:sz w:val="24"/>
           <w:szCs w:val="20"/>
         </w:rPr>
-        <w:t>Appendix D: Test Benches</w:t>
-      </w:r>
-      <w:r>
-        <w:rPr>
-          <w:rFonts w:ascii="Times New Roman" w:eastAsia="Times New Roman" w:hAnsi="Times New Roman" w:cs="Times New Roman"/>
-          <w:color w:val="auto"/>
-          <w:sz w:val="24"/>
-          <w:szCs w:val="20"/>
-        </w:rPr>
         <w:tab/>
-        <w:t>125</w:t>
+        <w:t>Engineering Standards and Realistic Constraints Form</w:t>
+      </w:r>
+      <w:r>
+        <w:rPr>
+          <w:rFonts w:ascii="Times New Roman" w:eastAsia="Times New Roman" w:hAnsi="Times New Roman" w:cs="Times New Roman"/>
+          <w:color w:val="auto"/>
+          <w:sz w:val="24"/>
+          <w:szCs w:val="20"/>
+        </w:rPr>
+        <w:tab/>
+      </w:r>
+      <w:r>
+        <w:rPr>
+          <w:rFonts w:ascii="Times New Roman" w:eastAsia="Times New Roman" w:hAnsi="Times New Roman" w:cs="Times New Roman"/>
+          <w:color w:val="auto"/>
+          <w:sz w:val="24"/>
+          <w:szCs w:val="20"/>
+        </w:rPr>
+        <w:t>59</w:t>
       </w:r>
     </w:p>
     <w:p>
@@ -1359,48 +1636,46 @@
           <w:sz w:val="24"/>
           <w:szCs w:val="20"/>
         </w:rPr>
-        <w:t>Appendix E: Industry Specifications</w:t>
-      </w:r>
-      <w:r>
-        <w:rPr>
-          <w:rFonts w:ascii="Times New Roman" w:eastAsia="Times New Roman" w:hAnsi="Times New Roman" w:cs="Times New Roman"/>
-          <w:color w:val="auto"/>
-          <w:sz w:val="24"/>
-          <w:szCs w:val="20"/>
-        </w:rPr>
         <w:tab/>
-        <w:t>125</w:t>
-      </w:r>
-    </w:p>
-    <w:p>
-      <w:r>
-        <w:br w:type="page"/>
-      </w:r>
-    </w:p>
-    <w:p>
-      <w:pPr>
-        <w:spacing w:line="360" w:lineRule="auto"/>
-      </w:pPr>
-    </w:p>
-    <w:p>
-      <w:pPr>
-        <w:spacing w:line="360" w:lineRule="auto"/>
-        <w:jc w:val="center"/>
-        <w:rPr>
-          <w:rFonts w:ascii="Times New Roman" w:eastAsia="Times New Roman" w:hAnsi="Times New Roman" w:cs="Times New Roman"/>
-          <w:b/>
-          <w:sz w:val="36"/>
-          <w:szCs w:val="36"/>
-        </w:rPr>
-      </w:pPr>
-      <w:r>
-        <w:rPr>
-          <w:rFonts w:ascii="Times New Roman" w:eastAsia="Times New Roman" w:hAnsi="Times New Roman" w:cs="Times New Roman"/>
-          <w:b/>
-          <w:sz w:val="36"/>
-          <w:szCs w:val="36"/>
-        </w:rPr>
-        <w:t>List of Tables</w:t>
+        <w:t xml:space="preserve">Engineering Standards, </w:t>
+      </w:r>
+      <w:proofErr w:type="spellStart"/>
+      <w:r>
+        <w:rPr>
+          <w:rFonts w:ascii="Times New Roman" w:eastAsia="Times New Roman" w:hAnsi="Times New Roman" w:cs="Times New Roman"/>
+          <w:color w:val="auto"/>
+          <w:sz w:val="24"/>
+          <w:szCs w:val="20"/>
+        </w:rPr>
+        <w:t>Speciciations</w:t>
+      </w:r>
+      <w:proofErr w:type="spellEnd"/>
+      <w:r>
+        <w:rPr>
+          <w:rFonts w:ascii="Times New Roman" w:eastAsia="Times New Roman" w:hAnsi="Times New Roman" w:cs="Times New Roman"/>
+          <w:color w:val="auto"/>
+          <w:sz w:val="24"/>
+          <w:szCs w:val="20"/>
+        </w:rPr>
+        <w:t>, and Codes</w:t>
+      </w:r>
+      <w:r>
+        <w:rPr>
+          <w:rFonts w:ascii="Times New Roman" w:eastAsia="Times New Roman" w:hAnsi="Times New Roman" w:cs="Times New Roman"/>
+          <w:color w:val="auto"/>
+          <w:sz w:val="24"/>
+          <w:szCs w:val="20"/>
+        </w:rPr>
+        <w:tab/>
+      </w:r>
+      <w:r>
+        <w:rPr>
+          <w:rFonts w:ascii="Times New Roman" w:eastAsia="Times New Roman" w:hAnsi="Times New Roman" w:cs="Times New Roman"/>
+          <w:color w:val="auto"/>
+          <w:sz w:val="24"/>
+          <w:szCs w:val="20"/>
+        </w:rPr>
+        <w:t>59</w:t>
       </w:r>
     </w:p>
     <w:p>
@@ -1424,20 +1699,30 @@
       <w:r>
         <w:rPr>
           <w:rFonts w:ascii="Times New Roman" w:eastAsia="Times New Roman" w:hAnsi="Times New Roman" w:cs="Times New Roman"/>
-          <w:sz w:val="24"/>
-          <w:szCs w:val="24"/>
-        </w:rPr>
-        <w:t>Table 1.1: Comparison of MOSIS Academic Account Types</w:t>
-      </w:r>
-      <w:r>
-        <w:rPr>
-          <w:rFonts w:ascii="Times New Roman" w:eastAsia="Times New Roman" w:hAnsi="Times New Roman" w:cs="Times New Roman"/>
           <w:color w:val="auto"/>
           <w:sz w:val="24"/>
           <w:szCs w:val="20"/>
         </w:rPr>
         <w:tab/>
-        <w:t>12</w:t>
+        <w:t>Modern Engineering Tools</w:t>
+      </w:r>
+      <w:r>
+        <w:rPr>
+          <w:rFonts w:ascii="Times New Roman" w:eastAsia="Times New Roman" w:hAnsi="Times New Roman" w:cs="Times New Roman"/>
+          <w:color w:val="auto"/>
+          <w:sz w:val="24"/>
+          <w:szCs w:val="20"/>
+        </w:rPr>
+        <w:tab/>
+      </w:r>
+      <w:r>
+        <w:rPr>
+          <w:rFonts w:ascii="Times New Roman" w:eastAsia="Times New Roman" w:hAnsi="Times New Roman" w:cs="Times New Roman"/>
+          <w:color w:val="auto"/>
+          <w:sz w:val="24"/>
+          <w:szCs w:val="20"/>
+        </w:rPr>
+        <w:t>59</w:t>
       </w:r>
     </w:p>
     <w:p>
@@ -1461,10 +1746,11 @@
       <w:r>
         <w:rPr>
           <w:rFonts w:ascii="Times New Roman" w:eastAsia="Times New Roman" w:hAnsi="Times New Roman" w:cs="Times New Roman"/>
-          <w:sz w:val="24"/>
-          <w:szCs w:val="24"/>
-        </w:rPr>
-        <w:t>Table 2.1: Interface Signals for I2S Input</w:t>
+          <w:color w:val="auto"/>
+          <w:sz w:val="24"/>
+          <w:szCs w:val="20"/>
+        </w:rPr>
+        <w:t>Appendix B: Management</w:t>
       </w:r>
       <w:r>
         <w:rPr>
@@ -1474,15 +1760,7 @@
           <w:szCs w:val="20"/>
         </w:rPr>
         <w:tab/>
-      </w:r>
-      <w:r>
-        <w:rPr>
-          <w:rFonts w:ascii="Times New Roman" w:eastAsia="Times New Roman" w:hAnsi="Times New Roman" w:cs="Times New Roman"/>
-          <w:color w:val="auto"/>
-          <w:sz w:val="24"/>
-          <w:szCs w:val="20"/>
-        </w:rPr>
-        <w:t>16</w:t>
+        <w:t>61</w:t>
       </w:r>
     </w:p>
     <w:p>
@@ -1506,37 +1784,30 @@
       <w:r>
         <w:rPr>
           <w:rFonts w:ascii="Times New Roman" w:eastAsia="Times New Roman" w:hAnsi="Times New Roman" w:cs="Times New Roman"/>
-          <w:sz w:val="24"/>
-          <w:szCs w:val="24"/>
-        </w:rPr>
-        <w:t>Table 2.2: Interface Signals for Synchronizer Sub-Module</w:t>
-      </w:r>
-      <w:r>
-        <w:rPr>
-          <w:rFonts w:ascii="Times New Roman" w:eastAsia="Times New Roman" w:hAnsi="Times New Roman" w:cs="Times New Roman"/>
           <w:color w:val="auto"/>
           <w:sz w:val="24"/>
           <w:szCs w:val="20"/>
         </w:rPr>
         <w:tab/>
-      </w:r>
-      <w:r>
-        <w:rPr>
-          <w:rFonts w:ascii="Times New Roman" w:eastAsia="Times New Roman" w:hAnsi="Times New Roman" w:cs="Times New Roman"/>
-          <w:color w:val="auto"/>
-          <w:sz w:val="24"/>
-          <w:szCs w:val="20"/>
-        </w:rPr>
-        <w:t>1</w:t>
-      </w:r>
-      <w:r>
-        <w:rPr>
-          <w:rFonts w:ascii="Times New Roman" w:eastAsia="Times New Roman" w:hAnsi="Times New Roman" w:cs="Times New Roman"/>
-          <w:color w:val="auto"/>
-          <w:sz w:val="24"/>
-          <w:szCs w:val="20"/>
-        </w:rPr>
-        <w:t>7</w:t>
+        <w:t>Schedule</w:t>
+      </w:r>
+      <w:r>
+        <w:rPr>
+          <w:rFonts w:ascii="Times New Roman" w:eastAsia="Times New Roman" w:hAnsi="Times New Roman" w:cs="Times New Roman"/>
+          <w:color w:val="auto"/>
+          <w:sz w:val="24"/>
+          <w:szCs w:val="20"/>
+        </w:rPr>
+        <w:tab/>
+      </w:r>
+      <w:r>
+        <w:rPr>
+          <w:rFonts w:ascii="Times New Roman" w:eastAsia="Times New Roman" w:hAnsi="Times New Roman" w:cs="Times New Roman"/>
+          <w:color w:val="auto"/>
+          <w:sz w:val="24"/>
+          <w:szCs w:val="20"/>
+        </w:rPr>
+        <w:t>59</w:t>
       </w:r>
     </w:p>
     <w:p>
@@ -1564,17 +1835,26 @@
           <w:sz w:val="24"/>
           <w:szCs w:val="20"/>
         </w:rPr>
-        <w:t>Table 2.3: Interface Signals for Deserializer Sub-Module</w:t>
-      </w:r>
-      <w:r>
-        <w:rPr>
-          <w:rFonts w:ascii="Times New Roman" w:eastAsia="Times New Roman" w:hAnsi="Times New Roman" w:cs="Times New Roman"/>
-          <w:color w:val="auto"/>
-          <w:sz w:val="24"/>
-          <w:szCs w:val="20"/>
-        </w:rPr>
         <w:tab/>
-        <w:t>18</w:t>
+        <w:t>Meeting Minutes</w:t>
+      </w:r>
+      <w:r>
+        <w:rPr>
+          <w:rFonts w:ascii="Times New Roman" w:eastAsia="Times New Roman" w:hAnsi="Times New Roman" w:cs="Times New Roman"/>
+          <w:color w:val="auto"/>
+          <w:sz w:val="24"/>
+          <w:szCs w:val="20"/>
+        </w:rPr>
+        <w:tab/>
+      </w:r>
+      <w:r>
+        <w:rPr>
+          <w:rFonts w:ascii="Times New Roman" w:eastAsia="Times New Roman" w:hAnsi="Times New Roman" w:cs="Times New Roman"/>
+          <w:color w:val="auto"/>
+          <w:sz w:val="24"/>
+          <w:szCs w:val="20"/>
+        </w:rPr>
+        <w:t>59</w:t>
       </w:r>
     </w:p>
     <w:p>
@@ -1602,17 +1882,26 @@
           <w:sz w:val="24"/>
           <w:szCs w:val="20"/>
         </w:rPr>
-        <w:t>Table 2.4: Interface Signals for BIST Generator Sub-Module</w:t>
-      </w:r>
-      <w:r>
-        <w:rPr>
-          <w:rFonts w:ascii="Times New Roman" w:eastAsia="Times New Roman" w:hAnsi="Times New Roman" w:cs="Times New Roman"/>
-          <w:color w:val="auto"/>
-          <w:sz w:val="24"/>
-          <w:szCs w:val="20"/>
-        </w:rPr>
         <w:tab/>
-        <w:t>19</w:t>
+        <w:t>List of Contacts</w:t>
+      </w:r>
+      <w:r>
+        <w:rPr>
+          <w:rFonts w:ascii="Times New Roman" w:eastAsia="Times New Roman" w:hAnsi="Times New Roman" w:cs="Times New Roman"/>
+          <w:color w:val="auto"/>
+          <w:sz w:val="24"/>
+          <w:szCs w:val="20"/>
+        </w:rPr>
+        <w:tab/>
+      </w:r>
+      <w:r>
+        <w:rPr>
+          <w:rFonts w:ascii="Times New Roman" w:eastAsia="Times New Roman" w:hAnsi="Times New Roman" w:cs="Times New Roman"/>
+          <w:color w:val="auto"/>
+          <w:sz w:val="24"/>
+          <w:szCs w:val="20"/>
+        </w:rPr>
+        <w:t>59</w:t>
       </w:r>
     </w:p>
     <w:p>
@@ -1640,17 +1929,26 @@
           <w:sz w:val="24"/>
           <w:szCs w:val="20"/>
         </w:rPr>
-        <w:t>Table 2.5: Interface Signals for Multiplexer Sub-Module</w:t>
-      </w:r>
-      <w:r>
-        <w:rPr>
-          <w:rFonts w:ascii="Times New Roman" w:eastAsia="Times New Roman" w:hAnsi="Times New Roman" w:cs="Times New Roman"/>
-          <w:color w:val="auto"/>
-          <w:sz w:val="24"/>
-          <w:szCs w:val="20"/>
-        </w:rPr>
         <w:tab/>
-        <w:t>20</w:t>
+        <w:t>Material List</w:t>
+      </w:r>
+      <w:r>
+        <w:rPr>
+          <w:rFonts w:ascii="Times New Roman" w:eastAsia="Times New Roman" w:hAnsi="Times New Roman" w:cs="Times New Roman"/>
+          <w:color w:val="auto"/>
+          <w:sz w:val="24"/>
+          <w:szCs w:val="20"/>
+        </w:rPr>
+        <w:tab/>
+      </w:r>
+      <w:r>
+        <w:rPr>
+          <w:rFonts w:ascii="Times New Roman" w:eastAsia="Times New Roman" w:hAnsi="Times New Roman" w:cs="Times New Roman"/>
+          <w:color w:val="auto"/>
+          <w:sz w:val="24"/>
+          <w:szCs w:val="20"/>
+        </w:rPr>
+        <w:t>59</w:t>
       </w:r>
     </w:p>
     <w:p>
@@ -1678,17 +1976,26 @@
           <w:sz w:val="24"/>
           <w:szCs w:val="20"/>
         </w:rPr>
-        <w:t>Table 2.6: Interface Signals for FIFO Sub-Module</w:t>
-      </w:r>
-      <w:r>
-        <w:rPr>
-          <w:rFonts w:ascii="Times New Roman" w:eastAsia="Times New Roman" w:hAnsi="Times New Roman" w:cs="Times New Roman"/>
-          <w:color w:val="auto"/>
-          <w:sz w:val="24"/>
-          <w:szCs w:val="20"/>
-        </w:rPr>
         <w:tab/>
-        <w:t>21</w:t>
+        <w:t>Financial Budget</w:t>
+      </w:r>
+      <w:r>
+        <w:rPr>
+          <w:rFonts w:ascii="Times New Roman" w:eastAsia="Times New Roman" w:hAnsi="Times New Roman" w:cs="Times New Roman"/>
+          <w:color w:val="auto"/>
+          <w:sz w:val="24"/>
+          <w:szCs w:val="20"/>
+        </w:rPr>
+        <w:tab/>
+      </w:r>
+      <w:r>
+        <w:rPr>
+          <w:rFonts w:ascii="Times New Roman" w:eastAsia="Times New Roman" w:hAnsi="Times New Roman" w:cs="Times New Roman"/>
+          <w:color w:val="auto"/>
+          <w:sz w:val="24"/>
+          <w:szCs w:val="20"/>
+        </w:rPr>
+        <w:t>59</w:t>
       </w:r>
     </w:p>
     <w:p>
@@ -1716,7 +2023,25 @@
           <w:sz w:val="24"/>
           <w:szCs w:val="20"/>
         </w:rPr>
-        <w:t>Table 2.7: Interface Signals for I2S Output</w:t>
+        <w:t xml:space="preserve">Appendix C: </w:t>
+      </w:r>
+      <w:r>
+        <w:rPr>
+          <w:rFonts w:ascii="Times New Roman" w:eastAsia="Times New Roman" w:hAnsi="Times New Roman" w:cs="Times New Roman"/>
+          <w:color w:val="auto"/>
+          <w:sz w:val="24"/>
+          <w:szCs w:val="20"/>
+        </w:rPr>
+        <w:t xml:space="preserve">Source </w:t>
+      </w:r>
+      <w:r>
+        <w:rPr>
+          <w:rFonts w:ascii="Times New Roman" w:eastAsia="Times New Roman" w:hAnsi="Times New Roman" w:cs="Times New Roman"/>
+          <w:color w:val="auto"/>
+          <w:sz w:val="24"/>
+          <w:szCs w:val="20"/>
+        </w:rPr>
+        <w:t>Code</w:t>
       </w:r>
       <w:r>
         <w:rPr>
@@ -1726,7 +2051,7 @@
           <w:szCs w:val="20"/>
         </w:rPr>
         <w:tab/>
-        <w:t>23</w:t>
+        <w:t>81</w:t>
       </w:r>
     </w:p>
     <w:p>
@@ -1754,7 +2079,7 @@
           <w:sz w:val="24"/>
           <w:szCs w:val="20"/>
         </w:rPr>
-        <w:t>Table 2.8: Interface Signals for Serialize Sub-Module</w:t>
+        <w:t>Appendix D: Test Benches</w:t>
       </w:r>
       <w:r>
         <w:rPr>
@@ -1764,15 +2089,7 @@
           <w:szCs w:val="20"/>
         </w:rPr>
         <w:tab/>
-      </w:r>
-      <w:r>
-        <w:rPr>
-          <w:rFonts w:ascii="Times New Roman" w:eastAsia="Times New Roman" w:hAnsi="Times New Roman" w:cs="Times New Roman"/>
-          <w:color w:val="auto"/>
-          <w:sz w:val="24"/>
-          <w:szCs w:val="20"/>
-        </w:rPr>
-        <w:t>24</w:t>
+        <w:t>125</w:t>
       </w:r>
     </w:p>
     <w:p>
@@ -1800,7 +2117,7 @@
           <w:sz w:val="24"/>
           <w:szCs w:val="20"/>
         </w:rPr>
-        <w:t>Table 3.1: Interface Signals for Filter</w:t>
+        <w:t>Appendix E: Industry Specifications</w:t>
       </w:r>
       <w:r>
         <w:rPr>
@@ -1810,15 +2127,36 @@
           <w:szCs w:val="20"/>
         </w:rPr>
         <w:tab/>
-      </w:r>
-      <w:r>
-        <w:rPr>
-          <w:rFonts w:ascii="Times New Roman" w:eastAsia="Times New Roman" w:hAnsi="Times New Roman" w:cs="Times New Roman"/>
-          <w:color w:val="auto"/>
-          <w:sz w:val="24"/>
-          <w:szCs w:val="20"/>
-        </w:rPr>
-        <w:t>28</w:t>
+        <w:t>125</w:t>
+      </w:r>
+    </w:p>
+    <w:p>
+      <w:r>
+        <w:br w:type="page"/>
+      </w:r>
+    </w:p>
+    <w:p>
+      <w:pPr>
+        <w:spacing w:line="360" w:lineRule="auto"/>
+        <w:jc w:val="center"/>
+        <w:rPr>
+          <w:rFonts w:ascii="Times New Roman" w:eastAsia="Times New Roman" w:hAnsi="Times New Roman" w:cs="Times New Roman"/>
+          <w:b/>
+          <w:sz w:val="36"/>
+          <w:szCs w:val="36"/>
+          <w:u w:val="single"/>
+        </w:rPr>
+      </w:pPr>
+      <w:r>
+        <w:rPr>
+          <w:rFonts w:ascii="Times New Roman" w:eastAsia="Times New Roman" w:hAnsi="Times New Roman" w:cs="Times New Roman"/>
+          <w:b/>
+          <w:sz w:val="36"/>
+          <w:szCs w:val="36"/>
+          <w:u w:val="single"/>
+        </w:rPr>
+        <w:lastRenderedPageBreak/>
+        <w:t>List of Tables</w:t>
       </w:r>
     </w:p>
     <w:p>
@@ -1842,11 +2180,10 @@
       <w:r>
         <w:rPr>
           <w:rFonts w:ascii="Times New Roman" w:eastAsia="Times New Roman" w:hAnsi="Times New Roman" w:cs="Times New Roman"/>
-          <w:color w:val="auto"/>
-          <w:sz w:val="24"/>
-          <w:szCs w:val="20"/>
-        </w:rPr>
-        <w:t>Table 3.2: Interface Signals for Filter Finite-State Machine</w:t>
+          <w:sz w:val="24"/>
+          <w:szCs w:val="24"/>
+        </w:rPr>
+        <w:t>Table 1.1: Comparison of MOSIS Academic Account Types</w:t>
       </w:r>
       <w:r>
         <w:rPr>
@@ -1856,7 +2193,7 @@
           <w:szCs w:val="20"/>
         </w:rPr>
         <w:tab/>
-        <w:t>30</w:t>
+        <w:t>12</w:t>
       </w:r>
     </w:p>
     <w:p>
@@ -1880,11 +2217,10 @@
       <w:r>
         <w:rPr>
           <w:rFonts w:ascii="Times New Roman" w:eastAsia="Times New Roman" w:hAnsi="Times New Roman" w:cs="Times New Roman"/>
-          <w:color w:val="auto"/>
-          <w:sz w:val="24"/>
-          <w:szCs w:val="20"/>
-        </w:rPr>
-        <w:t>Table 3.3: Interface Signals for Filter Storage Module</w:t>
+          <w:sz w:val="24"/>
+          <w:szCs w:val="24"/>
+        </w:rPr>
+        <w:t>Table 2.1: Interface Signals for I2S Input</w:t>
       </w:r>
       <w:r>
         <w:rPr>
@@ -1894,7 +2230,15 @@
           <w:szCs w:val="20"/>
         </w:rPr>
         <w:tab/>
-        <w:t>32</w:t>
+      </w:r>
+      <w:r>
+        <w:rPr>
+          <w:rFonts w:ascii="Times New Roman" w:eastAsia="Times New Roman" w:hAnsi="Times New Roman" w:cs="Times New Roman"/>
+          <w:color w:val="auto"/>
+          <w:sz w:val="24"/>
+          <w:szCs w:val="20"/>
+        </w:rPr>
+        <w:t>16</w:t>
       </w:r>
     </w:p>
     <w:p>
@@ -1915,101 +2259,6 @@
           <w:szCs w:val="20"/>
         </w:rPr>
       </w:pPr>
-      <w:r>
-        <w:rPr>
-          <w:rFonts w:ascii="Times New Roman" w:eastAsia="Times New Roman" w:hAnsi="Times New Roman" w:cs="Times New Roman"/>
-          <w:color w:val="auto"/>
-          <w:sz w:val="24"/>
-          <w:szCs w:val="20"/>
-        </w:rPr>
-        <w:t>Table 3.4: Interface Signals for Filter Barrel Shifter Module</w:t>
-      </w:r>
-      <w:r>
-        <w:rPr>
-          <w:rFonts w:ascii="Times New Roman" w:eastAsia="Times New Roman" w:hAnsi="Times New Roman" w:cs="Times New Roman"/>
-          <w:color w:val="auto"/>
-          <w:sz w:val="24"/>
-          <w:szCs w:val="20"/>
-        </w:rPr>
-        <w:tab/>
-        <w:t>32</w:t>
-      </w:r>
-    </w:p>
-    <w:p>
-      <w:pPr>
-        <w:tabs>
-          <w:tab w:val="left" w:pos="720"/>
-          <w:tab w:val="right" w:leader="dot" w:pos="9360"/>
-        </w:tabs>
-        <w:overflowPunct w:val="0"/>
-        <w:autoSpaceDE w:val="0"/>
-        <w:autoSpaceDN w:val="0"/>
-        <w:adjustRightInd w:val="0"/>
-        <w:textAlignment w:val="baseline"/>
-        <w:rPr>
-          <w:rFonts w:ascii="Times New Roman" w:eastAsia="Times New Roman" w:hAnsi="Times New Roman" w:cs="Times New Roman"/>
-          <w:color w:val="auto"/>
-          <w:sz w:val="24"/>
-          <w:szCs w:val="20"/>
-        </w:rPr>
-      </w:pPr>
-      <w:r>
-        <w:rPr>
-          <w:rFonts w:ascii="Times New Roman" w:eastAsia="Times New Roman" w:hAnsi="Times New Roman" w:cs="Times New Roman"/>
-          <w:color w:val="auto"/>
-          <w:sz w:val="24"/>
-          <w:szCs w:val="20"/>
-        </w:rPr>
-        <w:t>Table 4.1: Register Mappings</w:t>
-      </w:r>
-      <w:r>
-        <w:rPr>
-          <w:rFonts w:ascii="Times New Roman" w:eastAsia="Times New Roman" w:hAnsi="Times New Roman" w:cs="Times New Roman"/>
-          <w:color w:val="auto"/>
-          <w:sz w:val="24"/>
-          <w:szCs w:val="20"/>
-        </w:rPr>
-        <w:tab/>
-        <w:t>35</w:t>
-      </w:r>
-    </w:p>
-    <w:p>
-      <w:pPr>
-        <w:tabs>
-          <w:tab w:val="left" w:pos="720"/>
-          <w:tab w:val="right" w:leader="dot" w:pos="9360"/>
-        </w:tabs>
-        <w:overflowPunct w:val="0"/>
-        <w:autoSpaceDE w:val="0"/>
-        <w:autoSpaceDN w:val="0"/>
-        <w:adjustRightInd w:val="0"/>
-        <w:textAlignment w:val="baseline"/>
-        <w:rPr>
-          <w:rFonts w:ascii="Times New Roman" w:eastAsia="Times New Roman" w:hAnsi="Times New Roman" w:cs="Times New Roman"/>
-          <w:color w:val="auto"/>
-          <w:sz w:val="24"/>
-          <w:szCs w:val="20"/>
-        </w:rPr>
-      </w:pPr>
-      <w:r>
-        <w:rPr>
-          <w:rFonts w:ascii="Times New Roman" w:eastAsia="Times New Roman" w:hAnsi="Times New Roman" w:cs="Times New Roman"/>
-          <w:color w:val="auto"/>
-          <w:sz w:val="24"/>
-          <w:szCs w:val="20"/>
-        </w:rPr>
-        <w:t>Table 5.1: I2C Register Table</w:t>
-      </w:r>
-      <w:r>
-        <w:rPr>
-          <w:rFonts w:ascii="Times New Roman" w:eastAsia="Times New Roman" w:hAnsi="Times New Roman" w:cs="Times New Roman"/>
-          <w:color w:val="auto"/>
-          <w:sz w:val="24"/>
-          <w:szCs w:val="20"/>
-        </w:rPr>
-        <w:tab/>
-        <w:t>46</w:t>
-      </w:r>
     </w:p>
     <w:p>
       <w:pPr>
@@ -2055,6 +2304,25 @@
     </w:p>
     <w:p>
       <w:pPr>
+        <w:rPr>
+          <w:rFonts w:ascii="Times New Roman" w:eastAsia="Times New Roman" w:hAnsi="Times New Roman" w:cs="Times New Roman"/>
+          <w:b/>
+          <w:sz w:val="36"/>
+          <w:szCs w:val="36"/>
+        </w:rPr>
+      </w:pPr>
+      <w:r>
+        <w:rPr>
+          <w:rFonts w:ascii="Times New Roman" w:eastAsia="Times New Roman" w:hAnsi="Times New Roman" w:cs="Times New Roman"/>
+          <w:b/>
+          <w:sz w:val="36"/>
+          <w:szCs w:val="36"/>
+        </w:rPr>
+        <w:br w:type="page"/>
+      </w:r>
+    </w:p>
+    <w:p>
+      <w:pPr>
         <w:spacing w:line="360" w:lineRule="auto"/>
         <w:jc w:val="center"/>
         <w:rPr>
@@ -2062,6 +2330,7 @@
           <w:b/>
           <w:sz w:val="36"/>
           <w:szCs w:val="36"/>
+          <w:u w:val="single"/>
         </w:rPr>
       </w:pPr>
       <w:r>
@@ -2070,9 +2339,20 @@
           <w:b/>
           <w:sz w:val="36"/>
           <w:szCs w:val="36"/>
+          <w:u w:val="single"/>
         </w:rPr>
         <w:lastRenderedPageBreak/>
-        <w:t>List of Figures</w:t>
+        <w:t xml:space="preserve">List of </w:t>
+      </w:r>
+      <w:r>
+        <w:rPr>
+          <w:rFonts w:ascii="Times New Roman" w:eastAsia="Times New Roman" w:hAnsi="Times New Roman" w:cs="Times New Roman"/>
+          <w:b/>
+          <w:sz w:val="36"/>
+          <w:szCs w:val="36"/>
+          <w:u w:val="single"/>
+        </w:rPr>
+        <w:t>Illustrations</w:t>
       </w:r>
     </w:p>
     <w:p>
@@ -2161,1009 +2441,6 @@
     </w:p>
     <w:p>
       <w:pPr>
-        <w:tabs>
-          <w:tab w:val="left" w:pos="720"/>
-          <w:tab w:val="right" w:leader="dot" w:pos="9360"/>
-        </w:tabs>
-        <w:overflowPunct w:val="0"/>
-        <w:autoSpaceDE w:val="0"/>
-        <w:autoSpaceDN w:val="0"/>
-        <w:adjustRightInd w:val="0"/>
-        <w:textAlignment w:val="baseline"/>
-        <w:rPr>
-          <w:rFonts w:ascii="Times New Roman" w:eastAsia="Times New Roman" w:hAnsi="Times New Roman" w:cs="Times New Roman"/>
-          <w:color w:val="auto"/>
-          <w:sz w:val="24"/>
-          <w:szCs w:val="20"/>
-        </w:rPr>
-      </w:pPr>
-      <w:r>
-        <w:rPr>
-          <w:rFonts w:ascii="Times New Roman" w:eastAsia="Times New Roman" w:hAnsi="Times New Roman" w:cs="Times New Roman"/>
-          <w:color w:val="auto"/>
-          <w:sz w:val="24"/>
-          <w:szCs w:val="24"/>
-        </w:rPr>
-        <w:t>Figure 1.2</w:t>
-      </w:r>
-      <w:r>
-        <w:rPr>
-          <w:rFonts w:ascii="Times New Roman" w:eastAsia="Times New Roman" w:hAnsi="Times New Roman" w:cs="Times New Roman"/>
-          <w:color w:val="auto"/>
-          <w:sz w:val="24"/>
-          <w:szCs w:val="24"/>
-        </w:rPr>
-        <w:t xml:space="preserve">: </w:t>
-      </w:r>
-      <w:r>
-        <w:rPr>
-          <w:rFonts w:ascii="Times New Roman" w:eastAsia="Times New Roman" w:hAnsi="Times New Roman" w:cs="Times New Roman"/>
-          <w:sz w:val="24"/>
-          <w:szCs w:val="24"/>
-        </w:rPr>
-        <w:t>Top Level Drawing of Chip</w:t>
-      </w:r>
-      <w:r>
-        <w:rPr>
-          <w:rFonts w:ascii="Times New Roman" w:eastAsia="Times New Roman" w:hAnsi="Times New Roman" w:cs="Times New Roman"/>
-          <w:color w:val="auto"/>
-          <w:sz w:val="24"/>
-          <w:szCs w:val="20"/>
-        </w:rPr>
-        <w:tab/>
-        <w:t>11</w:t>
-      </w:r>
-    </w:p>
-    <w:p>
-      <w:pPr>
-        <w:tabs>
-          <w:tab w:val="left" w:pos="720"/>
-          <w:tab w:val="right" w:leader="dot" w:pos="9360"/>
-        </w:tabs>
-        <w:overflowPunct w:val="0"/>
-        <w:autoSpaceDE w:val="0"/>
-        <w:autoSpaceDN w:val="0"/>
-        <w:adjustRightInd w:val="0"/>
-        <w:textAlignment w:val="baseline"/>
-        <w:rPr>
-          <w:rFonts w:ascii="Times New Roman" w:eastAsia="Times New Roman" w:hAnsi="Times New Roman" w:cs="Times New Roman"/>
-          <w:color w:val="auto"/>
-          <w:sz w:val="24"/>
-          <w:szCs w:val="20"/>
-        </w:rPr>
-      </w:pPr>
-      <w:r>
-        <w:rPr>
-          <w:rFonts w:ascii="Times New Roman" w:eastAsia="Times New Roman" w:hAnsi="Times New Roman" w:cs="Times New Roman"/>
-          <w:color w:val="auto"/>
-          <w:sz w:val="24"/>
-          <w:szCs w:val="24"/>
-        </w:rPr>
-        <w:t>Figure 2.1: Overall Chip Diagram with I2S Interfaces Highlighted</w:t>
-      </w:r>
-      <w:r>
-        <w:rPr>
-          <w:rFonts w:ascii="Times New Roman" w:eastAsia="Times New Roman" w:hAnsi="Times New Roman" w:cs="Times New Roman"/>
-          <w:color w:val="auto"/>
-          <w:sz w:val="24"/>
-          <w:szCs w:val="20"/>
-        </w:rPr>
-        <w:tab/>
-        <w:t>14</w:t>
-      </w:r>
-    </w:p>
-    <w:p>
-      <w:pPr>
-        <w:tabs>
-          <w:tab w:val="left" w:pos="720"/>
-          <w:tab w:val="right" w:leader="dot" w:pos="9360"/>
-        </w:tabs>
-        <w:overflowPunct w:val="0"/>
-        <w:autoSpaceDE w:val="0"/>
-        <w:autoSpaceDN w:val="0"/>
-        <w:adjustRightInd w:val="0"/>
-        <w:textAlignment w:val="baseline"/>
-        <w:rPr>
-          <w:rFonts w:ascii="Times New Roman" w:eastAsia="Times New Roman" w:hAnsi="Times New Roman" w:cs="Times New Roman"/>
-          <w:color w:val="auto"/>
-          <w:sz w:val="24"/>
-          <w:szCs w:val="20"/>
-        </w:rPr>
-      </w:pPr>
-      <w:r>
-        <w:rPr>
-          <w:rFonts w:ascii="Times New Roman" w:eastAsia="Times New Roman" w:hAnsi="Times New Roman" w:cs="Times New Roman"/>
-          <w:color w:val="auto"/>
-          <w:sz w:val="24"/>
-          <w:szCs w:val="24"/>
-        </w:rPr>
-        <w:t>Figure 2.2: I2S Input Block Diagram</w:t>
-      </w:r>
-      <w:r>
-        <w:rPr>
-          <w:rFonts w:ascii="Times New Roman" w:eastAsia="Times New Roman" w:hAnsi="Times New Roman" w:cs="Times New Roman"/>
-          <w:color w:val="auto"/>
-          <w:sz w:val="24"/>
-          <w:szCs w:val="20"/>
-        </w:rPr>
-        <w:tab/>
-        <w:t>15</w:t>
-      </w:r>
-    </w:p>
-    <w:p>
-      <w:pPr>
-        <w:tabs>
-          <w:tab w:val="left" w:pos="720"/>
-          <w:tab w:val="right" w:leader="dot" w:pos="9360"/>
-        </w:tabs>
-        <w:overflowPunct w:val="0"/>
-        <w:autoSpaceDE w:val="0"/>
-        <w:autoSpaceDN w:val="0"/>
-        <w:adjustRightInd w:val="0"/>
-        <w:textAlignment w:val="baseline"/>
-        <w:rPr>
-          <w:rFonts w:ascii="Times New Roman" w:eastAsia="Times New Roman" w:hAnsi="Times New Roman" w:cs="Times New Roman"/>
-          <w:color w:val="auto"/>
-          <w:sz w:val="24"/>
-          <w:szCs w:val="20"/>
-        </w:rPr>
-      </w:pPr>
-      <w:r>
-        <w:rPr>
-          <w:rFonts w:ascii="Times New Roman" w:eastAsia="Times New Roman" w:hAnsi="Times New Roman" w:cs="Times New Roman"/>
-          <w:color w:val="auto"/>
-          <w:sz w:val="24"/>
-          <w:szCs w:val="24"/>
-        </w:rPr>
-        <w:t>Figure 2.3: Sample of Deserializer Simulation</w:t>
-      </w:r>
-      <w:r>
-        <w:rPr>
-          <w:rFonts w:ascii="Times New Roman" w:eastAsia="Times New Roman" w:hAnsi="Times New Roman" w:cs="Times New Roman"/>
-          <w:color w:val="auto"/>
-          <w:sz w:val="24"/>
-          <w:szCs w:val="20"/>
-        </w:rPr>
-        <w:tab/>
-        <w:t>18</w:t>
-      </w:r>
-    </w:p>
-    <w:p>
-      <w:pPr>
-        <w:tabs>
-          <w:tab w:val="left" w:pos="720"/>
-          <w:tab w:val="right" w:leader="dot" w:pos="9360"/>
-        </w:tabs>
-        <w:overflowPunct w:val="0"/>
-        <w:autoSpaceDE w:val="0"/>
-        <w:autoSpaceDN w:val="0"/>
-        <w:adjustRightInd w:val="0"/>
-        <w:textAlignment w:val="baseline"/>
-        <w:rPr>
-          <w:rFonts w:ascii="Times New Roman" w:eastAsia="Times New Roman" w:hAnsi="Times New Roman" w:cs="Times New Roman"/>
-          <w:color w:val="auto"/>
-          <w:sz w:val="24"/>
-          <w:szCs w:val="20"/>
-        </w:rPr>
-      </w:pPr>
-      <w:r>
-        <w:rPr>
-          <w:rFonts w:ascii="Times New Roman" w:eastAsia="Times New Roman" w:hAnsi="Times New Roman" w:cs="Times New Roman"/>
-          <w:color w:val="auto"/>
-          <w:sz w:val="24"/>
-          <w:szCs w:val="24"/>
-        </w:rPr>
-        <w:t>Figure 2.4: Sample of BIST Generator Simulation</w:t>
-      </w:r>
-      <w:r>
-        <w:rPr>
-          <w:rFonts w:ascii="Times New Roman" w:eastAsia="Times New Roman" w:hAnsi="Times New Roman" w:cs="Times New Roman"/>
-          <w:color w:val="auto"/>
-          <w:sz w:val="24"/>
-          <w:szCs w:val="20"/>
-        </w:rPr>
-        <w:tab/>
-        <w:t>19</w:t>
-      </w:r>
-    </w:p>
-    <w:p>
-      <w:pPr>
-        <w:tabs>
-          <w:tab w:val="left" w:pos="720"/>
-          <w:tab w:val="right" w:leader="dot" w:pos="9360"/>
-        </w:tabs>
-        <w:overflowPunct w:val="0"/>
-        <w:autoSpaceDE w:val="0"/>
-        <w:autoSpaceDN w:val="0"/>
-        <w:adjustRightInd w:val="0"/>
-        <w:textAlignment w:val="baseline"/>
-        <w:rPr>
-          <w:rFonts w:ascii="Times New Roman" w:eastAsia="Times New Roman" w:hAnsi="Times New Roman" w:cs="Times New Roman"/>
-          <w:color w:val="auto"/>
-          <w:sz w:val="24"/>
-          <w:szCs w:val="20"/>
-        </w:rPr>
-      </w:pPr>
-      <w:r>
-        <w:rPr>
-          <w:rFonts w:ascii="Times New Roman" w:eastAsia="Times New Roman" w:hAnsi="Times New Roman" w:cs="Times New Roman"/>
-          <w:color w:val="auto"/>
-          <w:sz w:val="24"/>
-          <w:szCs w:val="24"/>
-        </w:rPr>
-        <w:t>Figure 2.5: Sample of FIFO Simulation</w:t>
-      </w:r>
-      <w:r>
-        <w:rPr>
-          <w:rFonts w:ascii="Times New Roman" w:eastAsia="Times New Roman" w:hAnsi="Times New Roman" w:cs="Times New Roman"/>
-          <w:color w:val="auto"/>
-          <w:sz w:val="24"/>
-          <w:szCs w:val="20"/>
-        </w:rPr>
-        <w:tab/>
-        <w:t>21</w:t>
-      </w:r>
-    </w:p>
-    <w:p>
-      <w:pPr>
-        <w:tabs>
-          <w:tab w:val="left" w:pos="720"/>
-          <w:tab w:val="right" w:leader="dot" w:pos="9360"/>
-        </w:tabs>
-        <w:overflowPunct w:val="0"/>
-        <w:autoSpaceDE w:val="0"/>
-        <w:autoSpaceDN w:val="0"/>
-        <w:adjustRightInd w:val="0"/>
-        <w:textAlignment w:val="baseline"/>
-        <w:rPr>
-          <w:rFonts w:ascii="Times New Roman" w:eastAsia="Times New Roman" w:hAnsi="Times New Roman" w:cs="Times New Roman"/>
-          <w:color w:val="auto"/>
-          <w:sz w:val="24"/>
-          <w:szCs w:val="20"/>
-        </w:rPr>
-      </w:pPr>
-      <w:r>
-        <w:rPr>
-          <w:rFonts w:ascii="Times New Roman" w:eastAsia="Times New Roman" w:hAnsi="Times New Roman" w:cs="Times New Roman"/>
-          <w:color w:val="auto"/>
-          <w:sz w:val="24"/>
-          <w:szCs w:val="24"/>
-        </w:rPr>
-        <w:t>Figure 2.6: I2S Output Block Diagram</w:t>
-      </w:r>
-      <w:r>
-        <w:rPr>
-          <w:rFonts w:ascii="Times New Roman" w:eastAsia="Times New Roman" w:hAnsi="Times New Roman" w:cs="Times New Roman"/>
-          <w:color w:val="auto"/>
-          <w:sz w:val="24"/>
-          <w:szCs w:val="20"/>
-        </w:rPr>
-        <w:tab/>
-        <w:t>22</w:t>
-      </w:r>
-    </w:p>
-    <w:p>
-      <w:pPr>
-        <w:tabs>
-          <w:tab w:val="left" w:pos="720"/>
-          <w:tab w:val="right" w:leader="dot" w:pos="9360"/>
-        </w:tabs>
-        <w:overflowPunct w:val="0"/>
-        <w:autoSpaceDE w:val="0"/>
-        <w:autoSpaceDN w:val="0"/>
-        <w:adjustRightInd w:val="0"/>
-        <w:textAlignment w:val="baseline"/>
-        <w:rPr>
-          <w:rFonts w:ascii="Times New Roman" w:eastAsia="Times New Roman" w:hAnsi="Times New Roman" w:cs="Times New Roman"/>
-          <w:color w:val="auto"/>
-          <w:sz w:val="24"/>
-          <w:szCs w:val="20"/>
-        </w:rPr>
-      </w:pPr>
-      <w:r>
-        <w:rPr>
-          <w:rFonts w:ascii="Times New Roman" w:eastAsia="Times New Roman" w:hAnsi="Times New Roman" w:cs="Times New Roman"/>
-          <w:color w:val="auto"/>
-          <w:sz w:val="24"/>
-          <w:szCs w:val="24"/>
-        </w:rPr>
-        <w:t>Figure 2.7: Sample of Serializer Simulation</w:t>
-      </w:r>
-      <w:r>
-        <w:rPr>
-          <w:rFonts w:ascii="Times New Roman" w:eastAsia="Times New Roman" w:hAnsi="Times New Roman" w:cs="Times New Roman"/>
-          <w:color w:val="auto"/>
-          <w:sz w:val="24"/>
-          <w:szCs w:val="20"/>
-        </w:rPr>
-        <w:tab/>
-        <w:t>25</w:t>
-      </w:r>
-    </w:p>
-    <w:p>
-      <w:pPr>
-        <w:tabs>
-          <w:tab w:val="left" w:pos="720"/>
-          <w:tab w:val="right" w:leader="dot" w:pos="9360"/>
-        </w:tabs>
-        <w:overflowPunct w:val="0"/>
-        <w:autoSpaceDE w:val="0"/>
-        <w:autoSpaceDN w:val="0"/>
-        <w:adjustRightInd w:val="0"/>
-        <w:textAlignment w:val="baseline"/>
-        <w:rPr>
-          <w:rFonts w:ascii="Times New Roman" w:eastAsia="Times New Roman" w:hAnsi="Times New Roman" w:cs="Times New Roman"/>
-          <w:color w:val="auto"/>
-          <w:sz w:val="24"/>
-          <w:szCs w:val="20"/>
-        </w:rPr>
-      </w:pPr>
-      <w:r>
-        <w:rPr>
-          <w:rFonts w:ascii="Times New Roman" w:eastAsia="Times New Roman" w:hAnsi="Times New Roman" w:cs="Times New Roman"/>
-          <w:color w:val="auto"/>
-          <w:sz w:val="24"/>
-          <w:szCs w:val="24"/>
-        </w:rPr>
-        <w:t>Figure 3.1: Overall Chip Diagram with Filter Highlighted</w:t>
-      </w:r>
-      <w:r>
-        <w:rPr>
-          <w:rFonts w:ascii="Times New Roman" w:eastAsia="Times New Roman" w:hAnsi="Times New Roman" w:cs="Times New Roman"/>
-          <w:color w:val="auto"/>
-          <w:sz w:val="24"/>
-          <w:szCs w:val="20"/>
-        </w:rPr>
-        <w:tab/>
-        <w:t>27</w:t>
-      </w:r>
-    </w:p>
-    <w:p>
-      <w:pPr>
-        <w:tabs>
-          <w:tab w:val="left" w:pos="720"/>
-          <w:tab w:val="right" w:leader="dot" w:pos="9360"/>
-        </w:tabs>
-        <w:overflowPunct w:val="0"/>
-        <w:autoSpaceDE w:val="0"/>
-        <w:autoSpaceDN w:val="0"/>
-        <w:adjustRightInd w:val="0"/>
-        <w:textAlignment w:val="baseline"/>
-        <w:rPr>
-          <w:rFonts w:ascii="Times New Roman" w:eastAsia="Times New Roman" w:hAnsi="Times New Roman" w:cs="Times New Roman"/>
-          <w:color w:val="auto"/>
-          <w:sz w:val="24"/>
-          <w:szCs w:val="20"/>
-        </w:rPr>
-      </w:pPr>
-      <w:r>
-        <w:rPr>
-          <w:rFonts w:ascii="Times New Roman" w:eastAsia="Times New Roman" w:hAnsi="Times New Roman" w:cs="Times New Roman"/>
-          <w:color w:val="auto"/>
-          <w:sz w:val="24"/>
-          <w:szCs w:val="24"/>
-        </w:rPr>
-        <w:t>Figure 3.2: Filter Block Diagram</w:t>
-      </w:r>
-      <w:r>
-        <w:rPr>
-          <w:rFonts w:ascii="Times New Roman" w:eastAsia="Times New Roman" w:hAnsi="Times New Roman" w:cs="Times New Roman"/>
-          <w:color w:val="auto"/>
-          <w:sz w:val="24"/>
-          <w:szCs w:val="20"/>
-        </w:rPr>
-        <w:tab/>
-        <w:t>27</w:t>
-      </w:r>
-    </w:p>
-    <w:p>
-      <w:pPr>
-        <w:tabs>
-          <w:tab w:val="left" w:pos="720"/>
-          <w:tab w:val="right" w:leader="dot" w:pos="9360"/>
-        </w:tabs>
-        <w:overflowPunct w:val="0"/>
-        <w:autoSpaceDE w:val="0"/>
-        <w:autoSpaceDN w:val="0"/>
-        <w:adjustRightInd w:val="0"/>
-        <w:textAlignment w:val="baseline"/>
-        <w:rPr>
-          <w:rFonts w:ascii="Times New Roman" w:eastAsia="Times New Roman" w:hAnsi="Times New Roman" w:cs="Times New Roman"/>
-          <w:color w:val="auto"/>
-          <w:sz w:val="24"/>
-          <w:szCs w:val="20"/>
-        </w:rPr>
-      </w:pPr>
-      <w:r>
-        <w:rPr>
-          <w:rFonts w:ascii="Times New Roman" w:eastAsia="Times New Roman" w:hAnsi="Times New Roman" w:cs="Times New Roman"/>
-          <w:color w:val="auto"/>
-          <w:sz w:val="24"/>
-          <w:szCs w:val="24"/>
-        </w:rPr>
-        <w:t>Figure 3.3: Detailed Block Diagram of Filter</w:t>
-      </w:r>
-      <w:r>
-        <w:rPr>
-          <w:rFonts w:ascii="Times New Roman" w:eastAsia="Times New Roman" w:hAnsi="Times New Roman" w:cs="Times New Roman"/>
-          <w:color w:val="auto"/>
-          <w:sz w:val="24"/>
-          <w:szCs w:val="20"/>
-        </w:rPr>
-        <w:tab/>
-        <w:t>29</w:t>
-      </w:r>
-    </w:p>
-    <w:p>
-      <w:pPr>
-        <w:tabs>
-          <w:tab w:val="left" w:pos="720"/>
-          <w:tab w:val="right" w:leader="dot" w:pos="9360"/>
-        </w:tabs>
-        <w:overflowPunct w:val="0"/>
-        <w:autoSpaceDE w:val="0"/>
-        <w:autoSpaceDN w:val="0"/>
-        <w:adjustRightInd w:val="0"/>
-        <w:textAlignment w:val="baseline"/>
-        <w:rPr>
-          <w:rFonts w:ascii="Times New Roman" w:eastAsia="Times New Roman" w:hAnsi="Times New Roman" w:cs="Times New Roman"/>
-          <w:color w:val="auto"/>
-          <w:sz w:val="24"/>
-          <w:szCs w:val="20"/>
-        </w:rPr>
-      </w:pPr>
-      <w:r>
-        <w:rPr>
-          <w:rFonts w:ascii="Times New Roman" w:eastAsia="Times New Roman" w:hAnsi="Times New Roman" w:cs="Times New Roman"/>
-          <w:color w:val="auto"/>
-          <w:sz w:val="24"/>
-          <w:szCs w:val="24"/>
-        </w:rPr>
-        <w:t>Figure 3</w:t>
-      </w:r>
-      <w:r>
-        <w:rPr>
-          <w:rFonts w:ascii="Times New Roman" w:eastAsia="Times New Roman" w:hAnsi="Times New Roman" w:cs="Times New Roman"/>
-          <w:color w:val="auto"/>
-          <w:sz w:val="24"/>
-          <w:szCs w:val="24"/>
-        </w:rPr>
-        <w:t>.4: Finite State Machine - States and Transitions</w:t>
-      </w:r>
-      <w:r>
-        <w:rPr>
-          <w:rFonts w:ascii="Times New Roman" w:eastAsia="Times New Roman" w:hAnsi="Times New Roman" w:cs="Times New Roman"/>
-          <w:color w:val="auto"/>
-          <w:sz w:val="24"/>
-          <w:szCs w:val="20"/>
-        </w:rPr>
-        <w:tab/>
-        <w:t>30</w:t>
-      </w:r>
-    </w:p>
-    <w:p>
-      <w:pPr>
-        <w:tabs>
-          <w:tab w:val="left" w:pos="720"/>
-          <w:tab w:val="right" w:leader="dot" w:pos="9360"/>
-        </w:tabs>
-        <w:overflowPunct w:val="0"/>
-        <w:autoSpaceDE w:val="0"/>
-        <w:autoSpaceDN w:val="0"/>
-        <w:adjustRightInd w:val="0"/>
-        <w:textAlignment w:val="baseline"/>
-        <w:rPr>
-          <w:rFonts w:ascii="Times New Roman" w:eastAsia="Times New Roman" w:hAnsi="Times New Roman" w:cs="Times New Roman"/>
-          <w:color w:val="auto"/>
-          <w:sz w:val="24"/>
-          <w:szCs w:val="20"/>
-        </w:rPr>
-      </w:pPr>
-      <w:r>
-        <w:rPr>
-          <w:rFonts w:ascii="Times New Roman" w:eastAsia="Times New Roman" w:hAnsi="Times New Roman" w:cs="Times New Roman"/>
-          <w:color w:val="auto"/>
-          <w:sz w:val="24"/>
-          <w:szCs w:val="24"/>
-        </w:rPr>
-        <w:t>Figure 4.1: Overall Chip Diagram with Register Highlighted</w:t>
-      </w:r>
-      <w:r>
-        <w:rPr>
-          <w:rFonts w:ascii="Times New Roman" w:eastAsia="Times New Roman" w:hAnsi="Times New Roman" w:cs="Times New Roman"/>
-          <w:color w:val="auto"/>
-          <w:sz w:val="24"/>
-          <w:szCs w:val="20"/>
-        </w:rPr>
-        <w:tab/>
-        <w:t>33</w:t>
-      </w:r>
-    </w:p>
-    <w:p>
-      <w:pPr>
-        <w:tabs>
-          <w:tab w:val="left" w:pos="720"/>
-          <w:tab w:val="right" w:leader="dot" w:pos="9360"/>
-        </w:tabs>
-        <w:overflowPunct w:val="0"/>
-        <w:autoSpaceDE w:val="0"/>
-        <w:autoSpaceDN w:val="0"/>
-        <w:adjustRightInd w:val="0"/>
-        <w:textAlignment w:val="baseline"/>
-        <w:rPr>
-          <w:rFonts w:ascii="Times New Roman" w:eastAsia="Times New Roman" w:hAnsi="Times New Roman" w:cs="Times New Roman"/>
-          <w:color w:val="auto"/>
-          <w:sz w:val="24"/>
-          <w:szCs w:val="20"/>
-        </w:rPr>
-      </w:pPr>
-      <w:r>
-        <w:rPr>
-          <w:rFonts w:ascii="Times New Roman" w:eastAsia="Times New Roman" w:hAnsi="Times New Roman" w:cs="Times New Roman"/>
-          <w:color w:val="auto"/>
-          <w:sz w:val="24"/>
-          <w:szCs w:val="24"/>
-        </w:rPr>
-        <w:t>Figure 4.2: Top Level Interface Design of Register</w:t>
-      </w:r>
-      <w:r>
-        <w:rPr>
-          <w:rFonts w:ascii="Times New Roman" w:eastAsia="Times New Roman" w:hAnsi="Times New Roman" w:cs="Times New Roman"/>
-          <w:color w:val="auto"/>
-          <w:sz w:val="24"/>
-          <w:szCs w:val="20"/>
-        </w:rPr>
-        <w:tab/>
-        <w:t>34</w:t>
-      </w:r>
-    </w:p>
-    <w:p>
-      <w:pPr>
-        <w:tabs>
-          <w:tab w:val="left" w:pos="720"/>
-          <w:tab w:val="right" w:leader="dot" w:pos="9360"/>
-        </w:tabs>
-        <w:overflowPunct w:val="0"/>
-        <w:autoSpaceDE w:val="0"/>
-        <w:autoSpaceDN w:val="0"/>
-        <w:adjustRightInd w:val="0"/>
-        <w:textAlignment w:val="baseline"/>
-        <w:rPr>
-          <w:rFonts w:ascii="Times New Roman" w:eastAsia="Times New Roman" w:hAnsi="Times New Roman" w:cs="Times New Roman"/>
-          <w:color w:val="auto"/>
-          <w:sz w:val="24"/>
-          <w:szCs w:val="20"/>
-        </w:rPr>
-      </w:pPr>
-      <w:r>
-        <w:rPr>
-          <w:rFonts w:ascii="Times New Roman" w:eastAsia="Times New Roman" w:hAnsi="Times New Roman" w:cs="Times New Roman"/>
-          <w:color w:val="auto"/>
-          <w:sz w:val="24"/>
-          <w:szCs w:val="24"/>
-        </w:rPr>
-        <w:t>Figure 4.3: The Start of the Test Fixture Simulation</w:t>
-      </w:r>
-      <w:r>
-        <w:rPr>
-          <w:rFonts w:ascii="Times New Roman" w:eastAsia="Times New Roman" w:hAnsi="Times New Roman" w:cs="Times New Roman"/>
-          <w:color w:val="auto"/>
-          <w:sz w:val="24"/>
-          <w:szCs w:val="20"/>
-        </w:rPr>
-        <w:tab/>
-        <w:t>34</w:t>
-      </w:r>
-    </w:p>
-    <w:p>
-      <w:pPr>
-        <w:tabs>
-          <w:tab w:val="left" w:pos="720"/>
-          <w:tab w:val="right" w:leader="dot" w:pos="9360"/>
-        </w:tabs>
-        <w:overflowPunct w:val="0"/>
-        <w:autoSpaceDE w:val="0"/>
-        <w:autoSpaceDN w:val="0"/>
-        <w:adjustRightInd w:val="0"/>
-        <w:textAlignment w:val="baseline"/>
-        <w:rPr>
-          <w:rFonts w:ascii="Times New Roman" w:eastAsia="Times New Roman" w:hAnsi="Times New Roman" w:cs="Times New Roman"/>
-          <w:color w:val="auto"/>
-          <w:sz w:val="24"/>
-          <w:szCs w:val="20"/>
-        </w:rPr>
-      </w:pPr>
-      <w:r>
-        <w:rPr>
-          <w:rFonts w:ascii="Times New Roman" w:eastAsia="Times New Roman" w:hAnsi="Times New Roman" w:cs="Times New Roman"/>
-          <w:color w:val="auto"/>
-          <w:sz w:val="24"/>
-          <w:szCs w:val="24"/>
-        </w:rPr>
-        <w:t>Figure 4.4: Bits trig_i2si_fifo_overrun_clr and trig_i2so_fifo_underrun_clr are Triggered</w:t>
-      </w:r>
-      <w:r>
-        <w:rPr>
-          <w:rFonts w:ascii="Times New Roman" w:eastAsia="Times New Roman" w:hAnsi="Times New Roman" w:cs="Times New Roman"/>
-          <w:color w:val="auto"/>
-          <w:sz w:val="24"/>
-          <w:szCs w:val="20"/>
-        </w:rPr>
-        <w:tab/>
-        <w:t>39</w:t>
-      </w:r>
-    </w:p>
-    <w:p>
-      <w:pPr>
-        <w:tabs>
-          <w:tab w:val="left" w:pos="720"/>
-          <w:tab w:val="right" w:leader="dot" w:pos="9360"/>
-        </w:tabs>
-        <w:overflowPunct w:val="0"/>
-        <w:autoSpaceDE w:val="0"/>
-        <w:autoSpaceDN w:val="0"/>
-        <w:adjustRightInd w:val="0"/>
-        <w:textAlignment w:val="baseline"/>
-        <w:rPr>
-          <w:rFonts w:ascii="Times New Roman" w:eastAsia="Times New Roman" w:hAnsi="Times New Roman" w:cs="Times New Roman"/>
-          <w:color w:val="auto"/>
-          <w:sz w:val="24"/>
-          <w:szCs w:val="20"/>
-        </w:rPr>
-      </w:pPr>
-      <w:r>
-        <w:rPr>
-          <w:rFonts w:ascii="Times New Roman" w:eastAsia="Times New Roman" w:hAnsi="Times New Roman" w:cs="Times New Roman"/>
-          <w:color w:val="auto"/>
-          <w:sz w:val="24"/>
-          <w:szCs w:val="24"/>
-        </w:rPr>
-        <w:t>Figure 5.1: I2C Chip Diagram Highlight</w:t>
-      </w:r>
-      <w:r>
-        <w:rPr>
-          <w:rFonts w:ascii="Times New Roman" w:eastAsia="Times New Roman" w:hAnsi="Times New Roman" w:cs="Times New Roman"/>
-          <w:color w:val="auto"/>
-          <w:sz w:val="24"/>
-          <w:szCs w:val="20"/>
-        </w:rPr>
-        <w:tab/>
-        <w:t>41</w:t>
-      </w:r>
-    </w:p>
-    <w:p>
-      <w:pPr>
-        <w:tabs>
-          <w:tab w:val="left" w:pos="720"/>
-          <w:tab w:val="right" w:leader="dot" w:pos="9360"/>
-        </w:tabs>
-        <w:overflowPunct w:val="0"/>
-        <w:autoSpaceDE w:val="0"/>
-        <w:autoSpaceDN w:val="0"/>
-        <w:adjustRightInd w:val="0"/>
-        <w:textAlignment w:val="baseline"/>
-        <w:rPr>
-          <w:rFonts w:ascii="Times New Roman" w:eastAsia="Times New Roman" w:hAnsi="Times New Roman" w:cs="Times New Roman"/>
-          <w:color w:val="auto"/>
-          <w:sz w:val="24"/>
-          <w:szCs w:val="20"/>
-        </w:rPr>
-      </w:pPr>
-      <w:r>
-        <w:rPr>
-          <w:rFonts w:ascii="Times New Roman" w:eastAsia="Times New Roman" w:hAnsi="Times New Roman" w:cs="Times New Roman"/>
-          <w:color w:val="auto"/>
-          <w:sz w:val="24"/>
-          <w:szCs w:val="24"/>
-        </w:rPr>
-        <w:t>Figure 5.2: I2C Full Coefficient Time Load Calculation</w:t>
-      </w:r>
-      <w:r>
-        <w:rPr>
-          <w:rFonts w:ascii="Times New Roman" w:eastAsia="Times New Roman" w:hAnsi="Times New Roman" w:cs="Times New Roman"/>
-          <w:color w:val="auto"/>
-          <w:sz w:val="24"/>
-          <w:szCs w:val="20"/>
-        </w:rPr>
-        <w:tab/>
-        <w:t>42</w:t>
-      </w:r>
-    </w:p>
-    <w:p>
-      <w:pPr>
-        <w:tabs>
-          <w:tab w:val="left" w:pos="720"/>
-          <w:tab w:val="right" w:leader="dot" w:pos="9360"/>
-        </w:tabs>
-        <w:overflowPunct w:val="0"/>
-        <w:autoSpaceDE w:val="0"/>
-        <w:autoSpaceDN w:val="0"/>
-        <w:adjustRightInd w:val="0"/>
-        <w:textAlignment w:val="baseline"/>
-        <w:rPr>
-          <w:rFonts w:ascii="Times New Roman" w:eastAsia="Times New Roman" w:hAnsi="Times New Roman" w:cs="Times New Roman"/>
-          <w:color w:val="auto"/>
-          <w:sz w:val="24"/>
-          <w:szCs w:val="20"/>
-        </w:rPr>
-      </w:pPr>
-      <w:r>
-        <w:rPr>
-          <w:rFonts w:ascii="Times New Roman" w:eastAsia="Times New Roman" w:hAnsi="Times New Roman" w:cs="Times New Roman"/>
-          <w:color w:val="auto"/>
-          <w:sz w:val="24"/>
-          <w:szCs w:val="24"/>
-        </w:rPr>
-        <w:t>Figure 5.3:</w:t>
-      </w:r>
-      <w:r>
-        <w:rPr>
-          <w:rFonts w:ascii="Times New Roman" w:eastAsia="Times New Roman" w:hAnsi="Times New Roman" w:cs="Times New Roman"/>
-          <w:color w:val="auto"/>
-          <w:sz w:val="24"/>
-          <w:szCs w:val="24"/>
-        </w:rPr>
-        <w:t xml:space="preserve"> I2C Block Diagram In</w:t>
-      </w:r>
-      <w:r>
-        <w:rPr>
-          <w:rFonts w:ascii="Times New Roman" w:eastAsia="Times New Roman" w:hAnsi="Times New Roman" w:cs="Times New Roman"/>
-          <w:color w:val="auto"/>
-          <w:sz w:val="24"/>
-          <w:szCs w:val="24"/>
-        </w:rPr>
-        <w:t>put</w:t>
-      </w:r>
-      <w:r>
-        <w:rPr>
-          <w:rFonts w:ascii="Times New Roman" w:eastAsia="Times New Roman" w:hAnsi="Times New Roman" w:cs="Times New Roman"/>
-          <w:color w:val="auto"/>
-          <w:sz w:val="24"/>
-          <w:szCs w:val="20"/>
-        </w:rPr>
-        <w:tab/>
-        <w:t>44</w:t>
-      </w:r>
-    </w:p>
-    <w:p>
-      <w:pPr>
-        <w:tabs>
-          <w:tab w:val="left" w:pos="720"/>
-          <w:tab w:val="right" w:leader="dot" w:pos="9360"/>
-        </w:tabs>
-        <w:overflowPunct w:val="0"/>
-        <w:autoSpaceDE w:val="0"/>
-        <w:autoSpaceDN w:val="0"/>
-        <w:adjustRightInd w:val="0"/>
-        <w:textAlignment w:val="baseline"/>
-        <w:rPr>
-          <w:rFonts w:ascii="Times New Roman" w:eastAsia="Times New Roman" w:hAnsi="Times New Roman" w:cs="Times New Roman"/>
-          <w:color w:val="auto"/>
-          <w:sz w:val="24"/>
-          <w:szCs w:val="20"/>
-        </w:rPr>
-      </w:pPr>
-      <w:r>
-        <w:rPr>
-          <w:rFonts w:ascii="Times New Roman" w:eastAsia="Times New Roman" w:hAnsi="Times New Roman" w:cs="Times New Roman"/>
-          <w:color w:val="auto"/>
-          <w:sz w:val="24"/>
-          <w:szCs w:val="24"/>
-        </w:rPr>
-        <w:t>Figure 5.4: Open Drain Schematic</w:t>
-      </w:r>
-      <w:r>
-        <w:rPr>
-          <w:rFonts w:ascii="Times New Roman" w:eastAsia="Times New Roman" w:hAnsi="Times New Roman" w:cs="Times New Roman"/>
-          <w:color w:val="auto"/>
-          <w:sz w:val="24"/>
-          <w:szCs w:val="20"/>
-        </w:rPr>
-        <w:tab/>
-        <w:t>44</w:t>
-      </w:r>
-    </w:p>
-    <w:p>
-      <w:pPr>
-        <w:tabs>
-          <w:tab w:val="left" w:pos="720"/>
-          <w:tab w:val="right" w:leader="dot" w:pos="9360"/>
-        </w:tabs>
-        <w:overflowPunct w:val="0"/>
-        <w:autoSpaceDE w:val="0"/>
-        <w:autoSpaceDN w:val="0"/>
-        <w:adjustRightInd w:val="0"/>
-        <w:textAlignment w:val="baseline"/>
-        <w:rPr>
-          <w:rFonts w:ascii="Times New Roman" w:eastAsia="Times New Roman" w:hAnsi="Times New Roman" w:cs="Times New Roman"/>
-          <w:color w:val="auto"/>
-          <w:sz w:val="24"/>
-          <w:szCs w:val="20"/>
-        </w:rPr>
-      </w:pPr>
-      <w:r>
-        <w:rPr>
-          <w:rFonts w:ascii="Times New Roman" w:eastAsia="Times New Roman" w:hAnsi="Times New Roman" w:cs="Times New Roman"/>
-          <w:color w:val="auto"/>
-          <w:sz w:val="24"/>
-          <w:szCs w:val="24"/>
-        </w:rPr>
-        <w:t>Figure 5.5: Previous Block Diagram Version</w:t>
-      </w:r>
-      <w:r>
-        <w:rPr>
-          <w:rFonts w:ascii="Times New Roman" w:eastAsia="Times New Roman" w:hAnsi="Times New Roman" w:cs="Times New Roman"/>
-          <w:color w:val="auto"/>
-          <w:sz w:val="24"/>
-          <w:szCs w:val="20"/>
-        </w:rPr>
-        <w:tab/>
-        <w:t>46</w:t>
-      </w:r>
-    </w:p>
-    <w:p>
-      <w:pPr>
-        <w:tabs>
-          <w:tab w:val="left" w:pos="720"/>
-          <w:tab w:val="right" w:leader="dot" w:pos="9360"/>
-        </w:tabs>
-        <w:overflowPunct w:val="0"/>
-        <w:autoSpaceDE w:val="0"/>
-        <w:autoSpaceDN w:val="0"/>
-        <w:adjustRightInd w:val="0"/>
-        <w:textAlignment w:val="baseline"/>
-        <w:rPr>
-          <w:rFonts w:ascii="Times New Roman" w:eastAsia="Times New Roman" w:hAnsi="Times New Roman" w:cs="Times New Roman"/>
-          <w:color w:val="auto"/>
-          <w:sz w:val="24"/>
-          <w:szCs w:val="20"/>
-        </w:rPr>
-      </w:pPr>
-      <w:r>
-        <w:rPr>
-          <w:rFonts w:ascii="Times New Roman" w:eastAsia="Times New Roman" w:hAnsi="Times New Roman" w:cs="Times New Roman"/>
-          <w:color w:val="auto"/>
-          <w:sz w:val="24"/>
-          <w:szCs w:val="24"/>
-        </w:rPr>
-        <w:t>Figure 5.6: I2C State Machine Flow Diagram</w:t>
-      </w:r>
-      <w:r>
-        <w:rPr>
-          <w:rFonts w:ascii="Times New Roman" w:eastAsia="Times New Roman" w:hAnsi="Times New Roman" w:cs="Times New Roman"/>
-          <w:color w:val="auto"/>
-          <w:sz w:val="24"/>
-          <w:szCs w:val="20"/>
-        </w:rPr>
-        <w:tab/>
-        <w:t>48</w:t>
-      </w:r>
-    </w:p>
-    <w:p>
-      <w:pPr>
-        <w:tabs>
-          <w:tab w:val="left" w:pos="720"/>
-          <w:tab w:val="right" w:leader="dot" w:pos="9360"/>
-        </w:tabs>
-        <w:overflowPunct w:val="0"/>
-        <w:autoSpaceDE w:val="0"/>
-        <w:autoSpaceDN w:val="0"/>
-        <w:adjustRightInd w:val="0"/>
-        <w:textAlignment w:val="baseline"/>
-        <w:rPr>
-          <w:rFonts w:ascii="Times New Roman" w:eastAsia="Times New Roman" w:hAnsi="Times New Roman" w:cs="Times New Roman"/>
-          <w:color w:val="auto"/>
-          <w:sz w:val="24"/>
-          <w:szCs w:val="20"/>
-        </w:rPr>
-      </w:pPr>
-      <w:r>
-        <w:rPr>
-          <w:rFonts w:ascii="Times New Roman" w:eastAsia="Times New Roman" w:hAnsi="Times New Roman" w:cs="Times New Roman"/>
-          <w:color w:val="auto"/>
-          <w:sz w:val="24"/>
-          <w:szCs w:val="24"/>
-        </w:rPr>
-        <w:t>Figure 5.7: I2C Deserializer Block Diagram</w:t>
-      </w:r>
-      <w:r>
-        <w:rPr>
-          <w:rFonts w:ascii="Times New Roman" w:eastAsia="Times New Roman" w:hAnsi="Times New Roman" w:cs="Times New Roman"/>
-          <w:color w:val="auto"/>
-          <w:sz w:val="24"/>
-          <w:szCs w:val="20"/>
-        </w:rPr>
-        <w:tab/>
-        <w:t>49</w:t>
-      </w:r>
-    </w:p>
-    <w:p>
-      <w:pPr>
-        <w:tabs>
-          <w:tab w:val="left" w:pos="720"/>
-          <w:tab w:val="right" w:leader="dot" w:pos="9360"/>
-        </w:tabs>
-        <w:overflowPunct w:val="0"/>
-        <w:autoSpaceDE w:val="0"/>
-        <w:autoSpaceDN w:val="0"/>
-        <w:adjustRightInd w:val="0"/>
-        <w:textAlignment w:val="baseline"/>
-        <w:rPr>
-          <w:rFonts w:ascii="Times New Roman" w:eastAsia="Times New Roman" w:hAnsi="Times New Roman" w:cs="Times New Roman"/>
-          <w:color w:val="auto"/>
-          <w:sz w:val="24"/>
-          <w:szCs w:val="20"/>
-        </w:rPr>
-      </w:pPr>
-      <w:r>
-        <w:rPr>
-          <w:rFonts w:ascii="Times New Roman" w:eastAsia="Times New Roman" w:hAnsi="Times New Roman" w:cs="Times New Roman"/>
-          <w:color w:val="auto"/>
-          <w:sz w:val="24"/>
-          <w:szCs w:val="24"/>
-        </w:rPr>
-        <w:t>Figure 5.8: I2C Sequence Block Diagram</w:t>
-      </w:r>
-      <w:r>
-        <w:rPr>
-          <w:rFonts w:ascii="Times New Roman" w:eastAsia="Times New Roman" w:hAnsi="Times New Roman" w:cs="Times New Roman"/>
-          <w:color w:val="auto"/>
-          <w:sz w:val="24"/>
-          <w:szCs w:val="20"/>
-        </w:rPr>
-        <w:tab/>
-        <w:t>50</w:t>
-      </w:r>
-    </w:p>
-    <w:p>
-      <w:pPr>
-        <w:tabs>
-          <w:tab w:val="left" w:pos="720"/>
-          <w:tab w:val="right" w:leader="dot" w:pos="9360"/>
-        </w:tabs>
-        <w:overflowPunct w:val="0"/>
-        <w:autoSpaceDE w:val="0"/>
-        <w:autoSpaceDN w:val="0"/>
-        <w:adjustRightInd w:val="0"/>
-        <w:textAlignment w:val="baseline"/>
-        <w:rPr>
-          <w:rFonts w:ascii="Times New Roman" w:eastAsia="Times New Roman" w:hAnsi="Times New Roman" w:cs="Times New Roman"/>
-          <w:color w:val="auto"/>
-          <w:sz w:val="24"/>
-          <w:szCs w:val="20"/>
-        </w:rPr>
-      </w:pPr>
-      <w:r>
-        <w:rPr>
-          <w:rFonts w:ascii="Times New Roman" w:eastAsia="Times New Roman" w:hAnsi="Times New Roman" w:cs="Times New Roman"/>
-          <w:color w:val="auto"/>
-          <w:sz w:val="24"/>
-          <w:szCs w:val="24"/>
-        </w:rPr>
-        <w:t>Figure 5.9: I2C Serializer Block Diagram</w:t>
-      </w:r>
-      <w:r>
-        <w:rPr>
-          <w:rFonts w:ascii="Times New Roman" w:eastAsia="Times New Roman" w:hAnsi="Times New Roman" w:cs="Times New Roman"/>
-          <w:color w:val="auto"/>
-          <w:sz w:val="24"/>
-          <w:szCs w:val="20"/>
-        </w:rPr>
-        <w:tab/>
-        <w:t>5</w:t>
-      </w:r>
-      <w:r>
-        <w:rPr>
-          <w:rFonts w:ascii="Times New Roman" w:eastAsia="Times New Roman" w:hAnsi="Times New Roman" w:cs="Times New Roman"/>
-          <w:color w:val="auto"/>
-          <w:sz w:val="24"/>
-          <w:szCs w:val="20"/>
-        </w:rPr>
-        <w:t>1</w:t>
-      </w:r>
-    </w:p>
-    <w:p>
-      <w:pPr>
         <w:spacing w:line="360" w:lineRule="auto"/>
       </w:pPr>
     </w:p>
@@ -3188,6 +2465,9 @@
       <w:pPr>
         <w:spacing w:line="360" w:lineRule="auto"/>
         <w:jc w:val="center"/>
+        <w:rPr>
+          <w:u w:val="single"/>
+        </w:rPr>
       </w:pPr>
       <w:r>
         <w:rPr>
@@ -3195,8 +2475,9 @@
           <w:b/>
           <w:sz w:val="36"/>
           <w:szCs w:val="36"/>
-        </w:rPr>
-        <w:t>Acronyms</w:t>
+          <w:u w:val="single"/>
+        </w:rPr>
+        <w:t>Nomenclature</w:t>
       </w:r>
     </w:p>
     <w:p>
@@ -3787,6 +3068,9 @@
       <w:pPr>
         <w:spacing w:line="360" w:lineRule="auto"/>
         <w:jc w:val="center"/>
+        <w:rPr>
+          <w:u w:val="single"/>
+        </w:rPr>
       </w:pPr>
       <w:r>
         <w:rPr>
@@ -3794,6 +3078,7 @@
           <w:b/>
           <w:sz w:val="36"/>
           <w:szCs w:val="36"/>
+          <w:u w:val="single"/>
         </w:rPr>
         <w:lastRenderedPageBreak/>
         <w:t>Introduction</w:t>
@@ -3817,7 +3102,22 @@
         <w:spacing w:line="360" w:lineRule="auto"/>
         <w:ind w:firstLine="720"/>
         <w:jc w:val="both"/>
-      </w:pPr>
+        <w:rPr>
+          <w:rFonts w:ascii="Times New Roman" w:hAnsi="Times New Roman" w:cs="Times New Roman"/>
+          <w:color w:val="FF0000"/>
+          <w:sz w:val="24"/>
+          <w:szCs w:val="24"/>
+        </w:rPr>
+      </w:pPr>
+      <w:r>
+        <w:rPr>
+          <w:rFonts w:ascii="Times New Roman" w:hAnsi="Times New Roman" w:cs="Times New Roman"/>
+          <w:color w:val="FF0000"/>
+          <w:sz w:val="24"/>
+          <w:szCs w:val="24"/>
+        </w:rPr>
+        <w:t>Zach</w:t>
+      </w:r>
     </w:p>
     <w:p>
       <w:pPr>
@@ -3945,6 +3245,7 @@
           <w:b/>
           <w:sz w:val="36"/>
           <w:szCs w:val="36"/>
+          <w:u w:val="single"/>
         </w:rPr>
       </w:pPr>
       <w:r>
@@ -3953,6 +3254,7 @@
           <w:b/>
           <w:sz w:val="36"/>
           <w:szCs w:val="36"/>
+          <w:u w:val="single"/>
         </w:rPr>
         <w:lastRenderedPageBreak/>
         <w:t>Specifications</w:t>
@@ -4067,6 +3369,7 @@
           <w:b/>
           <w:sz w:val="36"/>
           <w:szCs w:val="36"/>
+          <w:u w:val="single"/>
         </w:rPr>
       </w:pPr>
       <w:r>
@@ -4075,32 +3378,85 @@
           <w:b/>
           <w:sz w:val="36"/>
           <w:szCs w:val="36"/>
+          <w:u w:val="single"/>
         </w:rPr>
         <w:lastRenderedPageBreak/>
-        <w:t>Chapter 1: Background - Zachary Nelson</w:t>
-      </w:r>
-    </w:p>
-    <w:p/>
-    <w:p>
-      <w:pPr>
-        <w:jc w:val="both"/>
-      </w:pPr>
-    </w:p>
-    <w:p>
-      <w:pPr>
+        <w:t xml:space="preserve">Chapter 1: Background </w:t>
+      </w:r>
+      <w:r>
         <w:rPr>
           <w:rFonts w:ascii="Times New Roman" w:eastAsia="Times New Roman" w:hAnsi="Times New Roman" w:cs="Times New Roman"/>
           <w:b/>
           <w:sz w:val="36"/>
           <w:szCs w:val="36"/>
-        </w:rPr>
-      </w:pPr>
+          <w:u w:val="single"/>
+        </w:rPr>
+        <w:t>–</w:t>
+      </w:r>
       <w:r>
         <w:rPr>
           <w:rFonts w:ascii="Times New Roman" w:eastAsia="Times New Roman" w:hAnsi="Times New Roman" w:cs="Times New Roman"/>
           <w:b/>
           <w:sz w:val="36"/>
           <w:szCs w:val="36"/>
+          <w:u w:val="single"/>
+        </w:rPr>
+        <w:t xml:space="preserve"> </w:t>
+      </w:r>
+      <w:r>
+        <w:rPr>
+          <w:rFonts w:ascii="Times New Roman" w:eastAsia="Times New Roman" w:hAnsi="Times New Roman" w:cs="Times New Roman"/>
+          <w:b/>
+          <w:sz w:val="36"/>
+          <w:szCs w:val="36"/>
+          <w:u w:val="single"/>
+        </w:rPr>
+        <w:t>Z.</w:t>
+      </w:r>
+      <w:r>
+        <w:rPr>
+          <w:rFonts w:ascii="Times New Roman" w:eastAsia="Times New Roman" w:hAnsi="Times New Roman" w:cs="Times New Roman"/>
+          <w:b/>
+          <w:sz w:val="36"/>
+          <w:szCs w:val="36"/>
+          <w:u w:val="single"/>
+        </w:rPr>
+        <w:t xml:space="preserve"> Nelson</w:t>
+      </w:r>
+    </w:p>
+    <w:p>
+      <w:pPr>
+        <w:spacing w:line="360" w:lineRule="auto"/>
+        <w:rPr>
+          <w:rFonts w:ascii="Times New Roman" w:eastAsia="Times New Roman" w:hAnsi="Times New Roman" w:cs="Times New Roman"/>
+          <w:b/>
+          <w:sz w:val="36"/>
+          <w:szCs w:val="36"/>
+          <w:u w:val="single"/>
+        </w:rPr>
+      </w:pPr>
+    </w:p>
+    <w:p/>
+    <w:p>
+      <w:pPr>
+        <w:jc w:val="both"/>
+      </w:pPr>
+    </w:p>
+    <w:p>
+      <w:pPr>
+        <w:rPr>
+          <w:rFonts w:ascii="Times New Roman" w:eastAsia="Times New Roman" w:hAnsi="Times New Roman" w:cs="Times New Roman"/>
+          <w:b/>
+          <w:sz w:val="36"/>
+          <w:szCs w:val="36"/>
+        </w:rPr>
+      </w:pPr>
+      <w:r>
+        <w:rPr>
+          <w:rFonts w:ascii="Times New Roman" w:eastAsia="Times New Roman" w:hAnsi="Times New Roman" w:cs="Times New Roman"/>
+          <w:b/>
+          <w:sz w:val="36"/>
+          <w:szCs w:val="36"/>
         </w:rPr>
         <w:br w:type="page"/>
       </w:r>
@@ -4109,6 +3465,9 @@
       <w:pPr>
         <w:spacing w:line="360" w:lineRule="auto"/>
         <w:jc w:val="center"/>
+        <w:rPr>
+          <w:u w:val="single"/>
+        </w:rPr>
       </w:pPr>
       <w:r>
         <w:rPr>
@@ -4116,9 +3475,144 @@
           <w:b/>
           <w:sz w:val="36"/>
           <w:szCs w:val="36"/>
+          <w:u w:val="single"/>
         </w:rPr>
         <w:lastRenderedPageBreak/>
-        <w:t>Chapter 2: I2S Interface - Kevin Cao</w:t>
+        <w:t xml:space="preserve">Chapter 2: </w:t>
+      </w:r>
+      <w:r>
+        <w:rPr>
+          <w:rFonts w:ascii="Times New Roman" w:eastAsia="Times New Roman" w:hAnsi="Times New Roman" w:cs="Times New Roman"/>
+          <w:b/>
+          <w:sz w:val="36"/>
+          <w:szCs w:val="36"/>
+          <w:u w:val="single"/>
+        </w:rPr>
+        <w:t xml:space="preserve">System Design – </w:t>
+      </w:r>
+      <w:r>
+        <w:rPr>
+          <w:rFonts w:ascii="Times New Roman" w:eastAsia="Times New Roman" w:hAnsi="Times New Roman" w:cs="Times New Roman"/>
+          <w:b/>
+          <w:sz w:val="36"/>
+          <w:szCs w:val="36"/>
+          <w:u w:val="single"/>
+        </w:rPr>
+        <w:t>Z.</w:t>
+      </w:r>
+      <w:r>
+        <w:rPr>
+          <w:rFonts w:ascii="Times New Roman" w:eastAsia="Times New Roman" w:hAnsi="Times New Roman" w:cs="Times New Roman"/>
+          <w:b/>
+          <w:sz w:val="36"/>
+          <w:szCs w:val="36"/>
+          <w:u w:val="single"/>
+        </w:rPr>
+        <w:t xml:space="preserve"> Nelson</w:t>
+      </w:r>
+    </w:p>
+    <w:p>
+      <w:pPr>
+        <w:spacing w:line="360" w:lineRule="auto"/>
+        <w:jc w:val="center"/>
+        <w:rPr>
+          <w:rFonts w:ascii="Times New Roman" w:eastAsia="Times New Roman" w:hAnsi="Times New Roman" w:cs="Times New Roman"/>
+          <w:b/>
+          <w:sz w:val="36"/>
+          <w:szCs w:val="36"/>
+          <w:u w:val="single"/>
+        </w:rPr>
+      </w:pPr>
+    </w:p>
+    <w:p>
+      <w:pPr>
+        <w:rPr>
+          <w:rFonts w:ascii="Times New Roman" w:eastAsia="Times New Roman" w:hAnsi="Times New Roman" w:cs="Times New Roman"/>
+          <w:b/>
+          <w:sz w:val="36"/>
+          <w:szCs w:val="36"/>
+          <w:u w:val="single"/>
+        </w:rPr>
+      </w:pPr>
+      <w:r>
+        <w:rPr>
+          <w:rFonts w:ascii="Times New Roman" w:eastAsia="Times New Roman" w:hAnsi="Times New Roman" w:cs="Times New Roman"/>
+          <w:b/>
+          <w:sz w:val="36"/>
+          <w:szCs w:val="36"/>
+          <w:u w:val="single"/>
+        </w:rPr>
+        <w:br w:type="page"/>
+      </w:r>
+    </w:p>
+    <w:p>
+      <w:pPr>
+        <w:spacing w:line="360" w:lineRule="auto"/>
+        <w:jc w:val="center"/>
+        <w:rPr>
+          <w:u w:val="single"/>
+        </w:rPr>
+      </w:pPr>
+      <w:r>
+        <w:rPr>
+          <w:rFonts w:ascii="Times New Roman" w:eastAsia="Times New Roman" w:hAnsi="Times New Roman" w:cs="Times New Roman"/>
+          <w:b/>
+          <w:sz w:val="36"/>
+          <w:szCs w:val="36"/>
+          <w:u w:val="single"/>
+        </w:rPr>
+        <w:lastRenderedPageBreak/>
+        <w:t>Chapter 3</w:t>
+      </w:r>
+      <w:r>
+        <w:rPr>
+          <w:rFonts w:ascii="Times New Roman" w:eastAsia="Times New Roman" w:hAnsi="Times New Roman" w:cs="Times New Roman"/>
+          <w:b/>
+          <w:sz w:val="36"/>
+          <w:szCs w:val="36"/>
+          <w:u w:val="single"/>
+        </w:rPr>
+        <w:t xml:space="preserve">: I2S Interface </w:t>
+      </w:r>
+      <w:r>
+        <w:rPr>
+          <w:rFonts w:ascii="Times New Roman" w:eastAsia="Times New Roman" w:hAnsi="Times New Roman" w:cs="Times New Roman"/>
+          <w:b/>
+          <w:sz w:val="36"/>
+          <w:szCs w:val="36"/>
+          <w:u w:val="single"/>
+        </w:rPr>
+        <w:t>–</w:t>
+      </w:r>
+      <w:r>
+        <w:rPr>
+          <w:rFonts w:ascii="Times New Roman" w:eastAsia="Times New Roman" w:hAnsi="Times New Roman" w:cs="Times New Roman"/>
+          <w:b/>
+          <w:sz w:val="36"/>
+          <w:szCs w:val="36"/>
+          <w:u w:val="single"/>
+        </w:rPr>
+        <w:t xml:space="preserve"> </w:t>
+      </w:r>
+      <w:r>
+        <w:rPr>
+          <w:rFonts w:ascii="Times New Roman" w:eastAsia="Times New Roman" w:hAnsi="Times New Roman" w:cs="Times New Roman"/>
+          <w:b/>
+          <w:sz w:val="36"/>
+          <w:szCs w:val="36"/>
+          <w:u w:val="single"/>
+        </w:rPr>
+        <w:t>K.</w:t>
+      </w:r>
+      <w:r>
+        <w:rPr>
+          <w:rFonts w:ascii="Times New Roman" w:eastAsia="Times New Roman" w:hAnsi="Times New Roman" w:cs="Times New Roman"/>
+          <w:b/>
+          <w:sz w:val="36"/>
+          <w:szCs w:val="36"/>
+          <w:u w:val="single"/>
+        </w:rPr>
+        <w:t xml:space="preserve"> Cao</w:t>
       </w:r>
     </w:p>
     <w:p/>
@@ -4143,6 +3637,9 @@
       <w:pPr>
         <w:spacing w:line="360" w:lineRule="auto"/>
         <w:jc w:val="center"/>
+        <w:rPr>
+          <w:u w:val="single"/>
+        </w:rPr>
       </w:pPr>
       <w:r>
         <w:rPr>
@@ -4150,56 +3647,88 @@
           <w:b/>
           <w:sz w:val="36"/>
           <w:szCs w:val="36"/>
-        </w:rPr>
-        <w:t xml:space="preserve">Chapter 3: Digital Filtering - </w:t>
-      </w:r>
-      <w:proofErr w:type="spellStart"/>
+          <w:u w:val="single"/>
+        </w:rPr>
+        <w:t>Chapter 4</w:t>
+      </w:r>
       <w:r>
         <w:rPr>
           <w:rFonts w:ascii="Times New Roman" w:eastAsia="Times New Roman" w:hAnsi="Times New Roman" w:cs="Times New Roman"/>
           <w:b/>
           <w:sz w:val="36"/>
           <w:szCs w:val="36"/>
-        </w:rPr>
-        <w:t>Dhruvit</w:t>
-      </w:r>
-      <w:proofErr w:type="spellEnd"/>
+          <w:u w:val="single"/>
+        </w:rPr>
+        <w:t xml:space="preserve">: Digital Filtering </w:t>
+      </w:r>
       <w:r>
         <w:rPr>
           <w:rFonts w:ascii="Times New Roman" w:eastAsia="Times New Roman" w:hAnsi="Times New Roman" w:cs="Times New Roman"/>
           <w:b/>
           <w:sz w:val="36"/>
           <w:szCs w:val="36"/>
-        </w:rPr>
-        <w:t xml:space="preserve"> </w:t>
-      </w:r>
-      <w:proofErr w:type="spellStart"/>
+          <w:u w:val="single"/>
+        </w:rPr>
+        <w:t>–</w:t>
+      </w:r>
       <w:r>
         <w:rPr>
           <w:rFonts w:ascii="Times New Roman" w:eastAsia="Times New Roman" w:hAnsi="Times New Roman" w:cs="Times New Roman"/>
           <w:b/>
           <w:sz w:val="36"/>
           <w:szCs w:val="36"/>
-        </w:rPr>
-        <w:t>Naik</w:t>
-      </w:r>
-      <w:proofErr w:type="spellEnd"/>
-    </w:p>
-    <w:p>
-      <w:pPr>
+          <w:u w:val="single"/>
+        </w:rPr>
+        <w:t xml:space="preserve"> </w:t>
+      </w:r>
+      <w:r>
         <w:rPr>
           <w:rFonts w:ascii="Times New Roman" w:eastAsia="Times New Roman" w:hAnsi="Times New Roman" w:cs="Times New Roman"/>
           <w:b/>
           <w:sz w:val="36"/>
           <w:szCs w:val="36"/>
-        </w:rPr>
-      </w:pPr>
+          <w:u w:val="single"/>
+        </w:rPr>
+        <w:t>D.</w:t>
+      </w:r>
       <w:r>
         <w:rPr>
           <w:rFonts w:ascii="Times New Roman" w:eastAsia="Times New Roman" w:hAnsi="Times New Roman" w:cs="Times New Roman"/>
           <w:b/>
           <w:sz w:val="36"/>
           <w:szCs w:val="36"/>
+          <w:u w:val="single"/>
+        </w:rPr>
+        <w:t xml:space="preserve"> </w:t>
+      </w:r>
+      <w:proofErr w:type="spellStart"/>
+      <w:r>
+        <w:rPr>
+          <w:rFonts w:ascii="Times New Roman" w:eastAsia="Times New Roman" w:hAnsi="Times New Roman" w:cs="Times New Roman"/>
+          <w:b/>
+          <w:sz w:val="36"/>
+          <w:szCs w:val="36"/>
+          <w:u w:val="single"/>
+        </w:rPr>
+        <w:t>Naik</w:t>
+      </w:r>
+      <w:proofErr w:type="spellEnd"/>
+    </w:p>
+    <w:p>
+      <w:pPr>
+        <w:rPr>
+          <w:rFonts w:ascii="Times New Roman" w:eastAsia="Times New Roman" w:hAnsi="Times New Roman" w:cs="Times New Roman"/>
+          <w:b/>
+          <w:sz w:val="36"/>
+          <w:szCs w:val="36"/>
+        </w:rPr>
+      </w:pPr>
+      <w:r>
+        <w:rPr>
+          <w:rFonts w:ascii="Times New Roman" w:eastAsia="Times New Roman" w:hAnsi="Times New Roman" w:cs="Times New Roman"/>
+          <w:b/>
+          <w:sz w:val="36"/>
+          <w:szCs w:val="36"/>
         </w:rPr>
         <w:br w:type="page"/>
       </w:r>
@@ -4208,6 +3737,9 @@
       <w:pPr>
         <w:spacing w:line="360" w:lineRule="auto"/>
         <w:jc w:val="center"/>
+        <w:rPr>
+          <w:u w:val="single"/>
+        </w:rPr>
       </w:pPr>
       <w:r>
         <w:rPr>
@@ -4215,9 +3747,60 @@
           <w:b/>
           <w:sz w:val="36"/>
           <w:szCs w:val="36"/>
+          <w:u w:val="single"/>
         </w:rPr>
         <w:lastRenderedPageBreak/>
-        <w:t>Chapter 4: Register Block - Julie Swift</w:t>
+        <w:t>Chapter 5</w:t>
+      </w:r>
+      <w:r>
+        <w:rPr>
+          <w:rFonts w:ascii="Times New Roman" w:eastAsia="Times New Roman" w:hAnsi="Times New Roman" w:cs="Times New Roman"/>
+          <w:b/>
+          <w:sz w:val="36"/>
+          <w:szCs w:val="36"/>
+          <w:u w:val="single"/>
+        </w:rPr>
+        <w:t xml:space="preserve">: Register Block </w:t>
+      </w:r>
+      <w:r>
+        <w:rPr>
+          <w:rFonts w:ascii="Times New Roman" w:eastAsia="Times New Roman" w:hAnsi="Times New Roman" w:cs="Times New Roman"/>
+          <w:b/>
+          <w:sz w:val="36"/>
+          <w:szCs w:val="36"/>
+          <w:u w:val="single"/>
+        </w:rPr>
+        <w:t>–</w:t>
+      </w:r>
+      <w:r>
+        <w:rPr>
+          <w:rFonts w:ascii="Times New Roman" w:eastAsia="Times New Roman" w:hAnsi="Times New Roman" w:cs="Times New Roman"/>
+          <w:b/>
+          <w:sz w:val="36"/>
+          <w:szCs w:val="36"/>
+          <w:u w:val="single"/>
+        </w:rPr>
+        <w:t xml:space="preserve"> </w:t>
+      </w:r>
+      <w:r>
+        <w:rPr>
+          <w:rFonts w:ascii="Times New Roman" w:eastAsia="Times New Roman" w:hAnsi="Times New Roman" w:cs="Times New Roman"/>
+          <w:b/>
+          <w:sz w:val="36"/>
+          <w:szCs w:val="36"/>
+          <w:u w:val="single"/>
+        </w:rPr>
+        <w:t>J.</w:t>
+      </w:r>
+      <w:r>
+        <w:rPr>
+          <w:rFonts w:ascii="Times New Roman" w:eastAsia="Times New Roman" w:hAnsi="Times New Roman" w:cs="Times New Roman"/>
+          <w:b/>
+          <w:sz w:val="36"/>
+          <w:szCs w:val="36"/>
+          <w:u w:val="single"/>
+        </w:rPr>
+        <w:t xml:space="preserve"> Swift</w:t>
       </w:r>
     </w:p>
     <w:p>
@@ -4235,6 +3818,9 @@
       <w:pPr>
         <w:spacing w:line="360" w:lineRule="auto"/>
         <w:jc w:val="center"/>
+        <w:rPr>
+          <w:u w:val="single"/>
+        </w:rPr>
       </w:pPr>
       <w:r>
         <w:rPr>
@@ -4242,8 +3828,9 @@
           <w:b/>
           <w:sz w:val="36"/>
           <w:szCs w:val="36"/>
-        </w:rPr>
-        <w:t>Chapter 5:  I</w:t>
+          <w:u w:val="single"/>
+        </w:rPr>
+        <w:t>Chapter 6</w:t>
       </w:r>
       <w:r>
         <w:rPr>
@@ -4251,9 +3838,9 @@
           <w:b/>
           <w:sz w:val="36"/>
           <w:szCs w:val="36"/>
-          <w:vertAlign w:val="superscript"/>
-        </w:rPr>
-        <w:t>2</w:t>
+          <w:u w:val="single"/>
+        </w:rPr>
+        <w:t>:  I</w:t>
       </w:r>
       <w:r>
         <w:rPr>
@@ -4261,8 +3848,60 @@
           <w:b/>
           <w:sz w:val="36"/>
           <w:szCs w:val="36"/>
-        </w:rPr>
-        <w:t>C Slave Interface - Whitley Forman</w:t>
+          <w:u w:val="single"/>
+          <w:vertAlign w:val="superscript"/>
+        </w:rPr>
+        <w:t>2</w:t>
+      </w:r>
+      <w:r>
+        <w:rPr>
+          <w:rFonts w:ascii="Times New Roman" w:eastAsia="Times New Roman" w:hAnsi="Times New Roman" w:cs="Times New Roman"/>
+          <w:b/>
+          <w:sz w:val="36"/>
+          <w:szCs w:val="36"/>
+          <w:u w:val="single"/>
+        </w:rPr>
+        <w:t xml:space="preserve">C Slave Interface </w:t>
+      </w:r>
+      <w:r>
+        <w:rPr>
+          <w:rFonts w:ascii="Times New Roman" w:eastAsia="Times New Roman" w:hAnsi="Times New Roman" w:cs="Times New Roman"/>
+          <w:b/>
+          <w:sz w:val="36"/>
+          <w:szCs w:val="36"/>
+          <w:u w:val="single"/>
+        </w:rPr>
+        <w:t>–</w:t>
+      </w:r>
+      <w:r>
+        <w:rPr>
+          <w:rFonts w:ascii="Times New Roman" w:eastAsia="Times New Roman" w:hAnsi="Times New Roman" w:cs="Times New Roman"/>
+          <w:b/>
+          <w:sz w:val="36"/>
+          <w:szCs w:val="36"/>
+          <w:u w:val="single"/>
+        </w:rPr>
+        <w:t xml:space="preserve"> </w:t>
+      </w:r>
+      <w:r>
+        <w:rPr>
+          <w:rFonts w:ascii="Times New Roman" w:eastAsia="Times New Roman" w:hAnsi="Times New Roman" w:cs="Times New Roman"/>
+          <w:b/>
+          <w:sz w:val="36"/>
+          <w:szCs w:val="36"/>
+          <w:u w:val="single"/>
+        </w:rPr>
+        <w:t>W.</w:t>
+      </w:r>
+      <w:r>
+        <w:rPr>
+          <w:rFonts w:ascii="Times New Roman" w:eastAsia="Times New Roman" w:hAnsi="Times New Roman" w:cs="Times New Roman"/>
+          <w:b/>
+          <w:sz w:val="36"/>
+          <w:szCs w:val="36"/>
+          <w:u w:val="single"/>
+        </w:rPr>
+        <w:t xml:space="preserve"> Forman</w:t>
       </w:r>
     </w:p>
     <w:p>
@@ -4280,15 +3919,125 @@
       <w:pPr>
         <w:spacing w:line="360" w:lineRule="auto"/>
         <w:jc w:val="center"/>
-      </w:pPr>
-      <w:r>
         <w:rPr>
           <w:rFonts w:ascii="Times New Roman" w:eastAsia="Times New Roman" w:hAnsi="Times New Roman" w:cs="Times New Roman"/>
           <w:b/>
           <w:sz w:val="36"/>
           <w:szCs w:val="36"/>
-        </w:rPr>
-        <w:t>Chapter 6: Budget - Zachary Nelson</w:t>
+          <w:u w:val="single"/>
+        </w:rPr>
+      </w:pPr>
+      <w:r>
+        <w:rPr>
+          <w:rFonts w:ascii="Times New Roman" w:eastAsia="Times New Roman" w:hAnsi="Times New Roman" w:cs="Times New Roman"/>
+          <w:b/>
+          <w:sz w:val="36"/>
+          <w:szCs w:val="36"/>
+          <w:u w:val="single"/>
+        </w:rPr>
+        <w:t>Chapter 7</w:t>
+      </w:r>
+      <w:r>
+        <w:rPr>
+          <w:rFonts w:ascii="Times New Roman" w:eastAsia="Times New Roman" w:hAnsi="Times New Roman" w:cs="Times New Roman"/>
+          <w:b/>
+          <w:sz w:val="36"/>
+          <w:szCs w:val="36"/>
+          <w:u w:val="single"/>
+        </w:rPr>
+        <w:t xml:space="preserve">: </w:t>
+      </w:r>
+      <w:r>
+        <w:rPr>
+          <w:rFonts w:ascii="Times New Roman" w:eastAsia="Times New Roman" w:hAnsi="Times New Roman" w:cs="Times New Roman"/>
+          <w:b/>
+          <w:sz w:val="36"/>
+          <w:szCs w:val="36"/>
+          <w:u w:val="single"/>
+        </w:rPr>
+        <w:t>Simulation/</w:t>
+      </w:r>
+      <w:proofErr w:type="spellStart"/>
+      <w:r>
+        <w:rPr>
+          <w:rFonts w:ascii="Times New Roman" w:eastAsia="Times New Roman" w:hAnsi="Times New Roman" w:cs="Times New Roman"/>
+          <w:b/>
+          <w:sz w:val="36"/>
+          <w:szCs w:val="36"/>
+          <w:u w:val="single"/>
+        </w:rPr>
+        <w:t>Verficiation</w:t>
+      </w:r>
+      <w:proofErr w:type="spellEnd"/>
+      <w:r>
+        <w:rPr>
+          <w:rFonts w:ascii="Times New Roman" w:eastAsia="Times New Roman" w:hAnsi="Times New Roman" w:cs="Times New Roman"/>
+          <w:b/>
+          <w:sz w:val="36"/>
+          <w:szCs w:val="36"/>
+          <w:u w:val="single"/>
+        </w:rPr>
+        <w:t xml:space="preserve"> </w:t>
+      </w:r>
+      <w:r>
+        <w:rPr>
+          <w:rFonts w:ascii="Times New Roman" w:eastAsia="Times New Roman" w:hAnsi="Times New Roman" w:cs="Times New Roman"/>
+          <w:b/>
+          <w:sz w:val="36"/>
+          <w:szCs w:val="36"/>
+          <w:u w:val="single"/>
+        </w:rPr>
+        <w:t>–</w:t>
+      </w:r>
+      <w:r>
+        <w:rPr>
+          <w:rFonts w:ascii="Times New Roman" w:eastAsia="Times New Roman" w:hAnsi="Times New Roman" w:cs="Times New Roman"/>
+          <w:b/>
+          <w:sz w:val="36"/>
+          <w:szCs w:val="36"/>
+          <w:u w:val="single"/>
+        </w:rPr>
+        <w:t xml:space="preserve"> </w:t>
+      </w:r>
+      <w:r>
+        <w:rPr>
+          <w:rFonts w:ascii="Times New Roman" w:eastAsia="Times New Roman" w:hAnsi="Times New Roman" w:cs="Times New Roman"/>
+          <w:b/>
+          <w:sz w:val="36"/>
+          <w:szCs w:val="36"/>
+          <w:u w:val="single"/>
+        </w:rPr>
+        <w:t>K.</w:t>
+      </w:r>
+      <w:r>
+        <w:rPr>
+          <w:rFonts w:ascii="Times New Roman" w:eastAsia="Times New Roman" w:hAnsi="Times New Roman" w:cs="Times New Roman"/>
+          <w:b/>
+          <w:sz w:val="36"/>
+          <w:szCs w:val="36"/>
+          <w:u w:val="single"/>
+        </w:rPr>
+        <w:t xml:space="preserve"> Cao and </w:t>
+      </w:r>
+      <w:r>
+        <w:rPr>
+          <w:rFonts w:ascii="Times New Roman" w:eastAsia="Times New Roman" w:hAnsi="Times New Roman" w:cs="Times New Roman"/>
+          <w:b/>
+          <w:sz w:val="36"/>
+          <w:szCs w:val="36"/>
+          <w:u w:val="single"/>
+        </w:rPr>
+        <w:t>W.</w:t>
+      </w:r>
+      <w:r>
+        <w:rPr>
+          <w:rFonts w:ascii="Times New Roman" w:eastAsia="Times New Roman" w:hAnsi="Times New Roman" w:cs="Times New Roman"/>
+          <w:b/>
+          <w:sz w:val="36"/>
+          <w:szCs w:val="36"/>
+          <w:u w:val="single"/>
+        </w:rPr>
+        <w:t xml:space="preserve"> Forman</w:t>
       </w:r>
     </w:p>
     <w:p>
@@ -4320,6 +4069,9 @@
       <w:pPr>
         <w:spacing w:line="360" w:lineRule="auto"/>
         <w:jc w:val="center"/>
+        <w:rPr>
+          <w:u w:val="single"/>
+        </w:rPr>
       </w:pPr>
       <w:r>
         <w:rPr>
@@ -4327,9 +4079,40 @@
           <w:b/>
           <w:sz w:val="36"/>
           <w:szCs w:val="36"/>
+          <w:u w:val="single"/>
         </w:rPr>
         <w:lastRenderedPageBreak/>
-        <w:t>Chapter 7: Schedule - Zachary Nelson</w:t>
+        <w:t>Chapter 8</w:t>
+      </w:r>
+      <w:r>
+        <w:rPr>
+          <w:rFonts w:ascii="Times New Roman" w:eastAsia="Times New Roman" w:hAnsi="Times New Roman" w:cs="Times New Roman"/>
+          <w:b/>
+          <w:sz w:val="36"/>
+          <w:szCs w:val="36"/>
+          <w:u w:val="single"/>
+        </w:rPr>
+        <w:t xml:space="preserve">: </w:t>
+      </w:r>
+      <w:r>
+        <w:rPr>
+          <w:rFonts w:ascii="Times New Roman" w:eastAsia="Times New Roman" w:hAnsi="Times New Roman" w:cs="Times New Roman"/>
+          <w:b/>
+          <w:sz w:val="36"/>
+          <w:szCs w:val="36"/>
+          <w:u w:val="single"/>
+        </w:rPr>
+        <w:t>FPGA Implementation</w:t>
+      </w:r>
+      <w:r>
+        <w:rPr>
+          <w:rFonts w:ascii="Times New Roman" w:eastAsia="Times New Roman" w:hAnsi="Times New Roman" w:cs="Times New Roman"/>
+          <w:b/>
+          <w:sz w:val="36"/>
+          <w:szCs w:val="36"/>
+          <w:u w:val="single"/>
+        </w:rPr>
+        <w:t xml:space="preserve"> - Zachary Nelson</w:t>
       </w:r>
     </w:p>
     <w:p>
@@ -4361,41 +4144,204 @@
       <w:pPr>
         <w:spacing w:line="360" w:lineRule="auto"/>
         <w:jc w:val="center"/>
-      </w:pPr>
-      <w:r>
         <w:rPr>
           <w:rFonts w:ascii="Times New Roman" w:eastAsia="Times New Roman" w:hAnsi="Times New Roman" w:cs="Times New Roman"/>
           <w:b/>
           <w:sz w:val="36"/>
           <w:szCs w:val="36"/>
+          <w:u w:val="single"/>
+        </w:rPr>
+      </w:pPr>
+      <w:r>
+        <w:rPr>
+          <w:rFonts w:ascii="Times New Roman" w:eastAsia="Times New Roman" w:hAnsi="Times New Roman" w:cs="Times New Roman"/>
+          <w:b/>
+          <w:sz w:val="36"/>
+          <w:szCs w:val="36"/>
+          <w:u w:val="single"/>
         </w:rPr>
         <w:lastRenderedPageBreak/>
-        <w:t>Chapter 8: Conclusion</w:t>
-      </w:r>
-    </w:p>
-    <w:p>
-      <w:r>
-        <w:br w:type="page"/>
+        <w:t>Chapter 9</w:t>
+      </w:r>
+      <w:r>
+        <w:rPr>
+          <w:rFonts w:ascii="Times New Roman" w:eastAsia="Times New Roman" w:hAnsi="Times New Roman" w:cs="Times New Roman"/>
+          <w:b/>
+          <w:sz w:val="36"/>
+          <w:szCs w:val="36"/>
+          <w:u w:val="single"/>
+        </w:rPr>
+        <w:t xml:space="preserve">: </w:t>
+      </w:r>
+      <w:r>
+        <w:rPr>
+          <w:rFonts w:ascii="Times New Roman" w:eastAsia="Times New Roman" w:hAnsi="Times New Roman" w:cs="Times New Roman"/>
+          <w:b/>
+          <w:sz w:val="36"/>
+          <w:szCs w:val="36"/>
+          <w:u w:val="single"/>
+        </w:rPr>
+        <w:t>EDA Tools and Physical Design</w:t>
+      </w:r>
+      <w:r>
+        <w:rPr>
+          <w:rFonts w:ascii="Times New Roman" w:eastAsia="Times New Roman" w:hAnsi="Times New Roman" w:cs="Times New Roman"/>
+          <w:b/>
+          <w:sz w:val="36"/>
+          <w:szCs w:val="36"/>
+          <w:u w:val="single"/>
+        </w:rPr>
+        <w:t xml:space="preserve"> </w:t>
+      </w:r>
+      <w:r>
+        <w:rPr>
+          <w:rFonts w:ascii="Times New Roman" w:eastAsia="Times New Roman" w:hAnsi="Times New Roman" w:cs="Times New Roman"/>
+          <w:b/>
+          <w:sz w:val="36"/>
+          <w:szCs w:val="36"/>
+          <w:u w:val="single"/>
+        </w:rPr>
+        <w:t>–</w:t>
+      </w:r>
+      <w:r>
+        <w:rPr>
+          <w:rFonts w:ascii="Times New Roman" w:eastAsia="Times New Roman" w:hAnsi="Times New Roman" w:cs="Times New Roman"/>
+          <w:b/>
+          <w:sz w:val="36"/>
+          <w:szCs w:val="36"/>
+          <w:u w:val="single"/>
+        </w:rPr>
+        <w:t xml:space="preserve"> </w:t>
+      </w:r>
+      <w:r>
+        <w:rPr>
+          <w:rFonts w:ascii="Times New Roman" w:eastAsia="Times New Roman" w:hAnsi="Times New Roman" w:cs="Times New Roman"/>
+          <w:b/>
+          <w:sz w:val="36"/>
+          <w:szCs w:val="36"/>
+          <w:u w:val="single"/>
+        </w:rPr>
+        <w:t xml:space="preserve">D. </w:t>
+      </w:r>
+      <w:proofErr w:type="spellStart"/>
+      <w:r>
+        <w:rPr>
+          <w:rFonts w:ascii="Times New Roman" w:eastAsia="Times New Roman" w:hAnsi="Times New Roman" w:cs="Times New Roman"/>
+          <w:b/>
+          <w:sz w:val="36"/>
+          <w:szCs w:val="36"/>
+          <w:u w:val="single"/>
+        </w:rPr>
+        <w:t>Naik</w:t>
+      </w:r>
+      <w:proofErr w:type="spellEnd"/>
+      <w:r>
+        <w:rPr>
+          <w:rFonts w:ascii="Times New Roman" w:eastAsia="Times New Roman" w:hAnsi="Times New Roman" w:cs="Times New Roman"/>
+          <w:b/>
+          <w:sz w:val="36"/>
+          <w:szCs w:val="36"/>
+          <w:u w:val="single"/>
+        </w:rPr>
+        <w:t xml:space="preserve"> </w:t>
       </w:r>
     </w:p>
     <w:p>
       <w:pPr>
         <w:spacing w:line="360" w:lineRule="auto"/>
         <w:jc w:val="center"/>
-      </w:pPr>
+        <w:rPr>
+          <w:u w:val="single"/>
+        </w:rPr>
+      </w:pPr>
+      <w:r>
+        <w:rPr>
+          <w:rFonts w:ascii="Times New Roman" w:eastAsia="Times New Roman" w:hAnsi="Times New Roman" w:cs="Times New Roman"/>
+          <w:b/>
+          <w:sz w:val="36"/>
+          <w:szCs w:val="36"/>
+          <w:u w:val="single"/>
+        </w:rPr>
+        <w:t>and J. Swift</w:t>
+      </w:r>
     </w:p>
     <w:p>
       <w:pPr>
         <w:spacing w:line="360" w:lineRule="auto"/>
         <w:jc w:val="center"/>
-      </w:pPr>
+        <w:rPr>
+          <w:u w:val="single"/>
+        </w:rPr>
+      </w:pPr>
+      <w:r>
+        <w:br w:type="page"/>
+      </w:r>
       <w:r>
         <w:rPr>
           <w:rFonts w:ascii="Times New Roman" w:eastAsia="Times New Roman" w:hAnsi="Times New Roman" w:cs="Times New Roman"/>
           <w:b/>
           <w:sz w:val="36"/>
           <w:szCs w:val="36"/>
-        </w:rPr>
+          <w:u w:val="single"/>
+        </w:rPr>
+        <w:lastRenderedPageBreak/>
+        <w:t xml:space="preserve">Chapter </w:t>
+      </w:r>
+      <w:r>
+        <w:rPr>
+          <w:rFonts w:ascii="Times New Roman" w:eastAsia="Times New Roman" w:hAnsi="Times New Roman" w:cs="Times New Roman"/>
+          <w:b/>
+          <w:sz w:val="36"/>
+          <w:szCs w:val="36"/>
+          <w:u w:val="single"/>
+        </w:rPr>
+        <w:t>10: Conclusion</w:t>
+      </w:r>
+    </w:p>
+    <w:p/>
+    <w:p/>
+    <w:p>
+      <w:pPr>
+        <w:spacing w:line="360" w:lineRule="auto"/>
+        <w:jc w:val="center"/>
+      </w:pPr>
+    </w:p>
+    <w:p>
+      <w:pPr>
+        <w:rPr>
+          <w:rFonts w:ascii="Times New Roman" w:eastAsia="Times New Roman" w:hAnsi="Times New Roman" w:cs="Times New Roman"/>
+          <w:b/>
+          <w:sz w:val="36"/>
+          <w:szCs w:val="36"/>
+        </w:rPr>
+      </w:pPr>
+      <w:r>
+        <w:rPr>
+          <w:rFonts w:ascii="Times New Roman" w:eastAsia="Times New Roman" w:hAnsi="Times New Roman" w:cs="Times New Roman"/>
+          <w:b/>
+          <w:sz w:val="36"/>
+          <w:szCs w:val="36"/>
+        </w:rPr>
+        <w:br w:type="page"/>
+      </w:r>
+    </w:p>
+    <w:p>
+      <w:pPr>
+        <w:spacing w:line="360" w:lineRule="auto"/>
+        <w:jc w:val="center"/>
+        <w:rPr>
+          <w:u w:val="single"/>
+        </w:rPr>
+      </w:pPr>
+      <w:r>
+        <w:rPr>
+          <w:rFonts w:ascii="Times New Roman" w:eastAsia="Times New Roman" w:hAnsi="Times New Roman" w:cs="Times New Roman"/>
+          <w:b/>
+          <w:sz w:val="36"/>
+          <w:szCs w:val="36"/>
+          <w:u w:val="single"/>
+        </w:rPr>
+        <w:lastRenderedPageBreak/>
         <w:t>References</w:t>
       </w:r>
     </w:p>
@@ -4548,8 +4494,11 @@
         <w:spacing w:line="360" w:lineRule="auto"/>
         <w:jc w:val="center"/>
         <w:rPr>
+          <w:rFonts w:ascii="Times New Roman" w:eastAsia="Times New Roman" w:hAnsi="Times New Roman" w:cs="Times New Roman"/>
+          <w:b/>
           <w:sz w:val="36"/>
           <w:szCs w:val="36"/>
+          <w:u w:val="single"/>
         </w:rPr>
       </w:pPr>
       <w:r>
@@ -4558,6 +4507,7 @@
           <w:b/>
           <w:sz w:val="36"/>
           <w:szCs w:val="36"/>
+          <w:u w:val="single"/>
         </w:rPr>
         <w:lastRenderedPageBreak/>
         <w:t xml:space="preserve">Appendix A: </w:t>
@@ -4568,8 +4518,28 @@
           <w:b/>
           <w:sz w:val="36"/>
           <w:szCs w:val="36"/>
-        </w:rPr>
-        <w:t>Biography</w:t>
+          <w:u w:val="single"/>
+        </w:rPr>
+        <w:t>Project Overview</w:t>
+      </w:r>
+    </w:p>
+    <w:p>
+      <w:pPr>
+        <w:spacing w:line="360" w:lineRule="auto"/>
+        <w:jc w:val="both"/>
+        <w:rPr>
+          <w:sz w:val="24"/>
+          <w:szCs w:val="24"/>
+        </w:rPr>
+      </w:pPr>
+      <w:r>
+        <w:rPr>
+          <w:rFonts w:ascii="Times New Roman" w:eastAsia="Times New Roman" w:hAnsi="Times New Roman" w:cs="Times New Roman"/>
+          <w:b/>
+          <w:sz w:val="24"/>
+          <w:szCs w:val="24"/>
+        </w:rPr>
+        <w:t>Biography:</w:t>
       </w:r>
     </w:p>
     <w:p>
@@ -4812,14 +4782,6 @@
         </w:rPr>
         <w:t>From Cream Ridge, NJ, Zachary is a Computer Engineering major who is planning on attending graduate school after graduation. He has experience as a software engineering intern at Teletronics Technology Corporation and an undergraduate student researcher at TCNJ as part of the MUSE program.</w:t>
       </w:r>
-      <w:r>
-        <w:rPr>
-          <w:rFonts w:ascii="Times New Roman" w:eastAsia="Times New Roman" w:hAnsi="Times New Roman" w:cs="Times New Roman"/>
-          <w:sz w:val="24"/>
-          <w:szCs w:val="24"/>
-        </w:rPr>
-        <w:t>4</w:t>
-      </w:r>
     </w:p>
     <w:p>
       <w:pPr>
@@ -4839,7 +4801,7 @@
           <w:szCs w:val="24"/>
         </w:rPr>
         <w:pict>
-          <v:shape id="_x0000_i1034" type="#_x0000_t75" style="width:134.65pt;height:144.95pt">
+          <v:shape id="_x0000_i1026" type="#_x0000_t75" style="width:134.5pt;height:144.7pt">
             <v:imagedata r:id="rId11" o:title="P1"/>
           </v:shape>
         </w:pict>
@@ -4868,8 +4830,6 @@
           <w:szCs w:val="24"/>
         </w:rPr>
       </w:pPr>
-      <w:bookmarkStart w:id="0" w:name="_GoBack"/>
-      <w:bookmarkEnd w:id="0"/>
     </w:p>
     <w:p>
       <w:pPr>
@@ -4988,7 +4948,6 @@
           <w:sz w:val="24"/>
           <w:szCs w:val="24"/>
         </w:rPr>
-        <w:lastRenderedPageBreak/>
         <w:t>Julie Swift</w:t>
       </w:r>
     </w:p>
@@ -5009,7 +4968,7 @@
           <w:szCs w:val="24"/>
         </w:rPr>
         <w:pict>
-          <v:shape id="_x0000_i1033" type="#_x0000_t75" style="width:98.2pt;height:154.3pt">
+          <v:shape id="_x0000_i1027" type="#_x0000_t75" style="width:97.8pt;height:154.2pt">
             <v:imagedata r:id="rId12" o:title="Julie"/>
           </v:shape>
         </w:pict>
@@ -5054,64 +5013,286 @@
       </w:r>
     </w:p>
     <w:p>
-      <w:r>
+      <w:pPr>
+        <w:ind w:left="1440"/>
+        <w:contextualSpacing/>
+        <w:jc w:val="both"/>
+        <w:rPr>
+          <w:rFonts w:ascii="Times New Roman" w:eastAsia="Times New Roman" w:hAnsi="Times New Roman" w:cs="Times New Roman"/>
+          <w:sz w:val="24"/>
+          <w:szCs w:val="24"/>
+        </w:rPr>
+      </w:pPr>
+    </w:p>
+    <w:p>
+      <w:pPr>
+        <w:ind w:left="1440"/>
+        <w:contextualSpacing/>
+        <w:jc w:val="both"/>
+        <w:rPr>
+          <w:rFonts w:ascii="Times New Roman" w:eastAsia="Times New Roman" w:hAnsi="Times New Roman" w:cs="Times New Roman"/>
+          <w:sz w:val="24"/>
+          <w:szCs w:val="24"/>
+        </w:rPr>
+      </w:pPr>
+    </w:p>
+    <w:p>
+      <w:pPr>
+        <w:rPr>
+          <w:rFonts w:ascii="Times New Roman" w:eastAsia="Times New Roman" w:hAnsi="Times New Roman" w:cs="Times New Roman"/>
+          <w:b/>
+          <w:sz w:val="24"/>
+          <w:szCs w:val="24"/>
+        </w:rPr>
+      </w:pPr>
+      <w:r>
+        <w:rPr>
+          <w:rFonts w:ascii="Times New Roman" w:eastAsia="Times New Roman" w:hAnsi="Times New Roman" w:cs="Times New Roman"/>
+          <w:b/>
+          <w:sz w:val="24"/>
+          <w:szCs w:val="24"/>
+        </w:rPr>
         <w:br w:type="page"/>
       </w:r>
     </w:p>
     <w:p>
       <w:pPr>
-        <w:spacing w:line="360" w:lineRule="auto"/>
-      </w:pPr>
+        <w:contextualSpacing/>
+        <w:jc w:val="both"/>
+        <w:rPr>
+          <w:rFonts w:ascii="Times New Roman" w:eastAsia="Times New Roman" w:hAnsi="Times New Roman" w:cs="Times New Roman"/>
+          <w:b/>
+          <w:sz w:val="24"/>
+          <w:szCs w:val="24"/>
+        </w:rPr>
+      </w:pPr>
+      <w:r>
+        <w:rPr>
+          <w:rFonts w:ascii="Times New Roman" w:eastAsia="Times New Roman" w:hAnsi="Times New Roman" w:cs="Times New Roman"/>
+          <w:b/>
+          <w:sz w:val="24"/>
+          <w:szCs w:val="24"/>
+        </w:rPr>
+        <w:lastRenderedPageBreak/>
+        <w:t xml:space="preserve">Engineering Standards and </w:t>
+      </w:r>
+      <w:proofErr w:type="spellStart"/>
+      <w:r>
+        <w:rPr>
+          <w:rFonts w:ascii="Times New Roman" w:eastAsia="Times New Roman" w:hAnsi="Times New Roman" w:cs="Times New Roman"/>
+          <w:b/>
+          <w:sz w:val="24"/>
+          <w:szCs w:val="24"/>
+        </w:rPr>
+        <w:t>Realstic</w:t>
+      </w:r>
+      <w:proofErr w:type="spellEnd"/>
+      <w:r>
+        <w:rPr>
+          <w:rFonts w:ascii="Times New Roman" w:eastAsia="Times New Roman" w:hAnsi="Times New Roman" w:cs="Times New Roman"/>
+          <w:b/>
+          <w:sz w:val="24"/>
+          <w:szCs w:val="24"/>
+        </w:rPr>
+        <w:t xml:space="preserve"> </w:t>
+      </w:r>
+      <w:proofErr w:type="spellStart"/>
+      <w:r>
+        <w:rPr>
+          <w:rFonts w:ascii="Times New Roman" w:eastAsia="Times New Roman" w:hAnsi="Times New Roman" w:cs="Times New Roman"/>
+          <w:b/>
+          <w:sz w:val="24"/>
+          <w:szCs w:val="24"/>
+        </w:rPr>
+        <w:t>Contraints</w:t>
+      </w:r>
+      <w:proofErr w:type="spellEnd"/>
+      <w:r>
+        <w:rPr>
+          <w:rFonts w:ascii="Times New Roman" w:eastAsia="Times New Roman" w:hAnsi="Times New Roman" w:cs="Times New Roman"/>
+          <w:b/>
+          <w:sz w:val="24"/>
+          <w:szCs w:val="24"/>
+        </w:rPr>
+        <w:t xml:space="preserve"> Form:</w:t>
+      </w:r>
+    </w:p>
+    <w:p>
+      <w:pPr>
+        <w:rPr>
+          <w:rFonts w:ascii="Times New Roman" w:eastAsia="Times New Roman" w:hAnsi="Times New Roman" w:cs="Times New Roman"/>
+          <w:b/>
+          <w:sz w:val="24"/>
+          <w:szCs w:val="24"/>
+        </w:rPr>
+      </w:pPr>
+      <w:r>
+        <w:rPr>
+          <w:rFonts w:ascii="Times New Roman" w:eastAsia="Times New Roman" w:hAnsi="Times New Roman" w:cs="Times New Roman"/>
+          <w:b/>
+          <w:sz w:val="24"/>
+          <w:szCs w:val="24"/>
+        </w:rPr>
+        <w:br w:type="page"/>
+      </w:r>
+    </w:p>
+    <w:p>
+      <w:pPr>
+        <w:contextualSpacing/>
+        <w:jc w:val="both"/>
+        <w:rPr>
+          <w:rFonts w:ascii="Times New Roman" w:eastAsia="Times New Roman" w:hAnsi="Times New Roman" w:cs="Times New Roman"/>
+          <w:b/>
+          <w:sz w:val="24"/>
+          <w:szCs w:val="24"/>
+        </w:rPr>
+      </w:pPr>
+      <w:r>
+        <w:rPr>
+          <w:rFonts w:ascii="Times New Roman" w:eastAsia="Times New Roman" w:hAnsi="Times New Roman" w:cs="Times New Roman"/>
+          <w:b/>
+          <w:sz w:val="24"/>
+          <w:szCs w:val="24"/>
+        </w:rPr>
+        <w:lastRenderedPageBreak/>
+        <w:t xml:space="preserve">Engineering Standards, </w:t>
+      </w:r>
+      <w:proofErr w:type="spellStart"/>
+      <w:r>
+        <w:rPr>
+          <w:rFonts w:ascii="Times New Roman" w:eastAsia="Times New Roman" w:hAnsi="Times New Roman" w:cs="Times New Roman"/>
+          <w:b/>
+          <w:sz w:val="24"/>
+          <w:szCs w:val="24"/>
+        </w:rPr>
+        <w:t>Specfications</w:t>
+      </w:r>
+      <w:proofErr w:type="spellEnd"/>
+      <w:r>
+        <w:rPr>
+          <w:rFonts w:ascii="Times New Roman" w:eastAsia="Times New Roman" w:hAnsi="Times New Roman" w:cs="Times New Roman"/>
+          <w:b/>
+          <w:sz w:val="24"/>
+          <w:szCs w:val="24"/>
+        </w:rPr>
+        <w:t>, and Codes:</w:t>
+      </w:r>
+    </w:p>
+    <w:p>
+      <w:pPr>
+        <w:contextualSpacing/>
+        <w:jc w:val="both"/>
+        <w:rPr>
+          <w:rFonts w:ascii="Times New Roman" w:eastAsia="Times New Roman" w:hAnsi="Times New Roman" w:cs="Times New Roman"/>
+          <w:b/>
+          <w:sz w:val="24"/>
+          <w:szCs w:val="24"/>
+        </w:rPr>
+      </w:pPr>
+    </w:p>
+    <w:p>
+      <w:pPr>
+        <w:rPr>
+          <w:rFonts w:ascii="Times New Roman" w:eastAsia="Times New Roman" w:hAnsi="Times New Roman" w:cs="Times New Roman"/>
+          <w:b/>
+          <w:sz w:val="24"/>
+          <w:szCs w:val="24"/>
+        </w:rPr>
+      </w:pPr>
+      <w:r>
+        <w:rPr>
+          <w:rFonts w:ascii="Times New Roman" w:eastAsia="Times New Roman" w:hAnsi="Times New Roman" w:cs="Times New Roman"/>
+          <w:b/>
+          <w:sz w:val="24"/>
+          <w:szCs w:val="24"/>
+        </w:rPr>
+        <w:br w:type="page"/>
+      </w:r>
+    </w:p>
+    <w:p>
+      <w:pPr>
+        <w:contextualSpacing/>
+        <w:jc w:val="both"/>
+        <w:rPr>
+          <w:rFonts w:ascii="Times New Roman" w:eastAsia="Times New Roman" w:hAnsi="Times New Roman" w:cs="Times New Roman"/>
+          <w:b/>
+          <w:sz w:val="24"/>
+          <w:szCs w:val="24"/>
+        </w:rPr>
+      </w:pPr>
+      <w:r>
+        <w:rPr>
+          <w:rFonts w:ascii="Times New Roman" w:eastAsia="Times New Roman" w:hAnsi="Times New Roman" w:cs="Times New Roman"/>
+          <w:b/>
+          <w:sz w:val="24"/>
+          <w:szCs w:val="24"/>
+        </w:rPr>
+        <w:lastRenderedPageBreak/>
+        <w:t>Modern Engineering Tools:</w:t>
+      </w:r>
+    </w:p>
+    <w:p>
+      <w:pPr>
+        <w:ind w:left="1440"/>
+        <w:contextualSpacing/>
+        <w:jc w:val="both"/>
+        <w:rPr>
+          <w:rFonts w:ascii="Times New Roman" w:eastAsia="Times New Roman" w:hAnsi="Times New Roman" w:cs="Times New Roman"/>
+          <w:sz w:val="24"/>
+          <w:szCs w:val="24"/>
+        </w:rPr>
+      </w:pPr>
+    </w:p>
+    <w:p>
+      <w:pPr>
+        <w:ind w:left="1440"/>
+        <w:contextualSpacing/>
+        <w:jc w:val="both"/>
+        <w:rPr>
+          <w:rFonts w:ascii="Times New Roman" w:eastAsia="Times New Roman" w:hAnsi="Times New Roman" w:cs="Times New Roman"/>
+          <w:sz w:val="24"/>
+          <w:szCs w:val="24"/>
+        </w:rPr>
+      </w:pPr>
+    </w:p>
+    <w:p>
+      <w:pPr>
+        <w:ind w:left="1440"/>
+        <w:contextualSpacing/>
+        <w:rPr>
+          <w:rFonts w:ascii="Times New Roman" w:eastAsia="Times New Roman" w:hAnsi="Times New Roman" w:cs="Times New Roman"/>
+          <w:sz w:val="24"/>
+          <w:szCs w:val="24"/>
+        </w:rPr>
+      </w:pPr>
+    </w:p>
+    <w:p>
+      <w:r>
+        <w:br w:type="page"/>
+      </w:r>
     </w:p>
     <w:p>
       <w:pPr>
         <w:spacing w:line="360" w:lineRule="auto"/>
         <w:jc w:val="center"/>
         <w:rPr>
-          <w:sz w:val="12"/>
-        </w:rPr>
-      </w:pPr>
-      <w:r>
-        <w:rPr>
           <w:rFonts w:ascii="Times New Roman" w:eastAsia="Times New Roman" w:hAnsi="Times New Roman" w:cs="Times New Roman"/>
           <w:b/>
           <w:sz w:val="36"/>
           <w:szCs w:val="56"/>
-        </w:rPr>
-        <w:t xml:space="preserve">Appendix B: </w:t>
-      </w:r>
+          <w:u w:val="single"/>
+        </w:rPr>
+      </w:pPr>
       <w:r>
         <w:rPr>
           <w:rFonts w:ascii="Times New Roman" w:eastAsia="Times New Roman" w:hAnsi="Times New Roman" w:cs="Times New Roman"/>
           <w:b/>
           <w:sz w:val="36"/>
           <w:szCs w:val="56"/>
-        </w:rPr>
-        <w:t>Gantt Chart</w:t>
-      </w:r>
-    </w:p>
-    <w:p>
-      <w:pPr>
-        <w:spacing w:line="360" w:lineRule="auto"/>
-        <w:jc w:val="center"/>
-      </w:pPr>
-    </w:p>
-    <w:p>
-      <w:pPr>
-        <w:spacing w:line="360" w:lineRule="auto"/>
-        <w:jc w:val="center"/>
-      </w:pPr>
-    </w:p>
-    <w:p>
-      <w:pPr>
-        <w:spacing w:line="360" w:lineRule="auto"/>
-        <w:jc w:val="center"/>
-        <w:rPr>
-          <w:sz w:val="12"/>
-        </w:rPr>
-      </w:pPr>
-      <w:r>
-        <w:br w:type="page"/>
+          <w:u w:val="single"/>
+        </w:rPr>
+        <w:lastRenderedPageBreak/>
+        <w:t xml:space="preserve">Appendix B: </w:t>
       </w:r>
       <w:r>
         <w:rPr>
@@ -5119,37 +5300,135 @@
           <w:b/>
           <w:sz w:val="36"/>
           <w:szCs w:val="56"/>
+          <w:u w:val="single"/>
+        </w:rPr>
+        <w:t>Management</w:t>
+      </w:r>
+    </w:p>
+    <w:p>
+      <w:pPr>
+        <w:spacing w:line="360" w:lineRule="auto"/>
+        <w:jc w:val="both"/>
+        <w:rPr>
+          <w:rFonts w:ascii="Times New Roman" w:eastAsia="Times New Roman" w:hAnsi="Times New Roman" w:cs="Times New Roman"/>
+          <w:b/>
+          <w:sz w:val="24"/>
+          <w:szCs w:val="24"/>
+        </w:rPr>
+      </w:pPr>
+      <w:r>
+        <w:rPr>
+          <w:rFonts w:ascii="Times New Roman" w:eastAsia="Times New Roman" w:hAnsi="Times New Roman" w:cs="Times New Roman"/>
+          <w:b/>
+          <w:sz w:val="24"/>
+          <w:szCs w:val="24"/>
+        </w:rPr>
+        <w:t>Schedule:</w:t>
+      </w:r>
+    </w:p>
+    <w:p>
+      <w:pPr>
+        <w:spacing w:line="360" w:lineRule="auto"/>
+        <w:jc w:val="both"/>
+        <w:rPr>
+          <w:rFonts w:ascii="Times New Roman" w:eastAsia="Times New Roman" w:hAnsi="Times New Roman" w:cs="Times New Roman"/>
+          <w:b/>
+          <w:sz w:val="24"/>
+          <w:szCs w:val="24"/>
+        </w:rPr>
+      </w:pPr>
+      <w:r>
+        <w:rPr>
+          <w:rFonts w:ascii="Times New Roman" w:eastAsia="Times New Roman" w:hAnsi="Times New Roman" w:cs="Times New Roman"/>
+          <w:b/>
+          <w:sz w:val="24"/>
+          <w:szCs w:val="24"/>
+        </w:rPr>
+        <w:t>Meeting Minutes:</w:t>
+      </w:r>
+    </w:p>
+    <w:p>
+      <w:pPr>
+        <w:spacing w:line="360" w:lineRule="auto"/>
+        <w:jc w:val="both"/>
+        <w:rPr>
+          <w:rFonts w:ascii="Times New Roman" w:eastAsia="Times New Roman" w:hAnsi="Times New Roman" w:cs="Times New Roman"/>
+          <w:b/>
+          <w:sz w:val="24"/>
+          <w:szCs w:val="24"/>
+        </w:rPr>
+      </w:pPr>
+      <w:r>
+        <w:rPr>
+          <w:rFonts w:ascii="Times New Roman" w:eastAsia="Times New Roman" w:hAnsi="Times New Roman" w:cs="Times New Roman"/>
+          <w:b/>
+          <w:sz w:val="24"/>
+          <w:szCs w:val="24"/>
+        </w:rPr>
+        <w:t>List of Contacts:</w:t>
+      </w:r>
+    </w:p>
+    <w:p>
+      <w:pPr>
+        <w:spacing w:line="360" w:lineRule="auto"/>
+        <w:jc w:val="both"/>
+        <w:rPr>
+          <w:rFonts w:ascii="Times New Roman" w:eastAsia="Times New Roman" w:hAnsi="Times New Roman" w:cs="Times New Roman"/>
+          <w:b/>
+          <w:sz w:val="24"/>
+          <w:szCs w:val="24"/>
+        </w:rPr>
+      </w:pPr>
+      <w:r>
+        <w:rPr>
+          <w:rFonts w:ascii="Times New Roman" w:eastAsia="Times New Roman" w:hAnsi="Times New Roman" w:cs="Times New Roman"/>
+          <w:b/>
+          <w:sz w:val="24"/>
+          <w:szCs w:val="24"/>
+        </w:rPr>
+        <w:t>Material List:</w:t>
+      </w:r>
+    </w:p>
+    <w:p>
+      <w:pPr>
+        <w:rPr>
+          <w:rFonts w:ascii="Times New Roman" w:eastAsia="Times New Roman" w:hAnsi="Times New Roman" w:cs="Times New Roman"/>
+          <w:b/>
+          <w:sz w:val="24"/>
+          <w:szCs w:val="24"/>
+        </w:rPr>
+      </w:pPr>
+      <w:r>
+        <w:rPr>
+          <w:rFonts w:ascii="Times New Roman" w:eastAsia="Times New Roman" w:hAnsi="Times New Roman" w:cs="Times New Roman"/>
+          <w:b/>
+          <w:sz w:val="24"/>
+          <w:szCs w:val="24"/>
+        </w:rPr>
+        <w:br w:type="page"/>
+      </w:r>
+    </w:p>
+    <w:p>
+      <w:pPr>
+        <w:spacing w:line="360" w:lineRule="auto"/>
+        <w:jc w:val="both"/>
+        <w:rPr>
+          <w:rFonts w:ascii="Times New Roman" w:eastAsia="Times New Roman" w:hAnsi="Times New Roman" w:cs="Times New Roman"/>
+          <w:b/>
+          <w:sz w:val="24"/>
+          <w:szCs w:val="24"/>
+        </w:rPr>
+      </w:pPr>
+      <w:r>
+        <w:rPr>
+          <w:rFonts w:ascii="Times New Roman" w:eastAsia="Times New Roman" w:hAnsi="Times New Roman" w:cs="Times New Roman"/>
+          <w:b/>
+          <w:sz w:val="24"/>
+          <w:szCs w:val="24"/>
         </w:rPr>
         <w:lastRenderedPageBreak/>
-        <w:t>Appendix C</w:t>
-      </w:r>
-      <w:r>
-        <w:rPr>
-          <w:rFonts w:ascii="Times New Roman" w:eastAsia="Times New Roman" w:hAnsi="Times New Roman" w:cs="Times New Roman"/>
-          <w:b/>
-          <w:sz w:val="36"/>
-          <w:szCs w:val="56"/>
-        </w:rPr>
-        <w:t xml:space="preserve">: </w:t>
-      </w:r>
-      <w:r>
-        <w:rPr>
-          <w:rFonts w:ascii="Times New Roman" w:eastAsia="Times New Roman" w:hAnsi="Times New Roman" w:cs="Times New Roman"/>
-          <w:b/>
-          <w:sz w:val="36"/>
-          <w:szCs w:val="56"/>
-        </w:rPr>
-        <w:t>Financial Budget</w:t>
-      </w:r>
-    </w:p>
-    <w:p>
-      <w:pPr>
-        <w:spacing w:line="360" w:lineRule="auto"/>
-        <w:jc w:val="center"/>
-        <w:rPr>
-          <w:sz w:val="12"/>
-        </w:rPr>
-      </w:pPr>
+        <w:t>Financial Budget:</w:t>
+      </w:r>
     </w:p>
     <w:tbl>
       <w:tblPr>
@@ -6464,26 +6743,87 @@
     </w:tbl>
     <w:p>
       <w:pPr>
-        <w:spacing w:line="480" w:lineRule="auto"/>
+        <w:spacing w:line="360" w:lineRule="auto"/>
+        <w:jc w:val="both"/>
+        <w:rPr>
+          <w:sz w:val="24"/>
+          <w:szCs w:val="24"/>
+        </w:rPr>
+      </w:pPr>
+    </w:p>
+    <w:p>
+      <w:pPr>
+        <w:spacing w:line="360" w:lineRule="auto"/>
         <w:jc w:val="center"/>
       </w:pPr>
     </w:p>
-    <w:p/>
-    <w:p>
-      <w:r>
+    <w:p>
+      <w:pPr>
+        <w:spacing w:line="360" w:lineRule="auto"/>
+        <w:jc w:val="center"/>
+      </w:pPr>
+    </w:p>
+    <w:p>
+      <w:pPr>
+        <w:spacing w:line="360" w:lineRule="auto"/>
+        <w:jc w:val="center"/>
+        <w:rPr>
+          <w:sz w:val="12"/>
+          <w:u w:val="single"/>
+        </w:rPr>
+      </w:pPr>
+      <w:r>
+        <w:rPr>
+          <w:u w:val="single"/>
+        </w:rPr>
         <w:br w:type="page"/>
       </w:r>
-    </w:p>
-    <w:p>
-      <w:pPr>
-        <w:jc w:val="center"/>
-      </w:pPr>
       <w:r>
         <w:rPr>
           <w:rFonts w:ascii="Times New Roman" w:eastAsia="Times New Roman" w:hAnsi="Times New Roman" w:cs="Times New Roman"/>
           <w:b/>
           <w:sz w:val="36"/>
           <w:szCs w:val="56"/>
+          <w:u w:val="single"/>
+        </w:rPr>
+        <w:lastRenderedPageBreak/>
+        <w:t xml:space="preserve">Appendix C: </w:t>
+      </w:r>
+      <w:r>
+        <w:rPr>
+          <w:rFonts w:ascii="Times New Roman" w:eastAsia="Times New Roman" w:hAnsi="Times New Roman" w:cs="Times New Roman"/>
+          <w:b/>
+          <w:sz w:val="36"/>
+          <w:szCs w:val="56"/>
+          <w:u w:val="single"/>
+        </w:rPr>
+        <w:t>Source Code</w:t>
+      </w:r>
+    </w:p>
+    <w:p>
+      <w:pPr>
+        <w:jc w:val="center"/>
+        <w:rPr>
+          <w:rFonts w:ascii="Times New Roman" w:eastAsia="Times New Roman" w:hAnsi="Times New Roman" w:cs="Times New Roman"/>
+          <w:b/>
+          <w:sz w:val="36"/>
+          <w:szCs w:val="56"/>
+          <w:u w:val="single"/>
+        </w:rPr>
+      </w:pPr>
+      <w:r>
+        <w:rPr>
+          <w:u w:val="single"/>
+        </w:rPr>
+        <w:br w:type="page"/>
+      </w:r>
+      <w:r>
+        <w:rPr>
+          <w:rFonts w:ascii="Times New Roman" w:eastAsia="Times New Roman" w:hAnsi="Times New Roman" w:cs="Times New Roman"/>
+          <w:b/>
+          <w:sz w:val="36"/>
+          <w:szCs w:val="56"/>
+          <w:u w:val="single"/>
         </w:rPr>
         <w:lastRenderedPageBreak/>
         <w:t>Appendix D</w:t>
@@ -6494,6 +6834,7 @@
           <w:b/>
           <w:sz w:val="36"/>
           <w:szCs w:val="56"/>
+          <w:u w:val="single"/>
         </w:rPr>
         <w:t xml:space="preserve">: </w:t>
       </w:r>
@@ -6503,320 +6844,79 @@
           <w:b/>
           <w:sz w:val="36"/>
           <w:szCs w:val="56"/>
-        </w:rPr>
-        <w:t xml:space="preserve">Engineering Standards and Realistic </w:t>
-      </w:r>
-      <w:proofErr w:type="spellStart"/>
-      <w:r>
+          <w:u w:val="single"/>
+        </w:rPr>
+        <w:t>Test Benches</w:t>
+      </w:r>
+    </w:p>
+    <w:p>
+      <w:pPr>
+        <w:jc w:val="center"/>
         <w:rPr>
           <w:rFonts w:ascii="Times New Roman" w:eastAsia="Times New Roman" w:hAnsi="Times New Roman" w:cs="Times New Roman"/>
           <w:b/>
           <w:sz w:val="36"/>
           <w:szCs w:val="56"/>
-        </w:rPr>
-        <w:t>Constrainsts</w:t>
-      </w:r>
-      <w:proofErr w:type="spellEnd"/>
+          <w:u w:val="single"/>
+        </w:rPr>
+      </w:pPr>
+      <w:r>
+        <w:rPr>
+          <w:u w:val="single"/>
+        </w:rPr>
+        <w:br w:type="page"/>
+      </w:r>
       <w:r>
         <w:rPr>
           <w:rFonts w:ascii="Times New Roman" w:eastAsia="Times New Roman" w:hAnsi="Times New Roman" w:cs="Times New Roman"/>
           <w:b/>
           <w:sz w:val="36"/>
           <w:szCs w:val="56"/>
-        </w:rPr>
-        <w:t xml:space="preserve"> Form</w:t>
-      </w:r>
-    </w:p>
-    <w:p>
-      <w:pPr>
-        <w:spacing w:line="240" w:lineRule="auto"/>
-      </w:pPr>
-    </w:p>
-    <w:p>
-      <w:r>
-        <w:br w:type="page"/>
-      </w:r>
-    </w:p>
-    <w:p>
-      <w:pPr>
-        <w:jc w:val="center"/>
+          <w:u w:val="single"/>
+        </w:rPr>
+        <w:lastRenderedPageBreak/>
+        <w:t xml:space="preserve">Appendix </w:t>
+      </w:r>
+      <w:r>
         <w:rPr>
           <w:rFonts w:ascii="Times New Roman" w:eastAsia="Times New Roman" w:hAnsi="Times New Roman" w:cs="Times New Roman"/>
           <w:b/>
           <w:sz w:val="36"/>
           <w:szCs w:val="56"/>
-        </w:rPr>
-      </w:pPr>
+          <w:u w:val="single"/>
+        </w:rPr>
+        <w:t xml:space="preserve">E: Industry </w:t>
+      </w:r>
+      <w:proofErr w:type="spellStart"/>
       <w:r>
         <w:rPr>
           <w:rFonts w:ascii="Times New Roman" w:eastAsia="Times New Roman" w:hAnsi="Times New Roman" w:cs="Times New Roman"/>
           <w:b/>
           <w:sz w:val="36"/>
           <w:szCs w:val="56"/>
-        </w:rPr>
-        <w:lastRenderedPageBreak/>
-        <w:t>Appendix E: Realistic Constraints in Design Project</w:t>
-      </w:r>
+          <w:u w:val="single"/>
+        </w:rPr>
+        <w:t>Specficiations</w:t>
+      </w:r>
+      <w:bookmarkStart w:id="0" w:name="_GoBack"/>
+      <w:bookmarkEnd w:id="0"/>
+      <w:proofErr w:type="spellEnd"/>
     </w:p>
     <w:p>
       <w:pPr>
         <w:jc w:val="center"/>
         <w:rPr>
-          <w:rFonts w:ascii="Times New Roman" w:eastAsia="Times New Roman" w:hAnsi="Times New Roman" w:cs="Times New Roman"/>
-          <w:b/>
-          <w:sz w:val="36"/>
-          <w:szCs w:val="56"/>
-        </w:rPr>
-      </w:pPr>
-    </w:p>
-    <w:p>
-      <w:pPr>
-        <w:rPr>
-          <w:rFonts w:ascii="Times New Roman" w:eastAsia="Times New Roman" w:hAnsi="Times New Roman" w:cs="Times New Roman"/>
-          <w:b/>
-          <w:sz w:val="36"/>
-          <w:szCs w:val="56"/>
-        </w:rPr>
-      </w:pPr>
-      <w:r>
-        <w:rPr>
-          <w:rFonts w:ascii="Times New Roman" w:eastAsia="Times New Roman" w:hAnsi="Times New Roman" w:cs="Times New Roman"/>
-          <w:b/>
-          <w:sz w:val="36"/>
-          <w:szCs w:val="56"/>
-        </w:rPr>
-        <w:br w:type="page"/>
-      </w:r>
-    </w:p>
-    <w:p>
-      <w:pPr>
-        <w:jc w:val="center"/>
-        <w:rPr>
-          <w:rFonts w:ascii="Times New Roman" w:eastAsia="Times New Roman" w:hAnsi="Times New Roman" w:cs="Times New Roman"/>
-          <w:b/>
-          <w:sz w:val="36"/>
-          <w:szCs w:val="56"/>
-        </w:rPr>
-      </w:pPr>
-      <w:r>
-        <w:rPr>
-          <w:rFonts w:ascii="Times New Roman" w:eastAsia="Times New Roman" w:hAnsi="Times New Roman" w:cs="Times New Roman"/>
-          <w:b/>
-          <w:sz w:val="36"/>
-          <w:szCs w:val="56"/>
-        </w:rPr>
-        <w:lastRenderedPageBreak/>
-        <w:t>Appendix F1: Engineering Standards in Design Project</w:t>
-      </w:r>
-    </w:p>
-    <w:p>
-      <w:pPr>
-        <w:jc w:val="center"/>
-        <w:rPr>
-          <w:rFonts w:ascii="Times New Roman" w:eastAsia="Times New Roman" w:hAnsi="Times New Roman" w:cs="Times New Roman"/>
-          <w:b/>
-          <w:sz w:val="36"/>
-          <w:szCs w:val="56"/>
-        </w:rPr>
-      </w:pPr>
-    </w:p>
-    <w:p>
-      <w:pPr>
-        <w:rPr>
-          <w:rFonts w:ascii="Times New Roman" w:eastAsia="Times New Roman" w:hAnsi="Times New Roman" w:cs="Times New Roman"/>
-          <w:b/>
-          <w:sz w:val="36"/>
-          <w:szCs w:val="56"/>
-        </w:rPr>
-      </w:pPr>
-      <w:r>
-        <w:rPr>
-          <w:rFonts w:ascii="Times New Roman" w:eastAsia="Times New Roman" w:hAnsi="Times New Roman" w:cs="Times New Roman"/>
-          <w:b/>
-          <w:sz w:val="36"/>
-          <w:szCs w:val="56"/>
-        </w:rPr>
-        <w:br w:type="page"/>
-      </w:r>
-    </w:p>
-    <w:p>
-      <w:pPr>
-        <w:jc w:val="center"/>
-        <w:rPr>
-          <w:rFonts w:ascii="Times New Roman" w:eastAsia="Times New Roman" w:hAnsi="Times New Roman" w:cs="Times New Roman"/>
-          <w:b/>
-          <w:sz w:val="36"/>
-          <w:szCs w:val="56"/>
-        </w:rPr>
-      </w:pPr>
-      <w:r>
-        <w:rPr>
-          <w:rFonts w:ascii="Times New Roman" w:eastAsia="Times New Roman" w:hAnsi="Times New Roman" w:cs="Times New Roman"/>
-          <w:b/>
-          <w:sz w:val="36"/>
-          <w:szCs w:val="56"/>
-        </w:rPr>
-        <w:lastRenderedPageBreak/>
-        <w:t xml:space="preserve">Appendix F2: Three Laws of </w:t>
-      </w:r>
-      <w:proofErr w:type="spellStart"/>
-      <w:r>
-        <w:rPr>
-          <w:rFonts w:ascii="Times New Roman" w:eastAsia="Times New Roman" w:hAnsi="Times New Roman" w:cs="Times New Roman"/>
-          <w:b/>
-          <w:sz w:val="36"/>
-          <w:szCs w:val="56"/>
-        </w:rPr>
-        <w:t>Marekting</w:t>
-      </w:r>
-      <w:proofErr w:type="spellEnd"/>
-    </w:p>
-    <w:p>
-      <w:pPr>
-        <w:rPr>
-          <w:rFonts w:ascii="Times New Roman" w:eastAsia="Times New Roman" w:hAnsi="Times New Roman" w:cs="Times New Roman"/>
-          <w:b/>
-          <w:sz w:val="36"/>
-          <w:szCs w:val="56"/>
-        </w:rPr>
-      </w:pPr>
-      <w:r>
-        <w:rPr>
-          <w:rFonts w:ascii="Times New Roman" w:eastAsia="Times New Roman" w:hAnsi="Times New Roman" w:cs="Times New Roman"/>
-          <w:b/>
-          <w:sz w:val="36"/>
-          <w:szCs w:val="56"/>
-        </w:rPr>
-        <w:br w:type="page"/>
-      </w:r>
-    </w:p>
-    <w:p>
-      <w:pPr>
-        <w:jc w:val="center"/>
-        <w:rPr>
-          <w:rFonts w:ascii="Times New Roman" w:eastAsia="Times New Roman" w:hAnsi="Times New Roman" w:cs="Times New Roman"/>
-          <w:b/>
-          <w:sz w:val="36"/>
-          <w:szCs w:val="56"/>
-        </w:rPr>
-      </w:pPr>
-      <w:r>
-        <w:rPr>
-          <w:rFonts w:ascii="Times New Roman" w:eastAsia="Times New Roman" w:hAnsi="Times New Roman" w:cs="Times New Roman"/>
-          <w:b/>
-          <w:sz w:val="36"/>
-          <w:szCs w:val="56"/>
-        </w:rPr>
-        <w:lastRenderedPageBreak/>
-        <w:t xml:space="preserve">Appendix F3: Milestone Resultant </w:t>
-      </w:r>
-      <w:proofErr w:type="spellStart"/>
-      <w:r>
-        <w:rPr>
-          <w:rFonts w:ascii="Times New Roman" w:eastAsia="Times New Roman" w:hAnsi="Times New Roman" w:cs="Times New Roman"/>
-          <w:b/>
-          <w:sz w:val="36"/>
-          <w:szCs w:val="56"/>
-        </w:rPr>
-        <w:t>Evulation</w:t>
-      </w:r>
-      <w:proofErr w:type="spellEnd"/>
-    </w:p>
-    <w:p>
-      <w:pPr>
-        <w:jc w:val="center"/>
-        <w:rPr>
-          <w:rFonts w:ascii="Times New Roman" w:eastAsia="Times New Roman" w:hAnsi="Times New Roman" w:cs="Times New Roman"/>
-          <w:b/>
-          <w:sz w:val="36"/>
-          <w:szCs w:val="56"/>
-        </w:rPr>
-      </w:pPr>
-    </w:p>
-    <w:p>
-      <w:pPr>
-        <w:rPr>
-          <w:rFonts w:ascii="Times New Roman" w:eastAsia="Times New Roman" w:hAnsi="Times New Roman" w:cs="Times New Roman"/>
-          <w:b/>
-          <w:sz w:val="36"/>
-          <w:szCs w:val="56"/>
-        </w:rPr>
-      </w:pPr>
-      <w:r>
-        <w:rPr>
-          <w:rFonts w:ascii="Times New Roman" w:eastAsia="Times New Roman" w:hAnsi="Times New Roman" w:cs="Times New Roman"/>
-          <w:b/>
-          <w:sz w:val="36"/>
-          <w:szCs w:val="56"/>
-        </w:rPr>
-        <w:br w:type="page"/>
-      </w:r>
-    </w:p>
-    <w:p>
-      <w:pPr>
-        <w:jc w:val="center"/>
-        <w:rPr>
-          <w:rFonts w:ascii="Times New Roman" w:eastAsia="Times New Roman" w:hAnsi="Times New Roman" w:cs="Times New Roman"/>
-          <w:b/>
-          <w:sz w:val="36"/>
-          <w:szCs w:val="56"/>
-        </w:rPr>
-      </w:pPr>
-      <w:r>
-        <w:rPr>
-          <w:rFonts w:ascii="Times New Roman" w:eastAsia="Times New Roman" w:hAnsi="Times New Roman" w:cs="Times New Roman"/>
-          <w:b/>
-          <w:sz w:val="36"/>
-          <w:szCs w:val="56"/>
-        </w:rPr>
-        <w:lastRenderedPageBreak/>
-        <w:t>Appendix G: Verilog Code</w:t>
-      </w:r>
-    </w:p>
-    <w:p>
-      <w:pPr>
-        <w:rPr>
-          <w:rFonts w:ascii="Times New Roman" w:eastAsia="Times New Roman" w:hAnsi="Times New Roman" w:cs="Times New Roman"/>
-          <w:b/>
-          <w:sz w:val="36"/>
-          <w:szCs w:val="56"/>
-        </w:rPr>
-      </w:pPr>
-      <w:r>
-        <w:rPr>
-          <w:rFonts w:ascii="Times New Roman" w:eastAsia="Times New Roman" w:hAnsi="Times New Roman" w:cs="Times New Roman"/>
-          <w:b/>
-          <w:sz w:val="36"/>
-          <w:szCs w:val="56"/>
-        </w:rPr>
-        <w:br w:type="page"/>
-      </w:r>
-    </w:p>
-    <w:p>
-      <w:pPr>
-        <w:jc w:val="center"/>
-      </w:pPr>
-      <w:r>
-        <w:rPr>
-          <w:rFonts w:ascii="Times New Roman" w:eastAsia="Times New Roman" w:hAnsi="Times New Roman" w:cs="Times New Roman"/>
-          <w:b/>
-          <w:sz w:val="36"/>
-          <w:szCs w:val="56"/>
-        </w:rPr>
-        <w:lastRenderedPageBreak/>
-        <w:t xml:space="preserve">Appendix F: Verilog Test </w:t>
-      </w:r>
-      <w:proofErr w:type="spellStart"/>
-      <w:r>
-        <w:rPr>
-          <w:rFonts w:ascii="Times New Roman" w:eastAsia="Times New Roman" w:hAnsi="Times New Roman" w:cs="Times New Roman"/>
-          <w:b/>
-          <w:sz w:val="36"/>
-          <w:szCs w:val="56"/>
-        </w:rPr>
-        <w:t>Benchs</w:t>
-      </w:r>
-      <w:proofErr w:type="spellEnd"/>
+          <w:sz w:val="12"/>
+        </w:rPr>
+      </w:pPr>
+    </w:p>
+    <w:p>
+      <w:pPr>
+        <w:spacing w:line="360" w:lineRule="auto"/>
+        <w:rPr>
+          <w:sz w:val="12"/>
+        </w:rPr>
+      </w:pPr>
     </w:p>
     <w:p>
       <w:pPr>
@@ -6903,7 +7003,7 @@
         <w:sz w:val="24"/>
         <w:szCs w:val="24"/>
       </w:rPr>
-      <w:t>19</w:t>
+      <w:t>28</w:t>
     </w:r>
     <w:r>
       <w:rPr>
@@ -11365,6 +11465,7 @@
     <w:lsdException w:name="HTML Sample" w:semiHidden="1" w:unhideWhenUsed="1"/>
     <w:lsdException w:name="HTML Typewriter" w:semiHidden="1" w:unhideWhenUsed="1"/>
     <w:lsdException w:name="HTML Variable" w:semiHidden="1" w:unhideWhenUsed="1"/>
+    <w:lsdException w:name="Normal Table" w:semiHidden="1" w:unhideWhenUsed="1"/>
     <w:lsdException w:name="annotation subject" w:semiHidden="1" w:unhideWhenUsed="1"/>
     <w:lsdException w:name="No List" w:semiHidden="1" w:unhideWhenUsed="1"/>
     <w:lsdException w:name="Outline List 1" w:semiHidden="1" w:unhideWhenUsed="1"/>
@@ -11411,8 +11512,10 @@
     <w:lsdException w:name="Table Subtle 2" w:semiHidden="1" w:unhideWhenUsed="1"/>
     <w:lsdException w:name="Table Web 1" w:semiHidden="1" w:unhideWhenUsed="1"/>
     <w:lsdException w:name="Table Web 2" w:semiHidden="1" w:unhideWhenUsed="1"/>
+    <w:lsdException w:name="Table Web 3" w:semiHidden="1" w:unhideWhenUsed="1"/>
     <w:lsdException w:name="Balloon Text" w:semiHidden="1" w:unhideWhenUsed="1"/>
     <w:lsdException w:name="Table Grid" w:uiPriority="39"/>
+    <w:lsdException w:name="Table Theme" w:semiHidden="1" w:unhideWhenUsed="1"/>
     <w:lsdException w:name="Placeholder Text" w:semiHidden="1"/>
     <w:lsdException w:name="No Spacing" w:uiPriority="1" w:qFormat="1"/>
     <w:lsdException w:name="Light Shading" w:uiPriority="60"/>
@@ -12297,7 +12400,7 @@
 </file>
 
 <file path=customXml/itemProps1.xml><?xml version="1.0" encoding="utf-8"?>
-<ds:datastoreItem xmlns:ds="http://schemas.openxmlformats.org/officeDocument/2006/customXml" ds:itemID="{D825C3D2-24B1-4C45-862E-E5FA11D53123}">
+<ds:datastoreItem xmlns:ds="http://schemas.openxmlformats.org/officeDocument/2006/customXml" ds:itemID="{16985DA5-441F-4F0E-BF15-BE14F94CFDB2}">
   <ds:schemaRefs>
     <ds:schemaRef ds:uri="http://schemas.openxmlformats.org/officeDocument/2006/bibliography"/>
   </ds:schemaRefs>

</xml_diff>

<commit_message>
Added Meeting Minutes + Minor Code Changes
</commit_message>
<xml_diff>
--- a/proj_asic/docs/Reports/Senior Project II Draft.docx
+++ b/proj_asic/docs/Reports/Senior Project II Draft.docx
@@ -983,25 +983,7 @@
           <w:sz w:val="24"/>
           <w:szCs w:val="20"/>
         </w:rPr>
-        <w:t>Chapter 2</w:t>
-      </w:r>
-      <w:r>
-        <w:rPr>
-          <w:rFonts w:ascii="Times New Roman" w:eastAsia="Times New Roman" w:hAnsi="Times New Roman" w:cs="Times New Roman"/>
-          <w:color w:val="auto"/>
-          <w:sz w:val="24"/>
-          <w:szCs w:val="20"/>
-        </w:rPr>
-        <w:t xml:space="preserve">: </w:t>
-      </w:r>
-      <w:r>
-        <w:rPr>
-          <w:rFonts w:ascii="Times New Roman" w:eastAsia="Times New Roman" w:hAnsi="Times New Roman" w:cs="Times New Roman"/>
-          <w:color w:val="auto"/>
-          <w:sz w:val="24"/>
-          <w:szCs w:val="20"/>
-        </w:rPr>
-        <w:t>System Design</w:t>
+        <w:t>Chapter 2: System Design</w:t>
       </w:r>
       <w:r>
         <w:rPr>
@@ -1243,25 +1225,7 @@
           <w:sz w:val="24"/>
           <w:szCs w:val="20"/>
         </w:rPr>
-        <w:t>Chapter 7</w:t>
-      </w:r>
-      <w:r>
-        <w:rPr>
-          <w:rFonts w:ascii="Times New Roman" w:eastAsia="Times New Roman" w:hAnsi="Times New Roman" w:cs="Times New Roman"/>
-          <w:color w:val="auto"/>
-          <w:sz w:val="24"/>
-          <w:szCs w:val="20"/>
-        </w:rPr>
-        <w:t xml:space="preserve">: </w:t>
-      </w:r>
-      <w:r>
-        <w:rPr>
-          <w:rFonts w:ascii="Times New Roman" w:eastAsia="Times New Roman" w:hAnsi="Times New Roman" w:cs="Times New Roman"/>
-          <w:color w:val="auto"/>
-          <w:sz w:val="24"/>
-          <w:szCs w:val="20"/>
-        </w:rPr>
-        <w:t>Simulation/Verification</w:t>
+        <w:t>Chapter 7: Simulation/Verification</w:t>
       </w:r>
       <w:r>
         <w:rPr>
@@ -1299,25 +1263,7 @@
           <w:sz w:val="24"/>
           <w:szCs w:val="20"/>
         </w:rPr>
-        <w:t>Chapter 8</w:t>
-      </w:r>
-      <w:r>
-        <w:rPr>
-          <w:rFonts w:ascii="Times New Roman" w:eastAsia="Times New Roman" w:hAnsi="Times New Roman" w:cs="Times New Roman"/>
-          <w:color w:val="auto"/>
-          <w:sz w:val="24"/>
-          <w:szCs w:val="20"/>
-        </w:rPr>
-        <w:t xml:space="preserve">: </w:t>
-      </w:r>
-      <w:r>
-        <w:rPr>
-          <w:rFonts w:ascii="Times New Roman" w:eastAsia="Times New Roman" w:hAnsi="Times New Roman" w:cs="Times New Roman"/>
-          <w:color w:val="auto"/>
-          <w:sz w:val="24"/>
-          <w:szCs w:val="20"/>
-        </w:rPr>
-        <w:t>FPGA Implementation</w:t>
+        <w:t>Chapter 8: FPGA Implementation</w:t>
       </w:r>
       <w:r>
         <w:rPr>
@@ -1355,25 +1301,7 @@
           <w:sz w:val="24"/>
           <w:szCs w:val="20"/>
         </w:rPr>
-        <w:t>Chapter 9</w:t>
-      </w:r>
-      <w:r>
-        <w:rPr>
-          <w:rFonts w:ascii="Times New Roman" w:eastAsia="Times New Roman" w:hAnsi="Times New Roman" w:cs="Times New Roman"/>
-          <w:color w:val="auto"/>
-          <w:sz w:val="24"/>
-          <w:szCs w:val="20"/>
-        </w:rPr>
-        <w:t xml:space="preserve">: </w:t>
-      </w:r>
-      <w:r>
-        <w:rPr>
-          <w:rFonts w:ascii="Times New Roman" w:eastAsia="Times New Roman" w:hAnsi="Times New Roman" w:cs="Times New Roman"/>
-          <w:color w:val="auto"/>
-          <w:sz w:val="24"/>
-          <w:szCs w:val="20"/>
-        </w:rPr>
-        <w:t>EDA Tools and Physical Design</w:t>
+        <w:t>Chapter 9: EDA Tools and Physical Design</w:t>
       </w:r>
       <w:r>
         <w:rPr>
@@ -4285,17 +4213,7 @@
           <w:u w:val="single"/>
         </w:rPr>
         <w:lastRenderedPageBreak/>
-        <w:t xml:space="preserve">Chapter </w:t>
-      </w:r>
-      <w:r>
-        <w:rPr>
-          <w:rFonts w:ascii="Times New Roman" w:eastAsia="Times New Roman" w:hAnsi="Times New Roman" w:cs="Times New Roman"/>
-          <w:b/>
-          <w:sz w:val="36"/>
-          <w:szCs w:val="36"/>
-          <w:u w:val="single"/>
-        </w:rPr>
-        <w:t>10: Conclusion</w:t>
+        <w:t>Chapter 10: Conclusion</w:t>
       </w:r>
     </w:p>
     <w:p/>
@@ -5119,22 +5037,42 @@
     </w:p>
     <w:p>
       <w:pPr>
-        <w:rPr>
-          <w:rFonts w:ascii="Times New Roman" w:eastAsia="Times New Roman" w:hAnsi="Times New Roman" w:cs="Times New Roman"/>
-          <w:b/>
-          <w:sz w:val="24"/>
-          <w:szCs w:val="24"/>
-        </w:rPr>
-      </w:pPr>
-      <w:r>
-        <w:rPr>
-          <w:rFonts w:ascii="Times New Roman" w:eastAsia="Times New Roman" w:hAnsi="Times New Roman" w:cs="Times New Roman"/>
-          <w:b/>
-          <w:sz w:val="24"/>
-          <w:szCs w:val="24"/>
-        </w:rPr>
-        <w:br w:type="page"/>
-      </w:r>
+        <w:contextualSpacing/>
+        <w:jc w:val="both"/>
+        <w:rPr>
+          <w:rFonts w:ascii="Times New Roman" w:eastAsia="Times New Roman" w:hAnsi="Times New Roman" w:cs="Times New Roman"/>
+          <w:b/>
+          <w:sz w:val="24"/>
+          <w:szCs w:val="24"/>
+        </w:rPr>
+      </w:pPr>
+    </w:p>
+    <w:p>
+      <w:pPr>
+        <w:contextualSpacing/>
+        <w:jc w:val="both"/>
+        <w:rPr>
+          <w:rFonts w:ascii="Times New Roman" w:eastAsia="Times New Roman" w:hAnsi="Times New Roman" w:cs="Times New Roman"/>
+          <w:b/>
+          <w:sz w:val="24"/>
+          <w:szCs w:val="24"/>
+        </w:rPr>
+      </w:pPr>
+      <w:r>
+        <w:rPr>
+          <w:rFonts w:ascii="Times New Roman" w:eastAsia="Times New Roman" w:hAnsi="Times New Roman" w:cs="Times New Roman"/>
+          <w:b/>
+          <w:sz w:val="24"/>
+          <w:szCs w:val="24"/>
+        </w:rPr>
+        <w:pict>
+          <v:shape id="_x0000_i1028" type="#_x0000_t75" style="width:436.75pt;height:602.5pt">
+            <v:imagedata r:id="rId13" o:title="Image"/>
+          </v:shape>
+        </w:pict>
+      </w:r>
+      <w:bookmarkStart w:id="0" w:name="_GoBack"/>
+      <w:bookmarkEnd w:id="0"/>
     </w:p>
     <w:p>
       <w:pPr>
@@ -6898,8 +6836,6 @@
         </w:rPr>
         <w:t>Specficiations</w:t>
       </w:r>
-      <w:bookmarkStart w:id="0" w:name="_GoBack"/>
-      <w:bookmarkEnd w:id="0"/>
       <w:proofErr w:type="spellEnd"/>
     </w:p>
     <w:p>
@@ -6925,7 +6861,7 @@
       </w:pPr>
     </w:p>
     <w:sectPr>
-      <w:footerReference w:type="default" r:id="rId13"/>
+      <w:footerReference w:type="default" r:id="rId14"/>
       <w:pgSz w:w="12240" w:h="15840"/>
       <w:pgMar w:top="1440" w:right="1440" w:bottom="1440" w:left="1440" w:header="720" w:footer="720" w:gutter="0"/>
       <w:pgNumType w:start="0"/>
@@ -7003,7 +6939,7 @@
         <w:sz w:val="24"/>
         <w:szCs w:val="24"/>
       </w:rPr>
-      <w:t>28</w:t>
+      <w:t>23</w:t>
     </w:r>
     <w:r>
       <w:rPr>
@@ -12400,7 +12336,7 @@
 </file>
 
 <file path=customXml/itemProps1.xml><?xml version="1.0" encoding="utf-8"?>
-<ds:datastoreItem xmlns:ds="http://schemas.openxmlformats.org/officeDocument/2006/customXml" ds:itemID="{16985DA5-441F-4F0E-BF15-BE14F94CFDB2}">
+<ds:datastoreItem xmlns:ds="http://schemas.openxmlformats.org/officeDocument/2006/customXml" ds:itemID="{6CB2DB68-384F-4EB9-B6D5-DC4F89823080}">
   <ds:schemaRefs>
     <ds:schemaRef ds:uri="http://schemas.openxmlformats.org/officeDocument/2006/bibliography"/>
   </ds:schemaRefs>

</xml_diff>

<commit_message>
Updated FPGA Testing Document
</commit_message>
<xml_diff>
--- a/proj_asic/docs/Reports/Senior Project II Draft.docx
+++ b/proj_asic/docs/Reports/Senior Project II Draft.docx
@@ -5527,6 +5527,31 @@
     </w:p>
     <w:p>
       <w:pPr>
+        <w:pStyle w:val="ListParagraph"/>
+        <w:jc w:val="both"/>
+        <w:rPr>
+          <w:rFonts w:ascii="Times New Roman" w:eastAsia="Times New Roman" w:hAnsi="Times New Roman" w:cs="Times New Roman"/>
+          <w:sz w:val="24"/>
+          <w:szCs w:val="24"/>
+        </w:rPr>
+      </w:pPr>
+      <w:r>
+        <w:rPr>
+          <w:rFonts w:ascii="Times New Roman" w:eastAsia="Times New Roman" w:hAnsi="Times New Roman" w:cs="Times New Roman"/>
+          <w:sz w:val="24"/>
+          <w:szCs w:val="24"/>
+        </w:rPr>
+        <w:pict>
+          <v:shape id="_x0000_i1028" type="#_x0000_t75" style="width:102.55pt;height:138.55pt">
+            <v:imagedata r:id="rId11" o:title="chip_professional_pic"/>
+          </v:shape>
+        </w:pict>
+      </w:r>
+      <w:bookmarkStart w:id="0" w:name="_GoBack"/>
+      <w:bookmarkEnd w:id="0"/>
+    </w:p>
+    <w:p>
+      <w:pPr>
         <w:contextualSpacing/>
         <w:jc w:val="both"/>
         <w:rPr>
@@ -5792,8 +5817,8 @@
           <w:szCs w:val="24"/>
         </w:rPr>
         <w:pict>
-          <v:shape id="_x0000_i1040" type="#_x0000_t75" style="width:134.5pt;height:144.7pt">
-            <v:imagedata r:id="rId11" o:title="P1"/>
+          <v:shape id="_x0000_i1026" type="#_x0000_t75" style="width:134.5pt;height:144.7pt">
+            <v:imagedata r:id="rId12" o:title="P1"/>
           </v:shape>
         </w:pict>
       </w:r>
@@ -5866,7 +5891,16 @@
           <w:sz w:val="24"/>
           <w:szCs w:val="24"/>
         </w:rPr>
-        <w:t xml:space="preserve"> AutoCAD Designer interning at Linearization Technology and a Software Development Life Cycle Analyst interning at Educational Testing Services. She participated in the undergraduate student research program, MUSE, at TCNJ.</w:t>
+        <w:t xml:space="preserve"> AutoCAD Designer interning </w:t>
+      </w:r>
+      <w:r>
+        <w:rPr>
+          <w:rFonts w:ascii="Times New Roman" w:eastAsia="Times New Roman" w:hAnsi="Times New Roman" w:cs="Times New Roman"/>
+          <w:sz w:val="24"/>
+          <w:szCs w:val="24"/>
+        </w:rPr>
+        <w:lastRenderedPageBreak/>
+        <w:t>at Linearization Technology and a Software Development Life Cycle Analyst interning at Educational Testing Services. She participated in the undergraduate student research program, MUSE, at TCNJ.</w:t>
       </w:r>
     </w:p>
     <w:p>
@@ -5886,7 +5920,6 @@
           <w:sz w:val="24"/>
           <w:szCs w:val="24"/>
         </w:rPr>
-        <w:lastRenderedPageBreak/>
         <w:drawing>
           <wp:inline distT="0" distB="0" distL="0" distR="0">
             <wp:extent cx="1242060" cy="1958340"/>
@@ -5905,7 +5938,7 @@
                     </pic:cNvPicPr>
                   </pic:nvPicPr>
                   <pic:blipFill>
-                    <a:blip r:embed="rId12" cstate="print">
+                    <a:blip r:embed="rId13" cstate="print">
                       <a:extLst>
                         <a:ext uri="{28A0092B-C50C-407E-A947-70E740481C1C}">
                           <a14:useLocalDpi xmlns:a14="http://schemas.microsoft.com/office/drawing/2010/main" val="0"/>
@@ -6073,8 +6106,8 @@
           <w:szCs w:val="24"/>
         </w:rPr>
         <w:pict>
-          <v:shape id="_x0000_i1028" type="#_x0000_t75" style="width:436.75pt;height:602.5pt">
-            <v:imagedata r:id="rId13" o:title="Image"/>
+          <v:shape id="_x0000_i1027" type="#_x0000_t75" style="width:436.75pt;height:602.5pt">
+            <v:imagedata r:id="rId14" o:title="Image"/>
           </v:shape>
         </w:pict>
       </w:r>
@@ -29031,16 +29064,7 @@
           <w:sz w:val="24"/>
           <w:szCs w:val="20"/>
         </w:rPr>
-        <w:t>filter_</w:t>
-      </w:r>
-      <w:r>
-        <w:rPr>
-          <w:rFonts w:ascii="Times New Roman" w:eastAsia="Times New Roman" w:hAnsi="Times New Roman" w:cs="Times New Roman"/>
-          <w:color w:val="auto"/>
-          <w:sz w:val="24"/>
-          <w:szCs w:val="20"/>
-        </w:rPr>
-        <w:t>round_</w:t>
+        <w:t>filter_round_</w:t>
       </w:r>
       <w:proofErr w:type="gramStart"/>
       <w:r>
@@ -29099,16 +29123,7 @@
           <w:sz w:val="24"/>
           <w:szCs w:val="20"/>
         </w:rPr>
-        <w:t>I2C</w:t>
-      </w:r>
-      <w:r>
-        <w:rPr>
-          <w:rFonts w:ascii="Times New Roman" w:eastAsia="Times New Roman" w:hAnsi="Times New Roman" w:cs="Times New Roman"/>
-          <w:color w:val="auto"/>
-          <w:sz w:val="24"/>
-          <w:szCs w:val="20"/>
-        </w:rPr>
-        <w:t xml:space="preserve"> Code</w:t>
+        <w:t>I2C Code</w:t>
       </w:r>
       <w:r>
         <w:rPr>
@@ -29155,16 +29170,7 @@
           <w:sz w:val="24"/>
           <w:szCs w:val="20"/>
         </w:rPr>
-        <w:t>i2c</w:t>
-      </w:r>
-      <w:r>
-        <w:rPr>
-          <w:rFonts w:ascii="Times New Roman" w:eastAsia="Times New Roman" w:hAnsi="Times New Roman" w:cs="Times New Roman"/>
-          <w:color w:val="auto"/>
-          <w:sz w:val="24"/>
-          <w:szCs w:val="20"/>
-        </w:rPr>
-        <w:t>.v</w:t>
+        <w:t>i2c.v</w:t>
       </w:r>
       <w:r>
         <w:rPr>
@@ -29211,8 +29217,9 @@
           <w:sz w:val="24"/>
           <w:szCs w:val="20"/>
         </w:rPr>
-        <w:t>i2c</w:t>
-      </w:r>
+        <w:t>i2c_</w:t>
+      </w:r>
+      <w:proofErr w:type="gramStart"/>
       <w:r>
         <w:rPr>
           <w:rFonts w:ascii="Times New Roman" w:eastAsia="Times New Roman" w:hAnsi="Times New Roman" w:cs="Times New Roman"/>
@@ -29220,26 +29227,7 @@
           <w:sz w:val="24"/>
           <w:szCs w:val="20"/>
         </w:rPr>
-        <w:t>_</w:t>
-      </w:r>
-      <w:proofErr w:type="gramStart"/>
-      <w:r>
-        <w:rPr>
-          <w:rFonts w:ascii="Times New Roman" w:eastAsia="Times New Roman" w:hAnsi="Times New Roman" w:cs="Times New Roman"/>
-          <w:color w:val="auto"/>
-          <w:sz w:val="24"/>
-          <w:szCs w:val="20"/>
-        </w:rPr>
-        <w:t>deserializer</w:t>
-      </w:r>
-      <w:r>
-        <w:rPr>
-          <w:rFonts w:ascii="Times New Roman" w:eastAsia="Times New Roman" w:hAnsi="Times New Roman" w:cs="Times New Roman"/>
-          <w:color w:val="auto"/>
-          <w:sz w:val="24"/>
-          <w:szCs w:val="20"/>
-        </w:rPr>
-        <w:t>.v</w:t>
+        <w:t>deserializer.v</w:t>
       </w:r>
       <w:proofErr w:type="gramEnd"/>
       <w:r>
@@ -29297,16 +29285,7 @@
           <w:sz w:val="24"/>
           <w:szCs w:val="20"/>
         </w:rPr>
-        <w:t>sequencer</w:t>
-      </w:r>
-      <w:r>
-        <w:rPr>
-          <w:rFonts w:ascii="Times New Roman" w:eastAsia="Times New Roman" w:hAnsi="Times New Roman" w:cs="Times New Roman"/>
-          <w:color w:val="auto"/>
-          <w:sz w:val="24"/>
-          <w:szCs w:val="20"/>
-        </w:rPr>
-        <w:t>.v</w:t>
+        <w:t>sequencer.v</w:t>
       </w:r>
       <w:proofErr w:type="gramEnd"/>
       <w:r>
@@ -29364,16 +29343,7 @@
           <w:sz w:val="24"/>
           <w:szCs w:val="20"/>
         </w:rPr>
-        <w:t>serializer</w:t>
-      </w:r>
-      <w:r>
-        <w:rPr>
-          <w:rFonts w:ascii="Times New Roman" w:eastAsia="Times New Roman" w:hAnsi="Times New Roman" w:cs="Times New Roman"/>
-          <w:color w:val="auto"/>
-          <w:sz w:val="24"/>
-          <w:szCs w:val="20"/>
-        </w:rPr>
-        <w:t>.v</w:t>
+        <w:t>serializer.v</w:t>
       </w:r>
       <w:proofErr w:type="gramEnd"/>
       <w:r>
@@ -29461,16 +29431,7 @@
           <w:sz w:val="24"/>
           <w:szCs w:val="20"/>
         </w:rPr>
-        <w:t>fifo</w:t>
-      </w:r>
-      <w:r>
-        <w:rPr>
-          <w:rFonts w:ascii="Times New Roman" w:eastAsia="Times New Roman" w:hAnsi="Times New Roman" w:cs="Times New Roman"/>
-          <w:color w:val="auto"/>
-          <w:sz w:val="24"/>
-          <w:szCs w:val="20"/>
-        </w:rPr>
-        <w:t>.v</w:t>
+        <w:t>fifo.v</w:t>
       </w:r>
       <w:proofErr w:type="spellEnd"/>
       <w:proofErr w:type="gramEnd"/>
@@ -29621,16 +29582,7 @@
           <w:sz w:val="24"/>
           <w:szCs w:val="20"/>
         </w:rPr>
-        <w:t>deserializer</w:t>
-      </w:r>
-      <w:r>
-        <w:rPr>
-          <w:rFonts w:ascii="Times New Roman" w:eastAsia="Times New Roman" w:hAnsi="Times New Roman" w:cs="Times New Roman"/>
-          <w:color w:val="auto"/>
-          <w:sz w:val="24"/>
-          <w:szCs w:val="20"/>
-        </w:rPr>
-        <w:t>.v</w:t>
+        <w:t>deserializer.v</w:t>
       </w:r>
       <w:proofErr w:type="gramEnd"/>
       <w:r>
@@ -29680,16 +29632,7 @@
           <w:sz w:val="24"/>
           <w:szCs w:val="20"/>
         </w:rPr>
-        <w:t>mux</w:t>
-      </w:r>
-      <w:r>
-        <w:rPr>
-          <w:rFonts w:ascii="Times New Roman" w:eastAsia="Times New Roman" w:hAnsi="Times New Roman" w:cs="Times New Roman"/>
-          <w:color w:val="auto"/>
-          <w:sz w:val="24"/>
-          <w:szCs w:val="20"/>
-        </w:rPr>
-        <w:t>.v</w:t>
+        <w:t>mux.v</w:t>
       </w:r>
       <w:proofErr w:type="gramEnd"/>
       <w:r>
@@ -29778,25 +29721,7 @@
           <w:sz w:val="24"/>
           <w:szCs w:val="20"/>
         </w:rPr>
-        <w:t xml:space="preserve">I2S </w:t>
-      </w:r>
-      <w:r>
-        <w:rPr>
-          <w:rFonts w:ascii="Times New Roman" w:eastAsia="Times New Roman" w:hAnsi="Times New Roman" w:cs="Times New Roman"/>
-          <w:color w:val="auto"/>
-          <w:sz w:val="24"/>
-          <w:szCs w:val="20"/>
-        </w:rPr>
-        <w:t>Output</w:t>
-      </w:r>
-      <w:r>
-        <w:rPr>
-          <w:rFonts w:ascii="Times New Roman" w:eastAsia="Times New Roman" w:hAnsi="Times New Roman" w:cs="Times New Roman"/>
-          <w:color w:val="auto"/>
-          <w:sz w:val="24"/>
-          <w:szCs w:val="20"/>
-        </w:rPr>
-        <w:t xml:space="preserve"> Code</w:t>
+        <w:t>I2S Output Code</w:t>
       </w:r>
       <w:r>
         <w:rPr>
@@ -29862,16 +29787,7 @@
           <w:sz w:val="24"/>
           <w:szCs w:val="20"/>
         </w:rPr>
-        <w:t>out</w:t>
-      </w:r>
-      <w:r>
-        <w:rPr>
-          <w:rFonts w:ascii="Times New Roman" w:eastAsia="Times New Roman" w:hAnsi="Times New Roman" w:cs="Times New Roman"/>
-          <w:color w:val="auto"/>
-          <w:sz w:val="24"/>
-          <w:szCs w:val="20"/>
-        </w:rPr>
-        <w:t>.v</w:t>
+        <w:t>out.v</w:t>
       </w:r>
       <w:proofErr w:type="gramEnd"/>
       <w:r>
@@ -30026,16 +29942,7 @@
           <w:sz w:val="24"/>
           <w:szCs w:val="20"/>
         </w:rPr>
-        <w:t>reg</w:t>
-      </w:r>
-      <w:r>
-        <w:rPr>
-          <w:rFonts w:ascii="Times New Roman" w:eastAsia="Times New Roman" w:hAnsi="Times New Roman" w:cs="Times New Roman"/>
-          <w:color w:val="auto"/>
-          <w:sz w:val="24"/>
-          <w:szCs w:val="20"/>
-        </w:rPr>
-        <w:t>.v</w:t>
+        <w:t>reg.v</w:t>
       </w:r>
       <w:proofErr w:type="spellEnd"/>
       <w:proofErr w:type="gramEnd"/>
@@ -30086,16 +29993,7 @@
           <w:sz w:val="24"/>
           <w:szCs w:val="20"/>
         </w:rPr>
-        <w:t>register</w:t>
-      </w:r>
-      <w:r>
-        <w:rPr>
-          <w:rFonts w:ascii="Times New Roman" w:eastAsia="Times New Roman" w:hAnsi="Times New Roman" w:cs="Times New Roman"/>
-          <w:color w:val="auto"/>
-          <w:sz w:val="24"/>
-          <w:szCs w:val="20"/>
-        </w:rPr>
-        <w:t>.v</w:t>
+        <w:t>register.v</w:t>
       </w:r>
       <w:proofErr w:type="spellEnd"/>
       <w:proofErr w:type="gramEnd"/>
@@ -30155,16 +30053,7 @@
           <w:sz w:val="24"/>
           <w:szCs w:val="20"/>
         </w:rPr>
-        <w:t>generator</w:t>
-      </w:r>
-      <w:r>
-        <w:rPr>
-          <w:rFonts w:ascii="Times New Roman" w:eastAsia="Times New Roman" w:hAnsi="Times New Roman" w:cs="Times New Roman"/>
-          <w:color w:val="auto"/>
-          <w:sz w:val="24"/>
-          <w:szCs w:val="20"/>
-        </w:rPr>
-        <w:t>.v</w:t>
+        <w:t>generator.v</w:t>
       </w:r>
       <w:proofErr w:type="spellEnd"/>
       <w:proofErr w:type="gramEnd"/>
@@ -30494,8 +30383,6 @@
         </w:rPr>
         <w:t>I2S Specification</w:t>
       </w:r>
-      <w:bookmarkStart w:id="0" w:name="_GoBack"/>
-      <w:bookmarkEnd w:id="0"/>
       <w:r>
         <w:rPr>
           <w:rFonts w:ascii="Times New Roman" w:eastAsia="Times New Roman" w:hAnsi="Times New Roman" w:cs="Times New Roman"/>
@@ -30513,7 +30400,7 @@
       </w:pPr>
     </w:p>
     <w:sectPr>
-      <w:footerReference w:type="default" r:id="rId14"/>
+      <w:footerReference w:type="default" r:id="rId15"/>
       <w:pgSz w:w="12240" w:h="15840"/>
       <w:pgMar w:top="1440" w:right="1440" w:bottom="1440" w:left="1440" w:header="720" w:footer="720" w:gutter="0"/>
       <w:pgNumType w:start="0"/>
@@ -30591,7 +30478,7 @@
         <w:sz w:val="24"/>
         <w:szCs w:val="24"/>
       </w:rPr>
-      <w:t>50</w:t>
+      <w:t>31</w:t>
     </w:r>
     <w:r>
       <w:rPr>
@@ -36700,6 +36587,7 @@
   <w:style w:type="character" w:default="1" w:styleId="DefaultParagraphFont">
     <w:name w:val="Default Paragraph Font"/>
     <w:uiPriority w:val="1"/>
+    <w:semiHidden/>
     <w:unhideWhenUsed/>
   </w:style>
   <w:style w:type="table" w:default="1" w:styleId="TableNormal">
@@ -37263,7 +37151,7 @@
 </file>
 
 <file path=customXml/itemProps1.xml><?xml version="1.0" encoding="utf-8"?>
-<ds:datastoreItem xmlns:ds="http://schemas.openxmlformats.org/officeDocument/2006/customXml" ds:itemID="{4B4E14B3-85CD-48FA-AF0F-F6189F711A45}">
+<ds:datastoreItem xmlns:ds="http://schemas.openxmlformats.org/officeDocument/2006/customXml" ds:itemID="{345D9118-F89D-4965-BD63-D4B70445DDAF}">
   <ds:schemaRefs>
     <ds:schemaRef ds:uri="http://schemas.openxmlformats.org/officeDocument/2006/bibliography"/>
   </ds:schemaRefs>

</xml_diff>

<commit_message>
Added Meeting Minutes (4/19)
</commit_message>
<xml_diff>
--- a/proj_asic/docs/Reports/Senior Project II Draft.docx
+++ b/proj_asic/docs/Reports/Senior Project II Draft.docx
@@ -3071,21 +3071,7 @@
     </w:p>
     <w:p>
       <w:pPr>
-        <w:jc w:val="both"/>
-      </w:pPr>
-      <w:r>
-        <w:rPr>
-          <w:rFonts w:ascii="Times New Roman" w:eastAsia="Times New Roman" w:hAnsi="Times New Roman" w:cs="Times New Roman"/>
-          <w:sz w:val="24"/>
-          <w:szCs w:val="24"/>
-        </w:rPr>
-        <w:tab/>
-      </w:r>
-    </w:p>
-    <w:p>
-      <w:pPr>
         <w:spacing w:line="360" w:lineRule="auto"/>
-        <w:ind w:firstLine="720"/>
         <w:jc w:val="both"/>
         <w:rPr>
           <w:rFonts w:ascii="Times New Roman" w:hAnsi="Times New Roman" w:cs="Times New Roman"/>
@@ -3096,13 +3082,14 @@
       </w:pPr>
       <w:r>
         <w:rPr>
-          <w:rFonts w:ascii="Times New Roman" w:hAnsi="Times New Roman" w:cs="Times New Roman"/>
-          <w:color w:val="FF0000"/>
-          <w:sz w:val="24"/>
-          <w:szCs w:val="24"/>
-        </w:rPr>
-        <w:t>Zach</w:t>
-      </w:r>
+          <w:rFonts w:ascii="Times New Roman" w:eastAsia="Times New Roman" w:hAnsi="Times New Roman" w:cs="Times New Roman"/>
+          <w:sz w:val="24"/>
+          <w:szCs w:val="24"/>
+        </w:rPr>
+        <w:tab/>
+      </w:r>
+      <w:bookmarkStart w:id="0" w:name="_GoBack"/>
+      <w:bookmarkEnd w:id="0"/>
     </w:p>
     <w:p>
       <w:pPr>
@@ -4726,10 +4713,42 @@
           <w:szCs w:val="36"/>
           <w:u w:val="single"/>
         </w:rPr>
-        <w:t xml:space="preserve"> </w:t>
-      </w:r>
-      <w:bookmarkStart w:id="0" w:name="_GoBack"/>
-      <w:bookmarkEnd w:id="0"/>
+        <w:t xml:space="preserve"> Forman</w:t>
+      </w:r>
+    </w:p>
+    <w:p>
+      <w:pPr>
+        <w:jc w:val="both"/>
+      </w:pPr>
+      <w:r>
+        <w:rPr>
+          <w:rFonts w:ascii="Times New Roman" w:eastAsia="Times New Roman" w:hAnsi="Times New Roman" w:cs="Times New Roman"/>
+          <w:b/>
+          <w:sz w:val="24"/>
+          <w:szCs w:val="24"/>
+        </w:rPr>
+        <w:tab/>
+      </w:r>
+    </w:p>
+    <w:p>
+      <w:pPr>
+        <w:spacing w:line="360" w:lineRule="auto"/>
+        <w:jc w:val="center"/>
+      </w:pPr>
+    </w:p>
+    <w:p>
+      <w:r>
+        <w:br w:type="page"/>
+      </w:r>
+    </w:p>
+    <w:p>
+      <w:pPr>
+        <w:spacing w:line="360" w:lineRule="auto"/>
+        <w:jc w:val="center"/>
+        <w:rPr>
+          <w:u w:val="single"/>
+        </w:rPr>
+      </w:pPr>
       <w:r>
         <w:rPr>
           <w:rFonts w:ascii="Times New Roman" w:eastAsia="Times New Roman" w:hAnsi="Times New Roman" w:cs="Times New Roman"/>
@@ -4738,42 +4757,9 @@
           <w:szCs w:val="36"/>
           <w:u w:val="single"/>
         </w:rPr>
-        <w:t>Forman</w:t>
-      </w:r>
-    </w:p>
-    <w:p>
-      <w:pPr>
-        <w:jc w:val="both"/>
-      </w:pPr>
-      <w:r>
-        <w:rPr>
-          <w:rFonts w:ascii="Times New Roman" w:eastAsia="Times New Roman" w:hAnsi="Times New Roman" w:cs="Times New Roman"/>
-          <w:b/>
-          <w:sz w:val="24"/>
-          <w:szCs w:val="24"/>
-        </w:rPr>
-        <w:tab/>
-      </w:r>
-    </w:p>
-    <w:p>
-      <w:pPr>
-        <w:spacing w:line="360" w:lineRule="auto"/>
-        <w:jc w:val="center"/>
-      </w:pPr>
-    </w:p>
-    <w:p>
-      <w:r>
-        <w:br w:type="page"/>
-      </w:r>
-    </w:p>
-    <w:p>
-      <w:pPr>
-        <w:spacing w:line="360" w:lineRule="auto"/>
-        <w:jc w:val="center"/>
-        <w:rPr>
-          <w:u w:val="single"/>
-        </w:rPr>
-      </w:pPr>
+        <w:lastRenderedPageBreak/>
+        <w:t>Chapter 8</w:t>
+      </w:r>
       <w:r>
         <w:rPr>
           <w:rFonts w:ascii="Times New Roman" w:eastAsia="Times New Roman" w:hAnsi="Times New Roman" w:cs="Times New Roman"/>
@@ -4782,8 +4768,7 @@
           <w:szCs w:val="36"/>
           <w:u w:val="single"/>
         </w:rPr>
-        <w:lastRenderedPageBreak/>
-        <w:t>Chapter 8</w:t>
+        <w:t xml:space="preserve">: </w:t>
       </w:r>
       <w:r>
         <w:rPr>
@@ -4793,7 +4778,7 @@
           <w:szCs w:val="36"/>
           <w:u w:val="single"/>
         </w:rPr>
-        <w:t xml:space="preserve">: </w:t>
+        <w:t>FPGA Implementation</w:t>
       </w:r>
       <w:r>
         <w:rPr>
@@ -4803,9 +4788,38 @@
           <w:szCs w:val="36"/>
           <w:u w:val="single"/>
         </w:rPr>
-        <w:t>FPGA Implementation</w:t>
-      </w:r>
-      <w:r>
+        <w:t xml:space="preserve"> - Zachary Nelson</w:t>
+      </w:r>
+    </w:p>
+    <w:p>
+      <w:pPr>
+        <w:jc w:val="both"/>
+      </w:pPr>
+      <w:r>
+        <w:rPr>
+          <w:rFonts w:ascii="Times New Roman" w:eastAsia="Times New Roman" w:hAnsi="Times New Roman" w:cs="Times New Roman"/>
+          <w:b/>
+          <w:sz w:val="24"/>
+          <w:szCs w:val="24"/>
+        </w:rPr>
+        <w:tab/>
+      </w:r>
+    </w:p>
+    <w:p>
+      <w:pPr>
+        <w:spacing w:line="360" w:lineRule="auto"/>
+        <w:jc w:val="center"/>
+      </w:pPr>
+    </w:p>
+    <w:p>
+      <w:r>
+        <w:br w:type="page"/>
+      </w:r>
+    </w:p>
+    <w:p>
+      <w:pPr>
+        <w:spacing w:line="360" w:lineRule="auto"/>
+        <w:jc w:val="center"/>
         <w:rPr>
           <w:rFonts w:ascii="Times New Roman" w:eastAsia="Times New Roman" w:hAnsi="Times New Roman" w:cs="Times New Roman"/>
           <w:b/>
@@ -4813,38 +4827,8 @@
           <w:szCs w:val="36"/>
           <w:u w:val="single"/>
         </w:rPr>
-        <w:t xml:space="preserve"> - Zachary Nelson</w:t>
-      </w:r>
-    </w:p>
-    <w:p>
-      <w:pPr>
-        <w:jc w:val="both"/>
-      </w:pPr>
-      <w:r>
-        <w:rPr>
-          <w:rFonts w:ascii="Times New Roman" w:eastAsia="Times New Roman" w:hAnsi="Times New Roman" w:cs="Times New Roman"/>
-          <w:b/>
-          <w:sz w:val="24"/>
-          <w:szCs w:val="24"/>
-        </w:rPr>
-        <w:tab/>
-      </w:r>
-    </w:p>
-    <w:p>
-      <w:pPr>
-        <w:spacing w:line="360" w:lineRule="auto"/>
-        <w:jc w:val="center"/>
-      </w:pPr>
-    </w:p>
-    <w:p>
-      <w:r>
-        <w:br w:type="page"/>
-      </w:r>
-    </w:p>
-    <w:p>
-      <w:pPr>
-        <w:spacing w:line="360" w:lineRule="auto"/>
-        <w:jc w:val="center"/>
+      </w:pPr>
+      <w:r>
         <w:rPr>
           <w:rFonts w:ascii="Times New Roman" w:eastAsia="Times New Roman" w:hAnsi="Times New Roman" w:cs="Times New Roman"/>
           <w:b/>
@@ -4852,7 +4836,9 @@
           <w:szCs w:val="36"/>
           <w:u w:val="single"/>
         </w:rPr>
-      </w:pPr>
+        <w:lastRenderedPageBreak/>
+        <w:t>Chapter 9</w:t>
+      </w:r>
       <w:r>
         <w:rPr>
           <w:rFonts w:ascii="Times New Roman" w:eastAsia="Times New Roman" w:hAnsi="Times New Roman" w:cs="Times New Roman"/>
@@ -4861,8 +4847,7 @@
           <w:szCs w:val="36"/>
           <w:u w:val="single"/>
         </w:rPr>
-        <w:lastRenderedPageBreak/>
-        <w:t>Chapter 9</w:t>
+        <w:t xml:space="preserve">: </w:t>
       </w:r>
       <w:r>
         <w:rPr>
@@ -4872,7 +4857,7 @@
           <w:szCs w:val="36"/>
           <w:u w:val="single"/>
         </w:rPr>
-        <w:t xml:space="preserve">: </w:t>
+        <w:t>EDA Tools and Physical Design</w:t>
       </w:r>
       <w:r>
         <w:rPr>
@@ -4882,7 +4867,7 @@
           <w:szCs w:val="36"/>
           <w:u w:val="single"/>
         </w:rPr>
-        <w:t>EDA Tools and Physical Design</w:t>
+        <w:t xml:space="preserve"> </w:t>
       </w:r>
       <w:r>
         <w:rPr>
@@ -4892,7 +4877,7 @@
           <w:szCs w:val="36"/>
           <w:u w:val="single"/>
         </w:rPr>
-        <w:t xml:space="preserve"> </w:t>
+        <w:t>–</w:t>
       </w:r>
       <w:r>
         <w:rPr>
@@ -4902,7 +4887,7 @@
           <w:szCs w:val="36"/>
           <w:u w:val="single"/>
         </w:rPr>
-        <w:t>–</w:t>
+        <w:t xml:space="preserve"> </w:t>
       </w:r>
       <w:r>
         <w:rPr>
@@ -4912,8 +4897,9 @@
           <w:szCs w:val="36"/>
           <w:u w:val="single"/>
         </w:rPr>
-        <w:t xml:space="preserve"> </w:t>
-      </w:r>
+        <w:t xml:space="preserve">D. </w:t>
+      </w:r>
+      <w:proofErr w:type="spellStart"/>
       <w:r>
         <w:rPr>
           <w:rFonts w:ascii="Times New Roman" w:eastAsia="Times New Roman" w:hAnsi="Times New Roman" w:cs="Times New Roman"/>
@@ -4922,9 +4908,9 @@
           <w:szCs w:val="36"/>
           <w:u w:val="single"/>
         </w:rPr>
-        <w:t xml:space="preserve">D. </w:t>
-      </w:r>
-      <w:proofErr w:type="spellStart"/>
+        <w:t>Naik</w:t>
+      </w:r>
+      <w:proofErr w:type="spellEnd"/>
       <w:r>
         <w:rPr>
           <w:rFonts w:ascii="Times New Roman" w:eastAsia="Times New Roman" w:hAnsi="Times New Roman" w:cs="Times New Roman"/>
@@ -4933,10 +4919,13 @@
           <w:szCs w:val="36"/>
           <w:u w:val="single"/>
         </w:rPr>
-        <w:t>Naik</w:t>
-      </w:r>
-      <w:proofErr w:type="spellEnd"/>
-      <w:r>
+        <w:t xml:space="preserve"> </w:t>
+      </w:r>
+    </w:p>
+    <w:p>
+      <w:pPr>
+        <w:spacing w:line="360" w:lineRule="auto"/>
+        <w:jc w:val="center"/>
         <w:rPr>
           <w:rFonts w:ascii="Times New Roman" w:eastAsia="Times New Roman" w:hAnsi="Times New Roman" w:cs="Times New Roman"/>
           <w:b/>
@@ -4944,16 +4933,6 @@
           <w:szCs w:val="36"/>
           <w:u w:val="single"/>
         </w:rPr>
-        <w:t xml:space="preserve"> </w:t>
-      </w:r>
-    </w:p>
-    <w:p>
-      <w:pPr>
-        <w:spacing w:line="360" w:lineRule="auto"/>
-        <w:jc w:val="center"/>
-        <w:rPr>
-          <w:u w:val="single"/>
-        </w:rPr>
       </w:pPr>
       <w:r>
         <w:rPr>
@@ -4964,6 +4943,40 @@
           <w:u w:val="single"/>
         </w:rPr>
         <w:t>and J. Swift</w:t>
+      </w:r>
+    </w:p>
+    <w:p>
+      <w:pPr>
+        <w:pStyle w:val="ListParagraph"/>
+        <w:numPr>
+          <w:ilvl w:val="0"/>
+          <w:numId w:val="49"/>
+        </w:numPr>
+        <w:spacing w:line="360" w:lineRule="auto"/>
+        <w:jc w:val="both"/>
+        <w:rPr>
+          <w:u w:val="single"/>
+        </w:rPr>
+      </w:pPr>
+      <w:r>
+        <w:t>Documentation for next year</w:t>
+      </w:r>
+    </w:p>
+    <w:p>
+      <w:pPr>
+        <w:pStyle w:val="ListParagraph"/>
+        <w:numPr>
+          <w:ilvl w:val="0"/>
+          <w:numId w:val="49"/>
+        </w:numPr>
+        <w:spacing w:line="360" w:lineRule="auto"/>
+        <w:jc w:val="both"/>
+        <w:rPr>
+          <w:u w:val="single"/>
+        </w:rPr>
+      </w:pPr>
+      <w:r>
+        <w:t>Problems with libraries, tips</w:t>
       </w:r>
     </w:p>
     <w:p>
@@ -30483,7 +30496,7 @@
         <w:sz w:val="24"/>
         <w:szCs w:val="24"/>
       </w:rPr>
-      <w:t>21</w:t>
+      <w:t>8</w:t>
     </w:r>
     <w:r>
       <w:rPr>
@@ -31203,6 +31216,119 @@
     </w:lvl>
   </w:abstractNum>
   <w:abstractNum w:abstractNumId="6" w15:restartNumberingAfterBreak="0">
+    <w:nsid w:val="137F2451"/>
+    <w:multiLevelType w:val="hybridMultilevel"/>
+    <w:tmpl w:val="D2E4F94E"/>
+    <w:lvl w:ilvl="0" w:tplc="04090001">
+      <w:start w:val="1"/>
+      <w:numFmt w:val="bullet"/>
+      <w:lvlText w:val=""/>
+      <w:lvlJc w:val="left"/>
+      <w:pPr>
+        <w:ind w:left="720" w:hanging="360"/>
+      </w:pPr>
+      <w:rPr>
+        <w:rFonts w:ascii="Symbol" w:hAnsi="Symbol" w:hint="default"/>
+      </w:rPr>
+    </w:lvl>
+    <w:lvl w:ilvl="1" w:tplc="04090003" w:tentative="1">
+      <w:start w:val="1"/>
+      <w:numFmt w:val="bullet"/>
+      <w:lvlText w:val="o"/>
+      <w:lvlJc w:val="left"/>
+      <w:pPr>
+        <w:ind w:left="1440" w:hanging="360"/>
+      </w:pPr>
+      <w:rPr>
+        <w:rFonts w:ascii="Courier New" w:hAnsi="Courier New" w:cs="Courier New" w:hint="default"/>
+      </w:rPr>
+    </w:lvl>
+    <w:lvl w:ilvl="2" w:tplc="04090005" w:tentative="1">
+      <w:start w:val="1"/>
+      <w:numFmt w:val="bullet"/>
+      <w:lvlText w:val=""/>
+      <w:lvlJc w:val="left"/>
+      <w:pPr>
+        <w:ind w:left="2160" w:hanging="360"/>
+      </w:pPr>
+      <w:rPr>
+        <w:rFonts w:ascii="Wingdings" w:hAnsi="Wingdings" w:hint="default"/>
+      </w:rPr>
+    </w:lvl>
+    <w:lvl w:ilvl="3" w:tplc="04090001" w:tentative="1">
+      <w:start w:val="1"/>
+      <w:numFmt w:val="bullet"/>
+      <w:lvlText w:val=""/>
+      <w:lvlJc w:val="left"/>
+      <w:pPr>
+        <w:ind w:left="2880" w:hanging="360"/>
+      </w:pPr>
+      <w:rPr>
+        <w:rFonts w:ascii="Symbol" w:hAnsi="Symbol" w:hint="default"/>
+      </w:rPr>
+    </w:lvl>
+    <w:lvl w:ilvl="4" w:tplc="04090003" w:tentative="1">
+      <w:start w:val="1"/>
+      <w:numFmt w:val="bullet"/>
+      <w:lvlText w:val="o"/>
+      <w:lvlJc w:val="left"/>
+      <w:pPr>
+        <w:ind w:left="3600" w:hanging="360"/>
+      </w:pPr>
+      <w:rPr>
+        <w:rFonts w:ascii="Courier New" w:hAnsi="Courier New" w:cs="Courier New" w:hint="default"/>
+      </w:rPr>
+    </w:lvl>
+    <w:lvl w:ilvl="5" w:tplc="04090005" w:tentative="1">
+      <w:start w:val="1"/>
+      <w:numFmt w:val="bullet"/>
+      <w:lvlText w:val=""/>
+      <w:lvlJc w:val="left"/>
+      <w:pPr>
+        <w:ind w:left="4320" w:hanging="360"/>
+      </w:pPr>
+      <w:rPr>
+        <w:rFonts w:ascii="Wingdings" w:hAnsi="Wingdings" w:hint="default"/>
+      </w:rPr>
+    </w:lvl>
+    <w:lvl w:ilvl="6" w:tplc="04090001" w:tentative="1">
+      <w:start w:val="1"/>
+      <w:numFmt w:val="bullet"/>
+      <w:lvlText w:val=""/>
+      <w:lvlJc w:val="left"/>
+      <w:pPr>
+        <w:ind w:left="5040" w:hanging="360"/>
+      </w:pPr>
+      <w:rPr>
+        <w:rFonts w:ascii="Symbol" w:hAnsi="Symbol" w:hint="default"/>
+      </w:rPr>
+    </w:lvl>
+    <w:lvl w:ilvl="7" w:tplc="04090003" w:tentative="1">
+      <w:start w:val="1"/>
+      <w:numFmt w:val="bullet"/>
+      <w:lvlText w:val="o"/>
+      <w:lvlJc w:val="left"/>
+      <w:pPr>
+        <w:ind w:left="5760" w:hanging="360"/>
+      </w:pPr>
+      <w:rPr>
+        <w:rFonts w:ascii="Courier New" w:hAnsi="Courier New" w:cs="Courier New" w:hint="default"/>
+      </w:rPr>
+    </w:lvl>
+    <w:lvl w:ilvl="8" w:tplc="04090005" w:tentative="1">
+      <w:start w:val="1"/>
+      <w:numFmt w:val="bullet"/>
+      <w:lvlText w:val=""/>
+      <w:lvlJc w:val="left"/>
+      <w:pPr>
+        <w:ind w:left="6480" w:hanging="360"/>
+      </w:pPr>
+      <w:rPr>
+        <w:rFonts w:ascii="Wingdings" w:hAnsi="Wingdings" w:hint="default"/>
+      </w:rPr>
+    </w:lvl>
+  </w:abstractNum>
+  <w:abstractNum w:abstractNumId="7" w15:restartNumberingAfterBreak="0">
     <w:nsid w:val="1782797E"/>
     <w:multiLevelType w:val="multilevel"/>
     <w:tmpl w:val="5330D838"/>
@@ -31315,7 +31441,7 @@
       </w:rPr>
     </w:lvl>
   </w:abstractNum>
-  <w:abstractNum w:abstractNumId="7" w15:restartNumberingAfterBreak="0">
+  <w:abstractNum w:abstractNumId="8" w15:restartNumberingAfterBreak="0">
     <w:nsid w:val="1B9D1454"/>
     <w:multiLevelType w:val="hybridMultilevel"/>
     <w:tmpl w:val="101429F6"/>
@@ -31428,7 +31554,7 @@
       </w:rPr>
     </w:lvl>
   </w:abstractNum>
-  <w:abstractNum w:abstractNumId="8" w15:restartNumberingAfterBreak="0">
+  <w:abstractNum w:abstractNumId="9" w15:restartNumberingAfterBreak="0">
     <w:nsid w:val="1DEE5AC7"/>
     <w:multiLevelType w:val="hybridMultilevel"/>
     <w:tmpl w:val="901E7A6C"/>
@@ -31541,7 +31667,7 @@
       </w:rPr>
     </w:lvl>
   </w:abstractNum>
-  <w:abstractNum w:abstractNumId="9" w15:restartNumberingAfterBreak="0">
+  <w:abstractNum w:abstractNumId="10" w15:restartNumberingAfterBreak="0">
     <w:nsid w:val="20C679C2"/>
     <w:multiLevelType w:val="hybridMultilevel"/>
     <w:tmpl w:val="C9BCEF12"/>
@@ -31654,7 +31780,7 @@
       </w:rPr>
     </w:lvl>
   </w:abstractNum>
-  <w:abstractNum w:abstractNumId="10" w15:restartNumberingAfterBreak="0">
+  <w:abstractNum w:abstractNumId="11" w15:restartNumberingAfterBreak="0">
     <w:nsid w:val="21A85852"/>
     <w:multiLevelType w:val="hybridMultilevel"/>
     <w:tmpl w:val="CE1CA062"/>
@@ -31767,7 +31893,7 @@
       </w:rPr>
     </w:lvl>
   </w:abstractNum>
-  <w:abstractNum w:abstractNumId="11" w15:restartNumberingAfterBreak="0">
+  <w:abstractNum w:abstractNumId="12" w15:restartNumberingAfterBreak="0">
     <w:nsid w:val="223465EE"/>
     <w:multiLevelType w:val="multilevel"/>
     <w:tmpl w:val="5D32C312"/>
@@ -31880,7 +32006,7 @@
       </w:rPr>
     </w:lvl>
   </w:abstractNum>
-  <w:abstractNum w:abstractNumId="12" w15:restartNumberingAfterBreak="0">
+  <w:abstractNum w:abstractNumId="13" w15:restartNumberingAfterBreak="0">
     <w:nsid w:val="22AA17D9"/>
     <w:multiLevelType w:val="hybridMultilevel"/>
     <w:tmpl w:val="0A328590"/>
@@ -31993,7 +32119,7 @@
       </w:rPr>
     </w:lvl>
   </w:abstractNum>
-  <w:abstractNum w:abstractNumId="13" w15:restartNumberingAfterBreak="0">
+  <w:abstractNum w:abstractNumId="14" w15:restartNumberingAfterBreak="0">
     <w:nsid w:val="284D585D"/>
     <w:multiLevelType w:val="hybridMultilevel"/>
     <w:tmpl w:val="6B02B19E"/>
@@ -32106,7 +32232,7 @@
       </w:rPr>
     </w:lvl>
   </w:abstractNum>
-  <w:abstractNum w:abstractNumId="14" w15:restartNumberingAfterBreak="0">
+  <w:abstractNum w:abstractNumId="15" w15:restartNumberingAfterBreak="0">
     <w:nsid w:val="288117CA"/>
     <w:multiLevelType w:val="multilevel"/>
     <w:tmpl w:val="C02C11CE"/>
@@ -32219,7 +32345,7 @@
       </w:rPr>
     </w:lvl>
   </w:abstractNum>
-  <w:abstractNum w:abstractNumId="15" w15:restartNumberingAfterBreak="0">
+  <w:abstractNum w:abstractNumId="16" w15:restartNumberingAfterBreak="0">
     <w:nsid w:val="2A6F1E37"/>
     <w:multiLevelType w:val="hybridMultilevel"/>
     <w:tmpl w:val="B7E07E44"/>
@@ -32333,7 +32459,7 @@
       </w:rPr>
     </w:lvl>
   </w:abstractNum>
-  <w:abstractNum w:abstractNumId="16" w15:restartNumberingAfterBreak="0">
+  <w:abstractNum w:abstractNumId="17" w15:restartNumberingAfterBreak="0">
     <w:nsid w:val="2C975A9A"/>
     <w:multiLevelType w:val="hybridMultilevel"/>
     <w:tmpl w:val="1500E6D6"/>
@@ -32446,7 +32572,7 @@
       </w:rPr>
     </w:lvl>
   </w:abstractNum>
-  <w:abstractNum w:abstractNumId="17" w15:restartNumberingAfterBreak="0">
+  <w:abstractNum w:abstractNumId="18" w15:restartNumberingAfterBreak="0">
     <w:nsid w:val="2E7B5324"/>
     <w:multiLevelType w:val="hybridMultilevel"/>
     <w:tmpl w:val="9800CADC"/>
@@ -32559,7 +32685,7 @@
       </w:rPr>
     </w:lvl>
   </w:abstractNum>
-  <w:abstractNum w:abstractNumId="18" w15:restartNumberingAfterBreak="0">
+  <w:abstractNum w:abstractNumId="19" w15:restartNumberingAfterBreak="0">
     <w:nsid w:val="30350BDE"/>
     <w:multiLevelType w:val="hybridMultilevel"/>
     <w:tmpl w:val="C8F4BA80"/>
@@ -32672,7 +32798,7 @@
       </w:rPr>
     </w:lvl>
   </w:abstractNum>
-  <w:abstractNum w:abstractNumId="19" w15:restartNumberingAfterBreak="0">
+  <w:abstractNum w:abstractNumId="20" w15:restartNumberingAfterBreak="0">
     <w:nsid w:val="32AA670F"/>
     <w:multiLevelType w:val="hybridMultilevel"/>
     <w:tmpl w:val="E354AACE"/>
@@ -32785,7 +32911,7 @@
       </w:rPr>
     </w:lvl>
   </w:abstractNum>
-  <w:abstractNum w:abstractNumId="20" w15:restartNumberingAfterBreak="0">
+  <w:abstractNum w:abstractNumId="21" w15:restartNumberingAfterBreak="0">
     <w:nsid w:val="395A6DB9"/>
     <w:multiLevelType w:val="multilevel"/>
     <w:tmpl w:val="37D4459C"/>
@@ -32898,7 +33024,7 @@
       </w:rPr>
     </w:lvl>
   </w:abstractNum>
-  <w:abstractNum w:abstractNumId="21" w15:restartNumberingAfterBreak="0">
+  <w:abstractNum w:abstractNumId="22" w15:restartNumberingAfterBreak="0">
     <w:nsid w:val="3A435EB8"/>
     <w:multiLevelType w:val="hybridMultilevel"/>
     <w:tmpl w:val="A558CD78"/>
@@ -33012,7 +33138,7 @@
       </w:rPr>
     </w:lvl>
   </w:abstractNum>
-  <w:abstractNum w:abstractNumId="22" w15:restartNumberingAfterBreak="0">
+  <w:abstractNum w:abstractNumId="23" w15:restartNumberingAfterBreak="0">
     <w:nsid w:val="3E837B74"/>
     <w:multiLevelType w:val="hybridMultilevel"/>
     <w:tmpl w:val="B4188348"/>
@@ -33125,7 +33251,7 @@
       </w:rPr>
     </w:lvl>
   </w:abstractNum>
-  <w:abstractNum w:abstractNumId="23" w15:restartNumberingAfterBreak="0">
+  <w:abstractNum w:abstractNumId="24" w15:restartNumberingAfterBreak="0">
     <w:nsid w:val="45424684"/>
     <w:multiLevelType w:val="hybridMultilevel"/>
     <w:tmpl w:val="D8E449AA"/>
@@ -33238,7 +33364,7 @@
       </w:rPr>
     </w:lvl>
   </w:abstractNum>
-  <w:abstractNum w:abstractNumId="24" w15:restartNumberingAfterBreak="0">
+  <w:abstractNum w:abstractNumId="25" w15:restartNumberingAfterBreak="0">
     <w:nsid w:val="45946F07"/>
     <w:multiLevelType w:val="hybridMultilevel"/>
     <w:tmpl w:val="3E409B70"/>
@@ -33351,7 +33477,7 @@
       </w:rPr>
     </w:lvl>
   </w:abstractNum>
-  <w:abstractNum w:abstractNumId="25" w15:restartNumberingAfterBreak="0">
+  <w:abstractNum w:abstractNumId="26" w15:restartNumberingAfterBreak="0">
     <w:nsid w:val="46DB732A"/>
     <w:multiLevelType w:val="hybridMultilevel"/>
     <w:tmpl w:val="1B888C54"/>
@@ -33464,7 +33590,7 @@
       </w:rPr>
     </w:lvl>
   </w:abstractNum>
-  <w:abstractNum w:abstractNumId="26" w15:restartNumberingAfterBreak="0">
+  <w:abstractNum w:abstractNumId="27" w15:restartNumberingAfterBreak="0">
     <w:nsid w:val="494C2E8D"/>
     <w:multiLevelType w:val="multilevel"/>
     <w:tmpl w:val="35A2D994"/>
@@ -33577,7 +33703,7 @@
       </w:rPr>
     </w:lvl>
   </w:abstractNum>
-  <w:abstractNum w:abstractNumId="27" w15:restartNumberingAfterBreak="0">
+  <w:abstractNum w:abstractNumId="28" w15:restartNumberingAfterBreak="0">
     <w:nsid w:val="497E1E10"/>
     <w:multiLevelType w:val="hybridMultilevel"/>
     <w:tmpl w:val="1B2002B6"/>
@@ -33690,7 +33816,7 @@
       </w:rPr>
     </w:lvl>
   </w:abstractNum>
-  <w:abstractNum w:abstractNumId="28" w15:restartNumberingAfterBreak="0">
+  <w:abstractNum w:abstractNumId="29" w15:restartNumberingAfterBreak="0">
     <w:nsid w:val="50C90424"/>
     <w:multiLevelType w:val="multilevel"/>
     <w:tmpl w:val="FA08A002"/>
@@ -33803,7 +33929,7 @@
       </w:rPr>
     </w:lvl>
   </w:abstractNum>
-  <w:abstractNum w:abstractNumId="29" w15:restartNumberingAfterBreak="0">
+  <w:abstractNum w:abstractNumId="30" w15:restartNumberingAfterBreak="0">
     <w:nsid w:val="56636DC4"/>
     <w:multiLevelType w:val="multilevel"/>
     <w:tmpl w:val="8A1615F0"/>
@@ -33916,7 +34042,7 @@
       </w:rPr>
     </w:lvl>
   </w:abstractNum>
-  <w:abstractNum w:abstractNumId="30" w15:restartNumberingAfterBreak="0">
+  <w:abstractNum w:abstractNumId="31" w15:restartNumberingAfterBreak="0">
     <w:nsid w:val="58061987"/>
     <w:multiLevelType w:val="multilevel"/>
     <w:tmpl w:val="1E50594C"/>
@@ -34029,7 +34155,7 @@
       </w:rPr>
     </w:lvl>
   </w:abstractNum>
-  <w:abstractNum w:abstractNumId="31" w15:restartNumberingAfterBreak="0">
+  <w:abstractNum w:abstractNumId="32" w15:restartNumberingAfterBreak="0">
     <w:nsid w:val="58CA7CCC"/>
     <w:multiLevelType w:val="hybridMultilevel"/>
     <w:tmpl w:val="6E1E0B90"/>
@@ -34142,7 +34268,7 @@
       </w:rPr>
     </w:lvl>
   </w:abstractNum>
-  <w:abstractNum w:abstractNumId="32" w15:restartNumberingAfterBreak="0">
+  <w:abstractNum w:abstractNumId="33" w15:restartNumberingAfterBreak="0">
     <w:nsid w:val="5D2229EB"/>
     <w:multiLevelType w:val="multilevel"/>
     <w:tmpl w:val="CF8E0CF0"/>
@@ -34255,7 +34381,7 @@
       </w:rPr>
     </w:lvl>
   </w:abstractNum>
-  <w:abstractNum w:abstractNumId="33" w15:restartNumberingAfterBreak="0">
+  <w:abstractNum w:abstractNumId="34" w15:restartNumberingAfterBreak="0">
     <w:nsid w:val="63032E05"/>
     <w:multiLevelType w:val="hybridMultilevel"/>
     <w:tmpl w:val="61BCBCB6"/>
@@ -34368,7 +34494,7 @@
       </w:rPr>
     </w:lvl>
   </w:abstractNum>
-  <w:abstractNum w:abstractNumId="34" w15:restartNumberingAfterBreak="0">
+  <w:abstractNum w:abstractNumId="35" w15:restartNumberingAfterBreak="0">
     <w:nsid w:val="64AD7ECC"/>
     <w:multiLevelType w:val="hybridMultilevel"/>
     <w:tmpl w:val="6B0ACB34"/>
@@ -34481,7 +34607,7 @@
       </w:rPr>
     </w:lvl>
   </w:abstractNum>
-  <w:abstractNum w:abstractNumId="35" w15:restartNumberingAfterBreak="0">
+  <w:abstractNum w:abstractNumId="36" w15:restartNumberingAfterBreak="0">
     <w:nsid w:val="6C3C1146"/>
     <w:multiLevelType w:val="hybridMultilevel"/>
     <w:tmpl w:val="A9B86774"/>
@@ -34594,7 +34720,7 @@
       </w:rPr>
     </w:lvl>
   </w:abstractNum>
-  <w:abstractNum w:abstractNumId="36" w15:restartNumberingAfterBreak="0">
+  <w:abstractNum w:abstractNumId="37" w15:restartNumberingAfterBreak="0">
     <w:nsid w:val="6D1A558F"/>
     <w:multiLevelType w:val="hybridMultilevel"/>
     <w:tmpl w:val="15CA413E"/>
@@ -34707,7 +34833,7 @@
       </w:rPr>
     </w:lvl>
   </w:abstractNum>
-  <w:abstractNum w:abstractNumId="37" w15:restartNumberingAfterBreak="0">
+  <w:abstractNum w:abstractNumId="38" w15:restartNumberingAfterBreak="0">
     <w:nsid w:val="709F54ED"/>
     <w:multiLevelType w:val="hybridMultilevel"/>
     <w:tmpl w:val="7ECAAB48"/>
@@ -34820,7 +34946,7 @@
       </w:rPr>
     </w:lvl>
   </w:abstractNum>
-  <w:abstractNum w:abstractNumId="38" w15:restartNumberingAfterBreak="0">
+  <w:abstractNum w:abstractNumId="39" w15:restartNumberingAfterBreak="0">
     <w:nsid w:val="70E1375A"/>
     <w:multiLevelType w:val="multilevel"/>
     <w:tmpl w:val="48986EA4"/>
@@ -34933,7 +35059,7 @@
       </w:rPr>
     </w:lvl>
   </w:abstractNum>
-  <w:abstractNum w:abstractNumId="39" w15:restartNumberingAfterBreak="0">
+  <w:abstractNum w:abstractNumId="40" w15:restartNumberingAfterBreak="0">
     <w:nsid w:val="75614FB6"/>
     <w:multiLevelType w:val="hybridMultilevel"/>
     <w:tmpl w:val="5DD88B9E"/>
@@ -35046,7 +35172,7 @@
       </w:rPr>
     </w:lvl>
   </w:abstractNum>
-  <w:abstractNum w:abstractNumId="40" w15:restartNumberingAfterBreak="0">
+  <w:abstractNum w:abstractNumId="41" w15:restartNumberingAfterBreak="0">
     <w:nsid w:val="76556192"/>
     <w:multiLevelType w:val="multilevel"/>
     <w:tmpl w:val="F02A2AEC"/>
@@ -35159,7 +35285,7 @@
       </w:rPr>
     </w:lvl>
   </w:abstractNum>
-  <w:abstractNum w:abstractNumId="41" w15:restartNumberingAfterBreak="0">
+  <w:abstractNum w:abstractNumId="42" w15:restartNumberingAfterBreak="0">
     <w:nsid w:val="76D06E51"/>
     <w:multiLevelType w:val="hybridMultilevel"/>
     <w:tmpl w:val="CB840EDA"/>
@@ -35272,7 +35398,7 @@
       </w:rPr>
     </w:lvl>
   </w:abstractNum>
-  <w:abstractNum w:abstractNumId="42" w15:restartNumberingAfterBreak="0">
+  <w:abstractNum w:abstractNumId="43" w15:restartNumberingAfterBreak="0">
     <w:nsid w:val="79AB7776"/>
     <w:multiLevelType w:val="multilevel"/>
     <w:tmpl w:val="C02C11CE"/>
@@ -35385,7 +35511,7 @@
       </w:rPr>
     </w:lvl>
   </w:abstractNum>
-  <w:abstractNum w:abstractNumId="43" w15:restartNumberingAfterBreak="0">
+  <w:abstractNum w:abstractNumId="44" w15:restartNumberingAfterBreak="0">
     <w:nsid w:val="7AA73DBA"/>
     <w:multiLevelType w:val="hybridMultilevel"/>
     <w:tmpl w:val="8FFC314A"/>
@@ -35498,7 +35624,7 @@
       </w:rPr>
     </w:lvl>
   </w:abstractNum>
-  <w:abstractNum w:abstractNumId="44" w15:restartNumberingAfterBreak="0">
+  <w:abstractNum w:abstractNumId="45" w15:restartNumberingAfterBreak="0">
     <w:nsid w:val="7AB37CFE"/>
     <w:multiLevelType w:val="multilevel"/>
     <w:tmpl w:val="FADA4616"/>
@@ -35611,7 +35737,7 @@
       </w:rPr>
     </w:lvl>
   </w:abstractNum>
-  <w:abstractNum w:abstractNumId="45" w15:restartNumberingAfterBreak="0">
+  <w:abstractNum w:abstractNumId="46" w15:restartNumberingAfterBreak="0">
     <w:nsid w:val="7AE90442"/>
     <w:multiLevelType w:val="hybridMultilevel"/>
     <w:tmpl w:val="02CC86F6"/>
@@ -35724,7 +35850,7 @@
       </w:rPr>
     </w:lvl>
   </w:abstractNum>
-  <w:abstractNum w:abstractNumId="46" w15:restartNumberingAfterBreak="0">
+  <w:abstractNum w:abstractNumId="47" w15:restartNumberingAfterBreak="0">
     <w:nsid w:val="7BA71695"/>
     <w:multiLevelType w:val="multilevel"/>
     <w:tmpl w:val="FDD2EEC6"/>
@@ -35837,7 +35963,7 @@
       </w:rPr>
     </w:lvl>
   </w:abstractNum>
-  <w:abstractNum w:abstractNumId="47" w15:restartNumberingAfterBreak="0">
+  <w:abstractNum w:abstractNumId="48" w15:restartNumberingAfterBreak="0">
     <w:nsid w:val="7FBC1C51"/>
     <w:multiLevelType w:val="multilevel"/>
     <w:tmpl w:val="161816E6"/>
@@ -35951,37 +36077,37 @@
     </w:lvl>
   </w:abstractNum>
   <w:num w:numId="1">
-    <w:abstractNumId w:val="32"/>
+    <w:abstractNumId w:val="33"/>
   </w:num>
   <w:num w:numId="2">
-    <w:abstractNumId w:val="28"/>
+    <w:abstractNumId w:val="29"/>
   </w:num>
   <w:num w:numId="3">
-    <w:abstractNumId w:val="44"/>
+    <w:abstractNumId w:val="45"/>
   </w:num>
   <w:num w:numId="4">
-    <w:abstractNumId w:val="11"/>
+    <w:abstractNumId w:val="12"/>
   </w:num>
   <w:num w:numId="5">
-    <w:abstractNumId w:val="6"/>
+    <w:abstractNumId w:val="7"/>
   </w:num>
   <w:num w:numId="6">
-    <w:abstractNumId w:val="26"/>
+    <w:abstractNumId w:val="27"/>
   </w:num>
   <w:num w:numId="7">
-    <w:abstractNumId w:val="29"/>
+    <w:abstractNumId w:val="30"/>
   </w:num>
   <w:num w:numId="8">
-    <w:abstractNumId w:val="47"/>
+    <w:abstractNumId w:val="48"/>
   </w:num>
   <w:num w:numId="9">
-    <w:abstractNumId w:val="40"/>
+    <w:abstractNumId w:val="41"/>
   </w:num>
   <w:num w:numId="10">
     <w:abstractNumId w:val="5"/>
   </w:num>
   <w:num w:numId="11">
-    <w:abstractNumId w:val="38"/>
+    <w:abstractNumId w:val="39"/>
   </w:num>
   <w:num w:numId="12">
     <w:abstractNumId w:val="2"/>
@@ -35990,97 +36116,97 @@
     <w:abstractNumId w:val="1"/>
   </w:num>
   <w:num w:numId="14">
-    <w:abstractNumId w:val="30"/>
+    <w:abstractNumId w:val="31"/>
   </w:num>
   <w:num w:numId="15">
+    <w:abstractNumId w:val="15"/>
+  </w:num>
+  <w:num w:numId="16">
+    <w:abstractNumId w:val="21"/>
+  </w:num>
+  <w:num w:numId="17">
+    <w:abstractNumId w:val="47"/>
+  </w:num>
+  <w:num w:numId="18">
     <w:abstractNumId w:val="14"/>
   </w:num>
-  <w:num w:numId="16">
+  <w:num w:numId="19">
+    <w:abstractNumId w:val="36"/>
+  </w:num>
+  <w:num w:numId="20">
+    <w:abstractNumId w:val="8"/>
+  </w:num>
+  <w:num w:numId="21">
+    <w:abstractNumId w:val="37"/>
+  </w:num>
+  <w:num w:numId="22">
     <w:abstractNumId w:val="20"/>
   </w:num>
-  <w:num w:numId="17">
+  <w:num w:numId="23">
+    <w:abstractNumId w:val="19"/>
+  </w:num>
+  <w:num w:numId="24">
+    <w:abstractNumId w:val="24"/>
+  </w:num>
+  <w:num w:numId="25">
     <w:abstractNumId w:val="46"/>
   </w:num>
-  <w:num w:numId="18">
-    <w:abstractNumId w:val="13"/>
-  </w:num>
-  <w:num w:numId="19">
-    <w:abstractNumId w:val="35"/>
-  </w:num>
-  <w:num w:numId="20">
-    <w:abstractNumId w:val="7"/>
-  </w:num>
-  <w:num w:numId="21">
-    <w:abstractNumId w:val="36"/>
-  </w:num>
-  <w:num w:numId="22">
-    <w:abstractNumId w:val="19"/>
-  </w:num>
-  <w:num w:numId="23">
-    <w:abstractNumId w:val="18"/>
-  </w:num>
-  <w:num w:numId="24">
-    <w:abstractNumId w:val="23"/>
-  </w:num>
-  <w:num w:numId="25">
-    <w:abstractNumId w:val="45"/>
-  </w:num>
   <w:num w:numId="26">
-    <w:abstractNumId w:val="8"/>
+    <w:abstractNumId w:val="9"/>
   </w:num>
   <w:num w:numId="27">
-    <w:abstractNumId w:val="9"/>
+    <w:abstractNumId w:val="10"/>
   </w:num>
   <w:num w:numId="28">
-    <w:abstractNumId w:val="24"/>
+    <w:abstractNumId w:val="25"/>
   </w:num>
   <w:num w:numId="29">
-    <w:abstractNumId w:val="16"/>
+    <w:abstractNumId w:val="17"/>
   </w:num>
   <w:num w:numId="30">
-    <w:abstractNumId w:val="41"/>
+    <w:abstractNumId w:val="42"/>
   </w:num>
   <w:num w:numId="31">
-    <w:abstractNumId w:val="37"/>
+    <w:abstractNumId w:val="38"/>
   </w:num>
   <w:num w:numId="32">
-    <w:abstractNumId w:val="10"/>
+    <w:abstractNumId w:val="11"/>
   </w:num>
   <w:num w:numId="33">
-    <w:abstractNumId w:val="39"/>
+    <w:abstractNumId w:val="40"/>
   </w:num>
   <w:num w:numId="34">
-    <w:abstractNumId w:val="27"/>
+    <w:abstractNumId w:val="28"/>
   </w:num>
   <w:num w:numId="35">
-    <w:abstractNumId w:val="21"/>
+    <w:abstractNumId w:val="22"/>
   </w:num>
   <w:num w:numId="36">
-    <w:abstractNumId w:val="42"/>
+    <w:abstractNumId w:val="43"/>
   </w:num>
   <w:num w:numId="37">
-    <w:abstractNumId w:val="15"/>
+    <w:abstractNumId w:val="16"/>
   </w:num>
   <w:num w:numId="38">
     <w:abstractNumId w:val="0"/>
   </w:num>
   <w:num w:numId="39">
-    <w:abstractNumId w:val="17"/>
+    <w:abstractNumId w:val="18"/>
   </w:num>
   <w:num w:numId="40">
-    <w:abstractNumId w:val="25"/>
+    <w:abstractNumId w:val="26"/>
   </w:num>
   <w:num w:numId="41">
-    <w:abstractNumId w:val="22"/>
+    <w:abstractNumId w:val="23"/>
   </w:num>
   <w:num w:numId="42">
-    <w:abstractNumId w:val="31"/>
+    <w:abstractNumId w:val="32"/>
   </w:num>
   <w:num w:numId="43">
-    <w:abstractNumId w:val="12"/>
+    <w:abstractNumId w:val="13"/>
   </w:num>
   <w:num w:numId="44">
-    <w:abstractNumId w:val="34"/>
+    <w:abstractNumId w:val="35"/>
   </w:num>
   <w:num w:numId="45">
     <w:abstractNumId w:val="4"/>
@@ -36089,10 +36215,13 @@
     <w:abstractNumId w:val="3"/>
   </w:num>
   <w:num w:numId="47">
-    <w:abstractNumId w:val="33"/>
+    <w:abstractNumId w:val="34"/>
   </w:num>
   <w:num w:numId="48">
-    <w:abstractNumId w:val="43"/>
+    <w:abstractNumId w:val="44"/>
+  </w:num>
+  <w:num w:numId="49">
+    <w:abstractNumId w:val="6"/>
   </w:num>
 </w:numbering>
 </file>
@@ -37156,7 +37285,7 @@
 </file>
 
 <file path=customXml/itemProps1.xml><?xml version="1.0" encoding="utf-8"?>
-<ds:datastoreItem xmlns:ds="http://schemas.openxmlformats.org/officeDocument/2006/customXml" ds:itemID="{86631499-1495-4FA6-A151-CB8C661FBF55}">
+<ds:datastoreItem xmlns:ds="http://schemas.openxmlformats.org/officeDocument/2006/customXml" ds:itemID="{1ED1DDCE-8F48-4959-9B51-A58AA136857B}">
   <ds:schemaRefs>
     <ds:schemaRef ds:uri="http://schemas.openxmlformats.org/officeDocument/2006/bibliography"/>
   </ds:schemaRefs>

</xml_diff>

<commit_message>
Worked on FPGA Portion of Report
</commit_message>
<xml_diff>
--- a/proj_asic/docs/Reports/Senior Project II Draft.docx
+++ b/proj_asic/docs/Reports/Senior Project II Draft.docx
@@ -1,6 +1,6 @@
 
 <file path=word/document.xml><?xml version="1.0" encoding="utf-8"?>
-<w:document xmlns:wpc="http://schemas.microsoft.com/office/word/2010/wordprocessingCanvas" xmlns:cx="http://schemas.microsoft.com/office/drawing/2014/chartex" xmlns:cx1="http://schemas.microsoft.com/office/drawing/2015/9/8/chartex" xmlns:cx2="http://schemas.microsoft.com/office/drawing/2015/10/21/chartex" xmlns:mc="http://schemas.openxmlformats.org/markup-compatibility/2006" xmlns:o="urn:schemas-microsoft-com:office:office" xmlns:r="http://schemas.openxmlformats.org/officeDocument/2006/relationships" xmlns:m="http://schemas.openxmlformats.org/officeDocument/2006/math" xmlns:v="urn:schemas-microsoft-com:vml" xmlns:wp14="http://schemas.microsoft.com/office/word/2010/wordprocessingDrawing" xmlns:wp="http://schemas.openxmlformats.org/drawingml/2006/wordprocessingDrawing" xmlns:w10="urn:schemas-microsoft-com:office:word" xmlns:w="http://schemas.openxmlformats.org/wordprocessingml/2006/main" xmlns:w14="http://schemas.microsoft.com/office/word/2010/wordml" xmlns:w15="http://schemas.microsoft.com/office/word/2012/wordml" xmlns:w16se="http://schemas.microsoft.com/office/word/2015/wordml/symex" xmlns:wpg="http://schemas.microsoft.com/office/word/2010/wordprocessingGroup" xmlns:wpi="http://schemas.microsoft.com/office/word/2010/wordprocessingInk" xmlns:wne="http://schemas.microsoft.com/office/word/2006/wordml" xmlns:wps="http://schemas.microsoft.com/office/word/2010/wordprocessingShape" mc:Ignorable="w14 w15 w16se wp14">
+<w:document xmlns:wpc="http://schemas.microsoft.com/office/word/2010/wordprocessingCanvas" xmlns:mc="http://schemas.openxmlformats.org/markup-compatibility/2006" xmlns:o="urn:schemas-microsoft-com:office:office" xmlns:r="http://schemas.openxmlformats.org/officeDocument/2006/relationships" xmlns:m="http://schemas.openxmlformats.org/officeDocument/2006/math" xmlns:v="urn:schemas-microsoft-com:vml" xmlns:wp14="http://schemas.microsoft.com/office/word/2010/wordprocessingDrawing" xmlns:wp="http://schemas.openxmlformats.org/drawingml/2006/wordprocessingDrawing" xmlns:w10="urn:schemas-microsoft-com:office:word" xmlns:w="http://schemas.openxmlformats.org/wordprocessingml/2006/main" xmlns:w14="http://schemas.microsoft.com/office/word/2010/wordml" xmlns:w15="http://schemas.microsoft.com/office/word/2012/wordml" xmlns:wpg="http://schemas.microsoft.com/office/word/2010/wordprocessingGroup" xmlns:wpi="http://schemas.microsoft.com/office/word/2010/wordprocessingInk" xmlns:wne="http://schemas.microsoft.com/office/word/2006/wordml" xmlns:wps="http://schemas.microsoft.com/office/word/2010/wordprocessingShape" mc:Ignorable="w14 w15 wp14">
   <w:background w:color="FFFFFF"/>
   <w:body>
     <w:p>
@@ -288,7 +288,7 @@
             <v:path o:extrusionok="f" gradientshapeok="t" o:connecttype="rect"/>
             <o:lock v:ext="edit" aspectratio="t"/>
           </v:shapetype>
-          <v:shape id="_x0000_i1025" type="#_x0000_t75" style="width:298.9pt;height:293.85pt">
+          <v:shape id="_x0000_i1025" type="#_x0000_t75" style="width:298.65pt;height:293.65pt">
             <v:imagedata r:id="rId9" o:title="image003"/>
           </v:shape>
         </w:pict>
@@ -609,8 +609,6 @@
         </w:rPr>
         <w:br w:type="page"/>
       </w:r>
-      <w:bookmarkStart w:id="0" w:name="_GoBack"/>
-      <w:bookmarkEnd w:id="0"/>
     </w:p>
     <w:p>
       <w:pPr>
@@ -6991,7 +6989,7 @@
           <w:szCs w:val="36"/>
         </w:rPr>
         <w:pict>
-          <v:shape id="_x0000_i1026" type="#_x0000_t75" style="width:468pt;height:268.75pt">
+          <v:shape id="_x0000_i1026" type="#_x0000_t75" style="width:467.7pt;height:269.2pt">
             <v:imagedata r:id="rId14" o:title="Capture"/>
           </v:shape>
         </w:pict>
@@ -9888,27 +9886,7 @@
           <w:sz w:val="24"/>
           <w:szCs w:val="24"/>
         </w:rPr>
-        <w:t xml:space="preserve">Select </w:t>
-      </w:r>
-      <w:proofErr w:type="gramStart"/>
-      <w:r>
-        <w:rPr>
-          <w:rFonts w:ascii="Times New Roman" w:eastAsiaTheme="minorHAnsi" w:hAnsi="Times New Roman" w:cs="Times New Roman"/>
-          <w:color w:val="auto"/>
-          <w:sz w:val="24"/>
-          <w:szCs w:val="24"/>
-        </w:rPr>
-        <w:t>the .bit</w:t>
-      </w:r>
-      <w:proofErr w:type="gramEnd"/>
-      <w:r>
-        <w:rPr>
-          <w:rFonts w:ascii="Times New Roman" w:eastAsiaTheme="minorHAnsi" w:hAnsi="Times New Roman" w:cs="Times New Roman"/>
-          <w:color w:val="auto"/>
-          <w:sz w:val="24"/>
-          <w:szCs w:val="24"/>
-        </w:rPr>
-        <w:t xml:space="preserve"> file that you generated in Step 3.</w:t>
+        <w:t>Select the .bit file that you generated in Step 3.</w:t>
       </w:r>
     </w:p>
     <w:p>
@@ -10205,7 +10183,99 @@
           <w:sz w:val="24"/>
           <w:szCs w:val="24"/>
         </w:rPr>
-        <w:t xml:space="preserve"> programs that could test the FPGA. Unfortunately, we ran out of time to completely finish our FPGA testing. The I2C</w:t>
+        <w:t xml:space="preserve"> pro</w:t>
+      </w:r>
+      <w:r>
+        <w:rPr>
+          <w:rFonts w:ascii="Times New Roman" w:eastAsiaTheme="minorHAnsi" w:hAnsi="Times New Roman" w:cs="Times New Roman"/>
+          <w:color w:val="auto"/>
+          <w:sz w:val="24"/>
+          <w:szCs w:val="24"/>
+        </w:rPr>
+        <w:t xml:space="preserve">grams that could test the FPGA. </w:t>
+      </w:r>
+      <w:r>
+        <w:rPr>
+          <w:rFonts w:ascii="Times New Roman" w:eastAsiaTheme="minorHAnsi" w:hAnsi="Times New Roman" w:cs="Times New Roman"/>
+          <w:color w:val="auto"/>
+          <w:sz w:val="24"/>
+          <w:szCs w:val="24"/>
+        </w:rPr>
+        <w:t>Fig. 8.1</w:t>
+      </w:r>
+      <w:r>
+        <w:rPr>
+          <w:rFonts w:ascii="Times New Roman" w:eastAsiaTheme="minorHAnsi" w:hAnsi="Times New Roman" w:cs="Times New Roman"/>
+          <w:color w:val="auto"/>
+          <w:sz w:val="24"/>
+          <w:szCs w:val="24"/>
+        </w:rPr>
+        <w:t xml:space="preserve"> below</w:t>
+      </w:r>
+      <w:r>
+        <w:rPr>
+          <w:rFonts w:ascii="Times New Roman" w:eastAsiaTheme="minorHAnsi" w:hAnsi="Times New Roman" w:cs="Times New Roman"/>
+          <w:color w:val="auto"/>
+          <w:sz w:val="24"/>
+          <w:szCs w:val="24"/>
+        </w:rPr>
+        <w:t xml:space="preserve"> shows the FGPA wired up to two </w:t>
+      </w:r>
+      <w:proofErr w:type="spellStart"/>
+      <w:r>
+        <w:rPr>
+          <w:rFonts w:ascii="Times New Roman" w:eastAsiaTheme="minorHAnsi" w:hAnsi="Times New Roman" w:cs="Times New Roman"/>
+          <w:color w:val="auto"/>
+          <w:sz w:val="24"/>
+          <w:szCs w:val="24"/>
+        </w:rPr>
+        <w:t>PSoC</w:t>
+      </w:r>
+      <w:proofErr w:type="spellEnd"/>
+      <w:r>
+        <w:rPr>
+          <w:rFonts w:ascii="Times New Roman" w:eastAsiaTheme="minorHAnsi" w:hAnsi="Times New Roman" w:cs="Times New Roman"/>
+          <w:color w:val="auto"/>
+          <w:sz w:val="24"/>
+          <w:szCs w:val="24"/>
+        </w:rPr>
+        <w:t xml:space="preserve"> microcontrollers (the I2S one is showed in the picture). </w:t>
+      </w:r>
+      <w:r>
+        <w:rPr>
+          <w:rFonts w:ascii="Times New Roman" w:eastAsiaTheme="minorHAnsi" w:hAnsi="Times New Roman" w:cs="Times New Roman"/>
+          <w:color w:val="auto"/>
+          <w:sz w:val="24"/>
+          <w:szCs w:val="24"/>
+        </w:rPr>
+        <w:t xml:space="preserve"> </w:t>
+      </w:r>
+      <w:r>
+        <w:rPr>
+          <w:rFonts w:ascii="Times New Roman" w:eastAsiaTheme="minorHAnsi" w:hAnsi="Times New Roman" w:cs="Times New Roman"/>
+          <w:color w:val="auto"/>
+          <w:sz w:val="24"/>
+          <w:szCs w:val="24"/>
+        </w:rPr>
+        <w:t>The I2S program was created by Ian Patel and the I2C program was created by Whitley Forman. The I2S program was originally intended to generate and capture back I2S data</w:t>
+      </w:r>
+      <w:r>
+        <w:rPr>
+          <w:rFonts w:ascii="Times New Roman" w:eastAsiaTheme="minorHAnsi" w:hAnsi="Times New Roman" w:cs="Times New Roman"/>
+          <w:color w:val="auto"/>
+          <w:sz w:val="24"/>
+          <w:szCs w:val="24"/>
+        </w:rPr>
+        <w:t xml:space="preserve"> to verify that the filtering component of the design was working</w:t>
+      </w:r>
+      <w:r>
+        <w:rPr>
+          <w:rFonts w:ascii="Times New Roman" w:eastAsiaTheme="minorHAnsi" w:hAnsi="Times New Roman" w:cs="Times New Roman"/>
+          <w:color w:val="auto"/>
+          <w:sz w:val="24"/>
+          <w:szCs w:val="24"/>
+        </w:rPr>
+        <w:t xml:space="preserve">. However, there was some kind of bug in the I2S capture that we could not fix. For some reason, we could not get accurate data captured back to the PC. The I2S program was successfully able to generate different types of input waveforms including sinusoidal, square, and triangular waves. </w:t>
       </w:r>
     </w:p>
     <w:p>
@@ -10235,9 +10305,8 @@
         <w:jc w:val="center"/>
       </w:pPr>
       <w:r>
-        <w:lastRenderedPageBreak/>
         <w:pict>
-          <v:shape id="_x0000_i1027" type="#_x0000_t75" style="width:468pt;height:326.5pt">
+          <v:shape id="_x0000_i1027" type="#_x0000_t75" style="width:467.7pt;height:326.2pt">
             <v:imagedata r:id="rId20" o:title="Capture"/>
           </v:shape>
         </w:pict>
@@ -10248,16 +10317,137 @@
         <w:spacing w:line="360" w:lineRule="auto"/>
         <w:jc w:val="center"/>
         <w:rPr>
+          <w:rFonts w:ascii="Times New Roman" w:hAnsi="Times New Roman" w:cs="Times New Roman"/>
+          <w:sz w:val="24"/>
+        </w:rPr>
+      </w:pPr>
+      <w:r>
+        <w:rPr>
+          <w:rFonts w:ascii="Times New Roman" w:hAnsi="Times New Roman" w:cs="Times New Roman"/>
+          <w:b/>
+          <w:sz w:val="24"/>
+        </w:rPr>
+        <w:t>Fig. 8.1</w:t>
+      </w:r>
+      <w:r>
+        <w:rPr>
+          <w:rFonts w:ascii="Times New Roman" w:hAnsi="Times New Roman" w:cs="Times New Roman"/>
+          <w:sz w:val="24"/>
+        </w:rPr>
+        <w:t>:</w:t>
+      </w:r>
+      <w:r>
+        <w:rPr>
+          <w:rFonts w:ascii="Times New Roman" w:hAnsi="Times New Roman" w:cs="Times New Roman"/>
+          <w:b/>
+          <w:sz w:val="24"/>
+        </w:rPr>
+        <w:t xml:space="preserve"> </w:t>
+      </w:r>
+      <w:r>
+        <w:rPr>
+          <w:rFonts w:ascii="Times New Roman" w:hAnsi="Times New Roman" w:cs="Times New Roman"/>
+          <w:sz w:val="24"/>
+        </w:rPr>
+        <w:t>FPGA Testing Set Up</w:t>
+      </w:r>
+    </w:p>
+    <w:p>
+      <w:pPr>
+        <w:jc w:val="both"/>
+        <w:rPr>
+          <w:rFonts w:ascii="Times New Roman" w:hAnsi="Times New Roman" w:cs="Times New Roman"/>
+          <w:sz w:val="24"/>
+        </w:rPr>
+      </w:pPr>
+      <w:r>
+        <w:rPr>
+          <w:rFonts w:ascii="Times New Roman" w:hAnsi="Times New Roman" w:cs="Times New Roman"/>
+          <w:sz w:val="24"/>
+        </w:rPr>
+        <w:tab/>
+        <w:t xml:space="preserve">Without the I2S capture working we were still able to do some testing of the FPGA. We first set the default filter coefficients to create a pass-through filter (the output signal is the same as the input signal). </w:t>
+      </w:r>
+      <w:r>
+        <w:rPr>
+          <w:rFonts w:ascii="Times New Roman" w:hAnsi="Times New Roman" w:cs="Times New Roman"/>
+          <w:sz w:val="24"/>
+        </w:rPr>
+        <w:t>We</w:t>
+      </w:r>
+      <w:r>
+        <w:rPr>
+          <w:rFonts w:ascii="Times New Roman" w:hAnsi="Times New Roman" w:cs="Times New Roman"/>
+          <w:sz w:val="24"/>
+        </w:rPr>
+        <w:t xml:space="preserve"> then applied a square wave to the input since it can easily be observed </w:t>
+      </w:r>
+      <w:r>
+        <w:rPr>
+          <w:rFonts w:ascii="Times New Roman" w:hAnsi="Times New Roman" w:cs="Times New Roman"/>
+          <w:sz w:val="24"/>
+        </w:rPr>
+        <w:t>on an oscilloscope. Fig. 8.2 show the serial clock and word select that was taken from the chip. Note that the input and output serial clock and word select matched in frequency. Fig. 8.2 also shows the square wave input and the corresponding output. It can be seen that output exactly matched the input besides being slightly delayed. This simple test gave us some physical proof that our designs data flow worked not only in simulation but on hardware.</w:t>
+      </w:r>
+    </w:p>
+    <w:p>
+      <w:pPr>
+        <w:spacing w:line="360" w:lineRule="auto"/>
+        <w:jc w:val="center"/>
+        <w:rPr>
           <w:u w:val="single"/>
         </w:rPr>
       </w:pPr>
       <w:r>
+        <w:lastRenderedPageBreak/>
         <w:pict>
-          <v:shape id="_x0000_i1028" type="#_x0000_t75" style="width:467.15pt;height:283pt">
+          <v:shape id="_x0000_i1028" type="#_x0000_t75" style="width:467.7pt;height:283pt">
             <v:imagedata r:id="rId21" o:title="Capture"/>
           </v:shape>
         </w:pict>
       </w:r>
+    </w:p>
+    <w:p>
+      <w:pPr>
+        <w:spacing w:line="360" w:lineRule="auto"/>
+        <w:jc w:val="center"/>
+        <w:rPr>
+          <w:rFonts w:ascii="Times New Roman" w:hAnsi="Times New Roman" w:cs="Times New Roman"/>
+          <w:sz w:val="24"/>
+        </w:rPr>
+      </w:pPr>
+      <w:r>
+        <w:rPr>
+          <w:rFonts w:ascii="Times New Roman" w:hAnsi="Times New Roman" w:cs="Times New Roman"/>
+          <w:b/>
+          <w:sz w:val="24"/>
+        </w:rPr>
+        <w:t>Fig. 8.2</w:t>
+      </w:r>
+      <w:r>
+        <w:rPr>
+          <w:rFonts w:ascii="Times New Roman" w:hAnsi="Times New Roman" w:cs="Times New Roman"/>
+          <w:sz w:val="24"/>
+        </w:rPr>
+        <w:t>:</w:t>
+      </w:r>
+      <w:r>
+        <w:rPr>
+          <w:rFonts w:ascii="Times New Roman" w:hAnsi="Times New Roman" w:cs="Times New Roman"/>
+          <w:b/>
+          <w:sz w:val="24"/>
+        </w:rPr>
+        <w:t xml:space="preserve"> </w:t>
+      </w:r>
+      <w:r>
+        <w:rPr>
+          <w:rFonts w:ascii="Times New Roman" w:hAnsi="Times New Roman" w:cs="Times New Roman"/>
+          <w:sz w:val="24"/>
+        </w:rPr>
+        <w:t>FPGA Waveforms (Pass-Through Filter)</w:t>
+      </w:r>
+      <w:bookmarkStart w:id="0" w:name="_GoBack"/>
+      <w:bookmarkEnd w:id="0"/>
     </w:p>
     <w:p>
       <w:pPr>
@@ -11040,7 +11230,7 @@
           <w:szCs w:val="24"/>
         </w:rPr>
         <w:pict>
-          <v:shape id="_x0000_i1029" type="#_x0000_t75" style="width:103pt;height:138.15pt">
+          <v:shape id="_x0000_i1029" type="#_x0000_t75" style="width:102.7pt;height:138.35pt">
             <v:imagedata r:id="rId23" o:title="chip_professional_pic"/>
           </v:shape>
         </w:pict>
@@ -11313,7 +11503,7 @@
           <w:szCs w:val="24"/>
         </w:rPr>
         <w:pict>
-          <v:shape id="_x0000_i1030" type="#_x0000_t75" style="width:133.95pt;height:144.85pt">
+          <v:shape id="_x0000_i1030" type="#_x0000_t75" style="width:134pt;height:144.65pt">
             <v:imagedata r:id="rId24" o:title="P1"/>
           </v:shape>
         </w:pict>
@@ -11598,7 +11788,7 @@
           <w:szCs w:val="24"/>
         </w:rPr>
         <w:pict>
-          <v:shape id="_x0000_i1031" type="#_x0000_t75" style="width:437pt;height:601.95pt">
+          <v:shape id="_x0000_i1031" type="#_x0000_t75" style="width:437pt;height:602.3pt">
             <v:imagedata r:id="rId26" o:title="Image"/>
           </v:shape>
         </w:pict>
@@ -13178,23 +13368,13 @@
           <w:sz w:val="24"/>
         </w:rPr>
       </w:pPr>
-      <w:proofErr w:type="gramStart"/>
-      <w:r>
-        <w:rPr>
-          <w:rFonts w:ascii="Times New Roman" w:eastAsia="Calibri" w:hAnsi="Times New Roman" w:cs="Times New Roman"/>
-          <w:color w:val="auto"/>
-          <w:sz w:val="24"/>
-        </w:rPr>
-        <w:t>512 bit</w:t>
-      </w:r>
-      <w:proofErr w:type="gramEnd"/>
-      <w:r>
-        <w:rPr>
-          <w:rFonts w:ascii="Times New Roman" w:eastAsia="Calibri" w:hAnsi="Times New Roman" w:cs="Times New Roman"/>
-          <w:color w:val="auto"/>
-          <w:sz w:val="24"/>
-        </w:rPr>
-        <w:t xml:space="preserve"> frequency coefficients </w:t>
+      <w:r>
+        <w:rPr>
+          <w:rFonts w:ascii="Times New Roman" w:eastAsia="Calibri" w:hAnsi="Times New Roman" w:cs="Times New Roman"/>
+          <w:color w:val="auto"/>
+          <w:sz w:val="24"/>
+        </w:rPr>
+        <w:t xml:space="preserve">512 bit frequency coefficients </w:t>
       </w:r>
     </w:p>
     <w:p>
@@ -13396,25 +13576,7 @@
           <w:color w:val="auto"/>
           <w:sz w:val="24"/>
         </w:rPr>
-        <w:t>The effective radix point of the coefficients (</w:t>
-      </w:r>
-      <w:proofErr w:type="gramStart"/>
-      <w:r>
-        <w:rPr>
-          <w:rFonts w:ascii="Times New Roman" w:eastAsia="Calibri" w:hAnsi="Times New Roman" w:cs="Times New Roman"/>
-          <w:color w:val="auto"/>
-          <w:sz w:val="24"/>
-        </w:rPr>
-        <w:t>4 bit</w:t>
-      </w:r>
-      <w:proofErr w:type="gramEnd"/>
-      <w:r>
-        <w:rPr>
-          <w:rFonts w:ascii="Times New Roman" w:eastAsia="Calibri" w:hAnsi="Times New Roman" w:cs="Times New Roman"/>
-          <w:color w:val="auto"/>
-          <w:sz w:val="24"/>
-        </w:rPr>
-        <w:t xml:space="preserve"> number for data point, 4 bit number for coefficient)</w:t>
+        <w:t>The effective radix point of the coefficients (4 bit number for data point, 4 bit number for coefficient)</w:t>
       </w:r>
     </w:p>
     <w:p>
@@ -13639,23 +13801,13 @@
           <w:sz w:val="24"/>
         </w:rPr>
       </w:pPr>
-      <w:proofErr w:type="gramStart"/>
-      <w:r>
-        <w:rPr>
-          <w:rFonts w:ascii="Times New Roman" w:eastAsia="Calibri" w:hAnsi="Times New Roman" w:cs="Times New Roman"/>
-          <w:color w:val="auto"/>
-          <w:sz w:val="24"/>
-        </w:rPr>
-        <w:t>9 bit</w:t>
-      </w:r>
-      <w:proofErr w:type="gramEnd"/>
-      <w:r>
-        <w:rPr>
-          <w:rFonts w:ascii="Times New Roman" w:eastAsia="Calibri" w:hAnsi="Times New Roman" w:cs="Times New Roman"/>
-          <w:color w:val="auto"/>
-          <w:sz w:val="24"/>
-        </w:rPr>
-        <w:t xml:space="preserve"> number to represent 1 to 512 </w:t>
+      <w:r>
+        <w:rPr>
+          <w:rFonts w:ascii="Times New Roman" w:eastAsia="Calibri" w:hAnsi="Times New Roman" w:cs="Times New Roman"/>
+          <w:color w:val="auto"/>
+          <w:sz w:val="24"/>
+        </w:rPr>
+        <w:t xml:space="preserve">9 bit number to represent 1 to 512 </w:t>
       </w:r>
     </w:p>
     <w:p>
@@ -15049,25 +15201,7 @@
           <w:color w:val="auto"/>
           <w:sz w:val="24"/>
         </w:rPr>
-        <w:t>Zach: i2s_</w:t>
-      </w:r>
-      <w:proofErr w:type="gramStart"/>
-      <w:r>
-        <w:rPr>
-          <w:rFonts w:ascii="Times New Roman" w:eastAsia="Calibri" w:hAnsi="Times New Roman" w:cs="Times New Roman"/>
-          <w:color w:val="auto"/>
-          <w:sz w:val="24"/>
-        </w:rPr>
-        <w:t>in.v</w:t>
-      </w:r>
-      <w:proofErr w:type="gramEnd"/>
-      <w:r>
-        <w:rPr>
-          <w:rFonts w:ascii="Times New Roman" w:eastAsia="Calibri" w:hAnsi="Times New Roman" w:cs="Times New Roman"/>
-          <w:color w:val="auto"/>
-          <w:sz w:val="24"/>
-        </w:rPr>
-        <w:t xml:space="preserve"> and i2s_out.v</w:t>
+        <w:t>Zach: i2s_in.v and i2s_out.v</w:t>
       </w:r>
     </w:p>
     <w:p>
@@ -15093,7 +15227,6 @@
         <w:t xml:space="preserve">Julie: </w:t>
       </w:r>
       <w:proofErr w:type="spellStart"/>
-      <w:proofErr w:type="gramStart"/>
       <w:r>
         <w:rPr>
           <w:rFonts w:ascii="Times New Roman" w:eastAsia="Calibri" w:hAnsi="Times New Roman" w:cs="Times New Roman"/>
@@ -15103,7 +15236,6 @@
         <w:t>register.v</w:t>
       </w:r>
       <w:proofErr w:type="spellEnd"/>
-      <w:proofErr w:type="gramEnd"/>
     </w:p>
     <w:p>
       <w:pPr>
@@ -15125,18 +15257,8 @@
           <w:color w:val="auto"/>
           <w:sz w:val="24"/>
         </w:rPr>
-        <w:t>Whitley: i2c_</w:t>
-      </w:r>
-      <w:proofErr w:type="gramStart"/>
-      <w:r>
-        <w:rPr>
-          <w:rFonts w:ascii="Times New Roman" w:eastAsia="Calibri" w:hAnsi="Times New Roman" w:cs="Times New Roman"/>
-          <w:color w:val="auto"/>
-          <w:sz w:val="24"/>
-        </w:rPr>
-        <w:t>slave.v</w:t>
-      </w:r>
-      <w:proofErr w:type="gramEnd"/>
+        <w:t>Whitley: i2c_slave.v</w:t>
+      </w:r>
     </w:p>
     <w:p>
       <w:pPr>
@@ -15171,7 +15293,6 @@
         <w:t xml:space="preserve">: </w:t>
       </w:r>
       <w:proofErr w:type="spellStart"/>
-      <w:proofErr w:type="gramStart"/>
       <w:r>
         <w:rPr>
           <w:rFonts w:ascii="Times New Roman" w:eastAsia="Calibri" w:hAnsi="Times New Roman" w:cs="Times New Roman"/>
@@ -15181,7 +15302,6 @@
         <w:t>filter.v</w:t>
       </w:r>
       <w:proofErr w:type="spellEnd"/>
-      <w:proofErr w:type="gramEnd"/>
     </w:p>
     <w:p>
       <w:pPr>
@@ -15206,7 +15326,6 @@
         <w:t xml:space="preserve">Kevin: </w:t>
       </w:r>
       <w:proofErr w:type="spellStart"/>
-      <w:proofErr w:type="gramStart"/>
       <w:r>
         <w:rPr>
           <w:rFonts w:ascii="Times New Roman" w:eastAsia="Calibri" w:hAnsi="Times New Roman" w:cs="Times New Roman"/>
@@ -15216,7 +15335,6 @@
         <w:t>chip.v</w:t>
       </w:r>
       <w:proofErr w:type="spellEnd"/>
-      <w:proofErr w:type="gramEnd"/>
     </w:p>
     <w:p>
       <w:pPr>
@@ -15661,25 +15779,7 @@
           <w:color w:val="auto"/>
           <w:sz w:val="24"/>
         </w:rPr>
-        <w:t xml:space="preserve"> (</w:t>
-      </w:r>
-      <w:proofErr w:type="gramStart"/>
-      <w:r>
-        <w:rPr>
-          <w:rFonts w:ascii="Times New Roman" w:eastAsia="Calibri" w:hAnsi="Times New Roman" w:cs="Times New Roman"/>
-          <w:color w:val="auto"/>
-          <w:sz w:val="24"/>
-        </w:rPr>
-        <w:t>16 bit</w:t>
-      </w:r>
-      <w:proofErr w:type="gramEnd"/>
-      <w:r>
-        <w:rPr>
-          <w:rFonts w:ascii="Times New Roman" w:eastAsia="Calibri" w:hAnsi="Times New Roman" w:cs="Times New Roman"/>
-          <w:color w:val="auto"/>
-          <w:sz w:val="24"/>
-        </w:rPr>
-        <w:t xml:space="preserve"> signed value) – start value.</w:t>
+        <w:t xml:space="preserve"> (16 bit signed value) – start value.</w:t>
       </w:r>
     </w:p>
     <w:p>
@@ -15712,25 +15812,7 @@
           <w:color w:val="auto"/>
           <w:sz w:val="24"/>
         </w:rPr>
-        <w:t xml:space="preserve"> (</w:t>
-      </w:r>
-      <w:proofErr w:type="gramStart"/>
-      <w:r>
-        <w:rPr>
-          <w:rFonts w:ascii="Times New Roman" w:eastAsia="Calibri" w:hAnsi="Times New Roman" w:cs="Times New Roman"/>
-          <w:color w:val="auto"/>
-          <w:sz w:val="24"/>
-        </w:rPr>
-        <w:t>8 bit</w:t>
-      </w:r>
-      <w:proofErr w:type="gramEnd"/>
-      <w:r>
-        <w:rPr>
-          <w:rFonts w:ascii="Times New Roman" w:eastAsia="Calibri" w:hAnsi="Times New Roman" w:cs="Times New Roman"/>
-          <w:color w:val="auto"/>
-          <w:sz w:val="24"/>
-        </w:rPr>
-        <w:t xml:space="preserve"> integer) – increment between 0 and 255.</w:t>
+        <w:t xml:space="preserve"> (8 bit integer) – increment between 0 and 255.</w:t>
       </w:r>
     </w:p>
     <w:p>
@@ -15763,25 +15845,7 @@
           <w:color w:val="auto"/>
           <w:sz w:val="24"/>
         </w:rPr>
-        <w:t xml:space="preserve"> (</w:t>
-      </w:r>
-      <w:proofErr w:type="gramStart"/>
-      <w:r>
-        <w:rPr>
-          <w:rFonts w:ascii="Times New Roman" w:eastAsia="Calibri" w:hAnsi="Times New Roman" w:cs="Times New Roman"/>
-          <w:color w:val="auto"/>
-          <w:sz w:val="24"/>
-        </w:rPr>
-        <w:t>16 bit</w:t>
-      </w:r>
-      <w:proofErr w:type="gramEnd"/>
-      <w:r>
-        <w:rPr>
-          <w:rFonts w:ascii="Times New Roman" w:eastAsia="Calibri" w:hAnsi="Times New Roman" w:cs="Times New Roman"/>
-          <w:color w:val="auto"/>
-          <w:sz w:val="24"/>
-        </w:rPr>
-        <w:t xml:space="preserve"> signed value) – upper limit.</w:t>
+        <w:t xml:space="preserve"> (16 bit signed value) – upper limit.</w:t>
       </w:r>
     </w:p>
     <w:p>
@@ -16340,7 +16404,6 @@
         <w:t xml:space="preserve">Discussed how </w:t>
       </w:r>
       <w:proofErr w:type="spellStart"/>
-      <w:proofErr w:type="gramStart"/>
       <w:r>
         <w:rPr>
           <w:rFonts w:ascii="Times New Roman" w:eastAsia="Calibri" w:hAnsi="Times New Roman" w:cs="Times New Roman"/>
@@ -16350,7 +16413,6 @@
         <w:t>register.v</w:t>
       </w:r>
       <w:proofErr w:type="spellEnd"/>
-      <w:proofErr w:type="gramEnd"/>
       <w:r>
         <w:rPr>
           <w:rFonts w:ascii="Times New Roman" w:eastAsia="Calibri" w:hAnsi="Times New Roman" w:cs="Times New Roman"/>
@@ -16702,7 +16764,6 @@
         </w:rPr>
       </w:pPr>
       <w:proofErr w:type="spellStart"/>
-      <w:proofErr w:type="gramStart"/>
       <w:r>
         <w:rPr>
           <w:rFonts w:ascii="Times New Roman" w:eastAsia="Calibri" w:hAnsi="Times New Roman" w:cs="Times New Roman"/>
@@ -16712,7 +16773,6 @@
         <w:t>register.v</w:t>
       </w:r>
       <w:proofErr w:type="spellEnd"/>
-      <w:proofErr w:type="gramEnd"/>
       <w:r>
         <w:rPr>
           <w:rFonts w:ascii="Times New Roman" w:eastAsia="Calibri" w:hAnsi="Times New Roman" w:cs="Times New Roman"/>
@@ -16818,7 +16878,6 @@
         </w:rPr>
       </w:pPr>
       <w:proofErr w:type="spellStart"/>
-      <w:proofErr w:type="gramStart"/>
       <w:r>
         <w:rPr>
           <w:rFonts w:ascii="Times New Roman" w:eastAsia="Calibri" w:hAnsi="Times New Roman" w:cs="Times New Roman"/>
@@ -16828,7 +16887,6 @@
         <w:t>filter.v</w:t>
       </w:r>
       <w:proofErr w:type="spellEnd"/>
-      <w:proofErr w:type="gramEnd"/>
       <w:r>
         <w:rPr>
           <w:rFonts w:ascii="Times New Roman" w:eastAsia="Calibri" w:hAnsi="Times New Roman" w:cs="Times New Roman"/>
@@ -16925,7 +16983,6 @@
         <w:t xml:space="preserve">Zach will be responsible for </w:t>
       </w:r>
       <w:proofErr w:type="spellStart"/>
-      <w:proofErr w:type="gramStart"/>
       <w:r>
         <w:rPr>
           <w:rFonts w:ascii="Times New Roman" w:eastAsia="Calibri" w:hAnsi="Times New Roman" w:cs="Times New Roman"/>
@@ -16935,7 +16992,6 @@
         <w:t>chip.v</w:t>
       </w:r>
       <w:proofErr w:type="spellEnd"/>
-      <w:proofErr w:type="gramEnd"/>
       <w:r>
         <w:rPr>
           <w:rFonts w:ascii="Times New Roman" w:eastAsia="Calibri" w:hAnsi="Times New Roman" w:cs="Times New Roman"/>
@@ -17790,27 +17846,7 @@
           <w:sz w:val="24"/>
           <w:szCs w:val="24"/>
         </w:rPr>
-        <w:t xml:space="preserve">We will not manually do the place and </w:t>
-      </w:r>
-      <w:proofErr w:type="gramStart"/>
-      <w:r>
-        <w:rPr>
-          <w:rFonts w:ascii="Times New Roman" w:eastAsia="Calibri" w:hAnsi="Times New Roman" w:cs="Times New Roman"/>
-          <w:color w:val="auto"/>
-          <w:sz w:val="24"/>
-          <w:szCs w:val="24"/>
-        </w:rPr>
-        <w:t>route,</w:t>
-      </w:r>
-      <w:proofErr w:type="gramEnd"/>
-      <w:r>
-        <w:rPr>
-          <w:rFonts w:ascii="Times New Roman" w:eastAsia="Calibri" w:hAnsi="Times New Roman" w:cs="Times New Roman"/>
-          <w:color w:val="auto"/>
-          <w:sz w:val="24"/>
-          <w:szCs w:val="24"/>
-        </w:rPr>
-        <w:t xml:space="preserve"> the EDA tools will do it for us. </w:t>
+        <w:t xml:space="preserve">We will not manually do the place and route, the EDA tools will do it for us. </w:t>
       </w:r>
     </w:p>
     <w:p>
@@ -17953,7 +17989,6 @@
         <w:t xml:space="preserve">Discussed interfaces for the </w:t>
       </w:r>
       <w:proofErr w:type="spellStart"/>
-      <w:proofErr w:type="gramStart"/>
       <w:r>
         <w:rPr>
           <w:rFonts w:ascii="Times New Roman" w:eastAsia="Calibri" w:hAnsi="Times New Roman" w:cs="Times New Roman"/>
@@ -17964,7 +17999,6 @@
         <w:t>register.v</w:t>
       </w:r>
       <w:proofErr w:type="spellEnd"/>
-      <w:proofErr w:type="gramEnd"/>
       <w:r>
         <w:rPr>
           <w:rFonts w:ascii="Times New Roman" w:eastAsia="Calibri" w:hAnsi="Times New Roman" w:cs="Times New Roman"/>
@@ -18000,7 +18034,6 @@
         <w:t xml:space="preserve">Discussed a block diagram of the </w:t>
       </w:r>
       <w:proofErr w:type="spellStart"/>
-      <w:proofErr w:type="gramStart"/>
       <w:r>
         <w:rPr>
           <w:rFonts w:ascii="Times New Roman" w:eastAsia="Calibri" w:hAnsi="Times New Roman" w:cs="Times New Roman"/>
@@ -18011,7 +18044,6 @@
         <w:t>register.v</w:t>
       </w:r>
       <w:proofErr w:type="spellEnd"/>
-      <w:proofErr w:type="gramEnd"/>
       <w:r>
         <w:rPr>
           <w:rFonts w:ascii="Times New Roman" w:eastAsia="Calibri" w:hAnsi="Times New Roman" w:cs="Times New Roman"/>
@@ -20222,27 +20254,7 @@
           <w:sz w:val="24"/>
           <w:szCs w:val="24"/>
         </w:rPr>
-        <w:t xml:space="preserve">Can we remotely connect to this </w:t>
-      </w:r>
-      <w:proofErr w:type="gramStart"/>
-      <w:r>
-        <w:rPr>
-          <w:rFonts w:ascii="Times New Roman" w:eastAsia="Calibri" w:hAnsi="Times New Roman" w:cs="Times New Roman"/>
-          <w:color w:val="auto"/>
-          <w:sz w:val="24"/>
-          <w:szCs w:val="24"/>
-        </w:rPr>
-        <w:t>computer</w:t>
-      </w:r>
-      <w:proofErr w:type="gramEnd"/>
-      <w:r>
-        <w:rPr>
-          <w:rFonts w:ascii="Times New Roman" w:eastAsia="Calibri" w:hAnsi="Times New Roman" w:cs="Times New Roman"/>
-          <w:color w:val="auto"/>
-          <w:sz w:val="24"/>
-          <w:szCs w:val="24"/>
-        </w:rPr>
-        <w:t>-Ask Mike?</w:t>
+        <w:t>Can we remotely connect to this computer-Ask Mike?</w:t>
       </w:r>
     </w:p>
     <w:p>
@@ -21050,27 +21062,7 @@
           <w:sz w:val="24"/>
           <w:szCs w:val="24"/>
         </w:rPr>
-        <w:t>Continued working on i2si_bist_</w:t>
-      </w:r>
-      <w:proofErr w:type="gramStart"/>
-      <w:r>
-        <w:rPr>
-          <w:rFonts w:ascii="Times New Roman" w:eastAsia="Calibri" w:hAnsi="Times New Roman" w:cs="Times New Roman"/>
-          <w:color w:val="auto"/>
-          <w:sz w:val="24"/>
-          <w:szCs w:val="24"/>
-        </w:rPr>
-        <w:t>gen.v</w:t>
-      </w:r>
-      <w:proofErr w:type="gramEnd"/>
-      <w:r>
-        <w:rPr>
-          <w:rFonts w:ascii="Times New Roman" w:eastAsia="Calibri" w:hAnsi="Times New Roman" w:cs="Times New Roman"/>
-          <w:color w:val="auto"/>
-          <w:sz w:val="24"/>
-          <w:szCs w:val="24"/>
-        </w:rPr>
-        <w:t xml:space="preserve"> </w:t>
+        <w:t xml:space="preserve">Continued working on i2si_bist_gen.v </w:t>
       </w:r>
     </w:p>
     <w:p>
@@ -21124,27 +21116,7 @@
           <w:sz w:val="24"/>
           <w:szCs w:val="24"/>
         </w:rPr>
-        <w:t>Continued working on i2si_</w:t>
-      </w:r>
-      <w:proofErr w:type="gramStart"/>
-      <w:r>
-        <w:rPr>
-          <w:rFonts w:ascii="Times New Roman" w:eastAsia="Calibri" w:hAnsi="Times New Roman" w:cs="Times New Roman"/>
-          <w:color w:val="auto"/>
-          <w:sz w:val="24"/>
-          <w:szCs w:val="24"/>
-        </w:rPr>
-        <w:t>deserializer.v</w:t>
-      </w:r>
-      <w:proofErr w:type="gramEnd"/>
-      <w:r>
-        <w:rPr>
-          <w:rFonts w:ascii="Times New Roman" w:eastAsia="Calibri" w:hAnsi="Times New Roman" w:cs="Times New Roman"/>
-          <w:color w:val="auto"/>
-          <w:sz w:val="24"/>
-          <w:szCs w:val="24"/>
-        </w:rPr>
-        <w:t xml:space="preserve"> </w:t>
+        <w:t xml:space="preserve">Continued working on i2si_deserializer.v </w:t>
       </w:r>
     </w:p>
     <w:p>
@@ -21237,20 +21209,9 @@
           <w:sz w:val="24"/>
           <w:szCs w:val="24"/>
         </w:rPr>
-        <w:t>filter_</w:t>
-      </w:r>
-      <w:proofErr w:type="gramStart"/>
-      <w:r>
-        <w:rPr>
-          <w:rFonts w:ascii="Times New Roman" w:eastAsia="Calibri" w:hAnsi="Times New Roman" w:cs="Times New Roman"/>
-          <w:color w:val="auto"/>
-          <w:sz w:val="24"/>
-          <w:szCs w:val="24"/>
-        </w:rPr>
-        <w:t>convolution.v</w:t>
+        <w:t>filter_convolution.v</w:t>
       </w:r>
       <w:proofErr w:type="spellEnd"/>
-      <w:proofErr w:type="gramEnd"/>
     </w:p>
     <w:p>
       <w:pPr>
@@ -21306,7 +21267,6 @@
         <w:t xml:space="preserve">Continued working on register block document and </w:t>
       </w:r>
       <w:proofErr w:type="spellStart"/>
-      <w:proofErr w:type="gramStart"/>
       <w:r>
         <w:rPr>
           <w:rFonts w:ascii="Times New Roman" w:eastAsia="Calibri" w:hAnsi="Times New Roman" w:cs="Times New Roman"/>
@@ -21317,7 +21277,6 @@
         <w:t>register.v</w:t>
       </w:r>
       <w:proofErr w:type="spellEnd"/>
-      <w:proofErr w:type="gramEnd"/>
     </w:p>
     <w:p>
       <w:pPr>
@@ -21370,27 +21329,7 @@
           <w:sz w:val="24"/>
           <w:szCs w:val="24"/>
         </w:rPr>
-        <w:t>Continued working on i2c_slave_</w:t>
-      </w:r>
-      <w:proofErr w:type="gramStart"/>
-      <w:r>
-        <w:rPr>
-          <w:rFonts w:ascii="Times New Roman" w:eastAsia="Calibri" w:hAnsi="Times New Roman" w:cs="Times New Roman"/>
-          <w:color w:val="auto"/>
-          <w:sz w:val="24"/>
-          <w:szCs w:val="24"/>
-        </w:rPr>
-        <w:t>deserializer.v</w:t>
-      </w:r>
-      <w:proofErr w:type="gramEnd"/>
-      <w:r>
-        <w:rPr>
-          <w:rFonts w:ascii="Times New Roman" w:eastAsia="Calibri" w:hAnsi="Times New Roman" w:cs="Times New Roman"/>
-          <w:color w:val="auto"/>
-          <w:sz w:val="24"/>
-          <w:szCs w:val="24"/>
-        </w:rPr>
-        <w:t xml:space="preserve"> </w:t>
+        <w:t xml:space="preserve">Continued working on i2c_slave_deserializer.v </w:t>
       </w:r>
     </w:p>
     <w:p>
@@ -21572,20 +21511,9 @@
           <w:sz w:val="24"/>
           <w:szCs w:val="24"/>
         </w:rPr>
-        <w:t>filter_</w:t>
-      </w:r>
-      <w:proofErr w:type="gramStart"/>
-      <w:r>
-        <w:rPr>
-          <w:rFonts w:ascii="Times New Roman" w:eastAsia="Calibri" w:hAnsi="Times New Roman" w:cs="Times New Roman"/>
-          <w:color w:val="auto"/>
-          <w:sz w:val="24"/>
-          <w:szCs w:val="24"/>
-        </w:rPr>
-        <w:t>convolution.v</w:t>
+        <w:t>filter_convolution.v</w:t>
       </w:r>
       <w:proofErr w:type="spellEnd"/>
-      <w:proofErr w:type="gramEnd"/>
       <w:r>
         <w:rPr>
           <w:rFonts w:ascii="Times New Roman" w:eastAsia="Calibri" w:hAnsi="Times New Roman" w:cs="Times New Roman"/>
@@ -21733,27 +21661,7 @@
           <w:sz w:val="24"/>
           <w:szCs w:val="24"/>
         </w:rPr>
-        <w:t>Finish Design and Testing: i2c_salve_</w:t>
-      </w:r>
-      <w:proofErr w:type="gramStart"/>
-      <w:r>
-        <w:rPr>
-          <w:rFonts w:ascii="Times New Roman" w:eastAsia="Calibri" w:hAnsi="Times New Roman" w:cs="Times New Roman"/>
-          <w:color w:val="auto"/>
-          <w:sz w:val="24"/>
-          <w:szCs w:val="24"/>
-        </w:rPr>
-        <w:t>deserializer.v</w:t>
-      </w:r>
-      <w:proofErr w:type="gramEnd"/>
-      <w:r>
-        <w:rPr>
-          <w:rFonts w:ascii="Times New Roman" w:eastAsia="Calibri" w:hAnsi="Times New Roman" w:cs="Times New Roman"/>
-          <w:color w:val="auto"/>
-          <w:sz w:val="24"/>
-          <w:szCs w:val="24"/>
-        </w:rPr>
-        <w:t xml:space="preserve"> (Whitley)</w:t>
+        <w:t>Finish Design and Testing: i2c_salve_deserializer.v (Whitley)</w:t>
       </w:r>
     </w:p>
     <w:p>
@@ -21780,27 +21688,7 @@
           <w:sz w:val="24"/>
           <w:szCs w:val="24"/>
         </w:rPr>
-        <w:t>Finish Design and Testing: i2si_bist_</w:t>
-      </w:r>
-      <w:proofErr w:type="gramStart"/>
-      <w:r>
-        <w:rPr>
-          <w:rFonts w:ascii="Times New Roman" w:eastAsia="Calibri" w:hAnsi="Times New Roman" w:cs="Times New Roman"/>
-          <w:color w:val="auto"/>
-          <w:sz w:val="24"/>
-          <w:szCs w:val="24"/>
-        </w:rPr>
-        <w:t>gen.v</w:t>
-      </w:r>
-      <w:proofErr w:type="gramEnd"/>
-      <w:r>
-        <w:rPr>
-          <w:rFonts w:ascii="Times New Roman" w:eastAsia="Calibri" w:hAnsi="Times New Roman" w:cs="Times New Roman"/>
-          <w:color w:val="auto"/>
-          <w:sz w:val="24"/>
-          <w:szCs w:val="24"/>
-        </w:rPr>
-        <w:t xml:space="preserve"> (Zach)</w:t>
+        <w:t>Finish Design and Testing: i2si_bist_gen.v (Zach)</w:t>
       </w:r>
     </w:p>
     <w:p>
@@ -22386,27 +22274,7 @@
           <w:sz w:val="24"/>
           <w:szCs w:val="24"/>
         </w:rPr>
-        <w:t>Finish Design and Testing of i2si_</w:t>
-      </w:r>
-      <w:proofErr w:type="gramStart"/>
-      <w:r>
-        <w:rPr>
-          <w:rFonts w:ascii="Times New Roman" w:eastAsia="Calibri" w:hAnsi="Times New Roman" w:cs="Times New Roman"/>
-          <w:color w:val="FF0000"/>
-          <w:sz w:val="24"/>
-          <w:szCs w:val="24"/>
-        </w:rPr>
-        <w:t>deserializer.v</w:t>
-      </w:r>
-      <w:proofErr w:type="gramEnd"/>
-      <w:r>
-        <w:rPr>
-          <w:rFonts w:ascii="Times New Roman" w:eastAsia="Calibri" w:hAnsi="Times New Roman" w:cs="Times New Roman"/>
-          <w:color w:val="FF0000"/>
-          <w:sz w:val="24"/>
-          <w:szCs w:val="24"/>
-        </w:rPr>
-        <w:t xml:space="preserve"> (Zach and Kevin)</w:t>
+        <w:t>Finish Design and Testing of i2si_deserializer.v (Zach and Kevin)</w:t>
       </w:r>
     </w:p>
     <w:p>
@@ -22436,7 +22304,6 @@
         <w:t xml:space="preserve">1 week for the </w:t>
       </w:r>
       <w:proofErr w:type="spellStart"/>
-      <w:proofErr w:type="gramStart"/>
       <w:r>
         <w:rPr>
           <w:rFonts w:ascii="Times New Roman" w:eastAsia="Calibri" w:hAnsi="Times New Roman" w:cs="Times New Roman"/>
@@ -22447,7 +22314,6 @@
         <w:t>deserializer.v</w:t>
       </w:r>
       <w:proofErr w:type="spellEnd"/>
-      <w:proofErr w:type="gramEnd"/>
       <w:r>
         <w:rPr>
           <w:rFonts w:ascii="Times New Roman" w:eastAsia="Calibri" w:hAnsi="Times New Roman" w:cs="Times New Roman"/>
@@ -22483,20 +22349,9 @@
           <w:sz w:val="24"/>
           <w:szCs w:val="24"/>
         </w:rPr>
-        <w:t>filter_</w:t>
-      </w:r>
-      <w:proofErr w:type="gramStart"/>
-      <w:r>
-        <w:rPr>
-          <w:rFonts w:ascii="Times New Roman" w:eastAsia="Calibri" w:hAnsi="Times New Roman" w:cs="Times New Roman"/>
-          <w:color w:val="FF0000"/>
-          <w:sz w:val="24"/>
-          <w:szCs w:val="24"/>
-        </w:rPr>
-        <w:t>convolution.v</w:t>
+        <w:t>filter_convolution.v</w:t>
       </w:r>
       <w:proofErr w:type="spellEnd"/>
-      <w:proofErr w:type="gramEnd"/>
       <w:r>
         <w:rPr>
           <w:rFonts w:ascii="Times New Roman" w:eastAsia="Calibri" w:hAnsi="Times New Roman" w:cs="Times New Roman"/>
@@ -22697,20 +22552,9 @@
           <w:sz w:val="24"/>
           <w:szCs w:val="24"/>
         </w:rPr>
-        <w:t>filter_</w:t>
-      </w:r>
-      <w:proofErr w:type="gramStart"/>
-      <w:r>
-        <w:rPr>
-          <w:rFonts w:ascii="Times New Roman" w:eastAsia="Calibri" w:hAnsi="Times New Roman" w:cs="Times New Roman"/>
-          <w:color w:val="auto"/>
-          <w:sz w:val="24"/>
-          <w:szCs w:val="24"/>
-        </w:rPr>
-        <w:t>accumulator.v</w:t>
+        <w:t>filter_accumulator.v</w:t>
       </w:r>
       <w:proofErr w:type="spellEnd"/>
-      <w:proofErr w:type="gramEnd"/>
       <w:r>
         <w:rPr>
           <w:rFonts w:ascii="Times New Roman" w:eastAsia="Calibri" w:hAnsi="Times New Roman" w:cs="Times New Roman"/>
@@ -22802,27 +22646,7 @@
           <w:sz w:val="24"/>
           <w:szCs w:val="24"/>
         </w:rPr>
-        <w:t>Finish Design and Testing of i2so_</w:t>
-      </w:r>
-      <w:proofErr w:type="gramStart"/>
-      <w:r>
-        <w:rPr>
-          <w:rFonts w:ascii="Times New Roman" w:eastAsia="Calibri" w:hAnsi="Times New Roman" w:cs="Times New Roman"/>
-          <w:color w:val="auto"/>
-          <w:sz w:val="24"/>
-          <w:szCs w:val="24"/>
-        </w:rPr>
-        <w:t>serializer.v</w:t>
-      </w:r>
-      <w:proofErr w:type="gramEnd"/>
-      <w:r>
-        <w:rPr>
-          <w:rFonts w:ascii="Times New Roman" w:eastAsia="Calibri" w:hAnsi="Times New Roman" w:cs="Times New Roman"/>
-          <w:color w:val="auto"/>
-          <w:sz w:val="24"/>
-          <w:szCs w:val="24"/>
-        </w:rPr>
-        <w:t xml:space="preserve"> (Zach and Kevin)</w:t>
+        <w:t>Finish Design and Testing of i2so_serializer.v (Zach and Kevin)</w:t>
       </w:r>
     </w:p>
     <w:p>
@@ -25327,7 +25151,6 @@
         <w:t xml:space="preserve">Added all code to </w:t>
       </w:r>
       <w:proofErr w:type="spellStart"/>
-      <w:proofErr w:type="gramStart"/>
       <w:r>
         <w:rPr>
           <w:rFonts w:ascii="Times New Roman" w:eastAsia="Calibri" w:hAnsi="Times New Roman" w:cs="Times New Roman"/>
@@ -25338,7 +25161,6 @@
         <w:t>chip.v</w:t>
       </w:r>
       <w:proofErr w:type="spellEnd"/>
-      <w:proofErr w:type="gramEnd"/>
     </w:p>
     <w:p>
       <w:pPr>
@@ -25366,7 +25188,6 @@
         <w:t xml:space="preserve">All Verilog code is in </w:t>
       </w:r>
       <w:proofErr w:type="spellStart"/>
-      <w:proofErr w:type="gramStart"/>
       <w:r>
         <w:rPr>
           <w:rFonts w:ascii="Times New Roman" w:eastAsia="Calibri" w:hAnsi="Times New Roman" w:cs="Times New Roman"/>
@@ -25377,7 +25198,6 @@
         <w:t>chip.v</w:t>
       </w:r>
       <w:proofErr w:type="spellEnd"/>
-      <w:proofErr w:type="gramEnd"/>
       <w:r>
         <w:rPr>
           <w:rFonts w:ascii="Times New Roman" w:eastAsia="Calibri" w:hAnsi="Times New Roman" w:cs="Times New Roman"/>
@@ -25514,7 +25334,6 @@
         <w:t xml:space="preserve">Work on </w:t>
       </w:r>
       <w:proofErr w:type="spellStart"/>
-      <w:proofErr w:type="gramStart"/>
       <w:r>
         <w:rPr>
           <w:rFonts w:ascii="Times New Roman" w:eastAsia="Calibri" w:hAnsi="Times New Roman" w:cs="Times New Roman"/>
@@ -25525,7 +25344,6 @@
         <w:t>chip.v</w:t>
       </w:r>
       <w:proofErr w:type="spellEnd"/>
-      <w:proofErr w:type="gramEnd"/>
       <w:r>
         <w:rPr>
           <w:rFonts w:ascii="Times New Roman" w:eastAsia="Calibri" w:hAnsi="Times New Roman" w:cs="Times New Roman"/>
@@ -26166,7 +25984,6 @@
         <w:t xml:space="preserve">Updated </w:t>
       </w:r>
       <w:proofErr w:type="spellStart"/>
-      <w:proofErr w:type="gramStart"/>
       <w:r>
         <w:rPr>
           <w:rFonts w:ascii="Times New Roman" w:eastAsia="Calibri" w:hAnsi="Times New Roman" w:cs="Times New Roman"/>
@@ -26177,7 +25994,6 @@
         <w:t>chip.v</w:t>
       </w:r>
       <w:proofErr w:type="spellEnd"/>
-      <w:proofErr w:type="gramEnd"/>
     </w:p>
     <w:p>
       <w:pPr>
@@ -31391,7 +31207,6 @@
         <w:t xml:space="preserve">Made some changes to </w:t>
       </w:r>
       <w:proofErr w:type="spellStart"/>
-      <w:proofErr w:type="gramStart"/>
       <w:r>
         <w:rPr>
           <w:rFonts w:ascii="Times New Roman" w:eastAsia="Calibri" w:hAnsi="Times New Roman" w:cs="Times New Roman"/>
@@ -31402,7 +31217,6 @@
         <w:t>register.v</w:t>
       </w:r>
       <w:proofErr w:type="spellEnd"/>
-      <w:proofErr w:type="gramEnd"/>
       <w:r>
         <w:rPr>
           <w:rFonts w:ascii="Times New Roman" w:eastAsia="Calibri" w:hAnsi="Times New Roman" w:cs="Times New Roman"/>
@@ -31698,7 +31512,6 @@
         <w:t xml:space="preserve">Testing of </w:t>
       </w:r>
       <w:proofErr w:type="spellStart"/>
-      <w:proofErr w:type="gramStart"/>
       <w:r>
         <w:rPr>
           <w:rFonts w:ascii="Times New Roman" w:eastAsia="Calibri" w:hAnsi="Times New Roman" w:cs="Times New Roman"/>
@@ -31709,7 +31522,6 @@
         <w:t>chip.v</w:t>
       </w:r>
       <w:proofErr w:type="spellEnd"/>
-      <w:proofErr w:type="gramEnd"/>
     </w:p>
     <w:p>
       <w:pPr>
@@ -34123,7 +33935,6 @@
         </w:rPr>
       </w:pPr>
       <w:proofErr w:type="spellStart"/>
-      <w:proofErr w:type="gramStart"/>
       <w:r>
         <w:rPr>
           <w:rFonts w:ascii="Times New Roman" w:eastAsia="Times New Roman" w:hAnsi="Times New Roman" w:cs="Times New Roman"/>
@@ -34134,7 +33945,6 @@
         <w:t>chip.v</w:t>
       </w:r>
       <w:proofErr w:type="spellEnd"/>
-      <w:proofErr w:type="gramEnd"/>
       <w:r>
         <w:rPr>
           <w:rFonts w:ascii="Times New Roman" w:eastAsia="Times New Roman" w:hAnsi="Times New Roman" w:cs="Times New Roman"/>
@@ -34221,7 +34031,6 @@
         <w:tab/>
       </w:r>
       <w:proofErr w:type="spellStart"/>
-      <w:proofErr w:type="gramStart"/>
       <w:r>
         <w:rPr>
           <w:rFonts w:ascii="Times New Roman" w:eastAsia="Times New Roman" w:hAnsi="Times New Roman" w:cs="Times New Roman"/>
@@ -34232,7 +34041,6 @@
         <w:t>filter.v</w:t>
       </w:r>
       <w:proofErr w:type="spellEnd"/>
-      <w:proofErr w:type="gramEnd"/>
       <w:r>
         <w:rPr>
           <w:rFonts w:ascii="Times New Roman" w:eastAsia="Times New Roman" w:hAnsi="Times New Roman" w:cs="Times New Roman"/>
@@ -34279,20 +34087,9 @@
           <w:sz w:val="24"/>
           <w:szCs w:val="20"/>
         </w:rPr>
-        <w:t>filter_</w:t>
-      </w:r>
-      <w:proofErr w:type="gramStart"/>
-      <w:r>
-        <w:rPr>
-          <w:rFonts w:ascii="Times New Roman" w:eastAsia="Times New Roman" w:hAnsi="Times New Roman" w:cs="Times New Roman"/>
-          <w:color w:val="auto"/>
-          <w:sz w:val="24"/>
-          <w:szCs w:val="20"/>
-        </w:rPr>
-        <w:t>accumulator.v</w:t>
+        <w:t>filter_accumulator.v</w:t>
       </w:r>
       <w:proofErr w:type="spellEnd"/>
-      <w:proofErr w:type="gramEnd"/>
       <w:r>
         <w:rPr>
           <w:rFonts w:ascii="Times New Roman" w:eastAsia="Times New Roman" w:hAnsi="Times New Roman" w:cs="Times New Roman"/>
@@ -34339,9 +34136,8 @@
           <w:sz w:val="24"/>
           <w:szCs w:val="20"/>
         </w:rPr>
-        <w:t>filter_</w:t>
-      </w:r>
-      <w:proofErr w:type="gramStart"/>
+        <w:t>filter_mux</w:t>
+      </w:r>
       <w:r>
         <w:rPr>
           <w:rFonts w:ascii="Times New Roman" w:eastAsia="Times New Roman" w:hAnsi="Times New Roman" w:cs="Times New Roman"/>
@@ -34349,19 +34145,9 @@
           <w:sz w:val="24"/>
           <w:szCs w:val="20"/>
         </w:rPr>
-        <w:t>mux</w:t>
-      </w:r>
-      <w:r>
-        <w:rPr>
-          <w:rFonts w:ascii="Times New Roman" w:eastAsia="Times New Roman" w:hAnsi="Times New Roman" w:cs="Times New Roman"/>
-          <w:color w:val="auto"/>
-          <w:sz w:val="24"/>
-          <w:szCs w:val="20"/>
-        </w:rPr>
         <w:t>.v</w:t>
       </w:r>
       <w:proofErr w:type="spellEnd"/>
-      <w:proofErr w:type="gramEnd"/>
       <w:r>
         <w:rPr>
           <w:rFonts w:ascii="Times New Roman" w:eastAsia="Times New Roman" w:hAnsi="Times New Roman" w:cs="Times New Roman"/>
@@ -34408,9 +34194,8 @@
           <w:sz w:val="24"/>
           <w:szCs w:val="20"/>
         </w:rPr>
-        <w:t>filter_</w:t>
-      </w:r>
-      <w:proofErr w:type="gramStart"/>
+        <w:t>filter_stm</w:t>
+      </w:r>
       <w:r>
         <w:rPr>
           <w:rFonts w:ascii="Times New Roman" w:eastAsia="Times New Roman" w:hAnsi="Times New Roman" w:cs="Times New Roman"/>
@@ -34418,19 +34203,9 @@
           <w:sz w:val="24"/>
           <w:szCs w:val="20"/>
         </w:rPr>
-        <w:t>stm</w:t>
-      </w:r>
-      <w:r>
-        <w:rPr>
-          <w:rFonts w:ascii="Times New Roman" w:eastAsia="Times New Roman" w:hAnsi="Times New Roman" w:cs="Times New Roman"/>
-          <w:color w:val="auto"/>
-          <w:sz w:val="24"/>
-          <w:szCs w:val="20"/>
-        </w:rPr>
         <w:t>.v</w:t>
       </w:r>
       <w:proofErr w:type="spellEnd"/>
-      <w:proofErr w:type="gramEnd"/>
       <w:r>
         <w:rPr>
           <w:rFonts w:ascii="Times New Roman" w:eastAsia="Times New Roman" w:hAnsi="Times New Roman" w:cs="Times New Roman"/>
@@ -34477,9 +34252,8 @@
           <w:sz w:val="24"/>
           <w:szCs w:val="20"/>
         </w:rPr>
-        <w:t>filter_</w:t>
-      </w:r>
-      <w:proofErr w:type="gramStart"/>
+        <w:t>filter_storage</w:t>
+      </w:r>
       <w:r>
         <w:rPr>
           <w:rFonts w:ascii="Times New Roman" w:eastAsia="Times New Roman" w:hAnsi="Times New Roman" w:cs="Times New Roman"/>
@@ -34487,19 +34261,9 @@
           <w:sz w:val="24"/>
           <w:szCs w:val="20"/>
         </w:rPr>
-        <w:t>storage</w:t>
-      </w:r>
-      <w:r>
-        <w:rPr>
-          <w:rFonts w:ascii="Times New Roman" w:eastAsia="Times New Roman" w:hAnsi="Times New Roman" w:cs="Times New Roman"/>
-          <w:color w:val="auto"/>
-          <w:sz w:val="24"/>
-          <w:szCs w:val="20"/>
-        </w:rPr>
         <w:t>.v</w:t>
       </w:r>
       <w:proofErr w:type="spellEnd"/>
-      <w:proofErr w:type="gramEnd"/>
       <w:r>
         <w:rPr>
           <w:rFonts w:ascii="Times New Roman" w:eastAsia="Times New Roman" w:hAnsi="Times New Roman" w:cs="Times New Roman"/>
@@ -34546,9 +34310,8 @@
           <w:sz w:val="24"/>
           <w:szCs w:val="20"/>
         </w:rPr>
-        <w:t>filter_round_</w:t>
-      </w:r>
-      <w:proofErr w:type="gramStart"/>
+        <w:t>filter_round_truncate</w:t>
+      </w:r>
       <w:r>
         <w:rPr>
           <w:rFonts w:ascii="Times New Roman" w:eastAsia="Times New Roman" w:hAnsi="Times New Roman" w:cs="Times New Roman"/>
@@ -34556,19 +34319,9 @@
           <w:sz w:val="24"/>
           <w:szCs w:val="20"/>
         </w:rPr>
-        <w:t>truncate</w:t>
-      </w:r>
-      <w:r>
-        <w:rPr>
-          <w:rFonts w:ascii="Times New Roman" w:eastAsia="Times New Roman" w:hAnsi="Times New Roman" w:cs="Times New Roman"/>
-          <w:color w:val="auto"/>
-          <w:sz w:val="24"/>
-          <w:szCs w:val="20"/>
-        </w:rPr>
         <w:t>.v</w:t>
       </w:r>
       <w:proofErr w:type="spellEnd"/>
-      <w:proofErr w:type="gramEnd"/>
       <w:r>
         <w:rPr>
           <w:rFonts w:ascii="Times New Roman" w:eastAsia="Times New Roman" w:hAnsi="Times New Roman" w:cs="Times New Roman"/>
@@ -34699,19 +34452,8 @@
           <w:sz w:val="24"/>
           <w:szCs w:val="20"/>
         </w:rPr>
-        <w:t>i2c_</w:t>
-      </w:r>
-      <w:proofErr w:type="gramStart"/>
-      <w:r>
-        <w:rPr>
-          <w:rFonts w:ascii="Times New Roman" w:eastAsia="Times New Roman" w:hAnsi="Times New Roman" w:cs="Times New Roman"/>
-          <w:color w:val="auto"/>
-          <w:sz w:val="24"/>
-          <w:szCs w:val="20"/>
-        </w:rPr>
-        <w:t>deserializer.v</w:t>
-      </w:r>
-      <w:proofErr w:type="gramEnd"/>
+        <w:t>i2c_deserializer.v</w:t>
+      </w:r>
       <w:r>
         <w:rPr>
           <w:rFonts w:ascii="Times New Roman" w:eastAsia="Times New Roman" w:hAnsi="Times New Roman" w:cs="Times New Roman"/>
@@ -34757,19 +34499,8 @@
           <w:sz w:val="24"/>
           <w:szCs w:val="20"/>
         </w:rPr>
-        <w:t>i2c_</w:t>
-      </w:r>
-      <w:proofErr w:type="gramStart"/>
-      <w:r>
-        <w:rPr>
-          <w:rFonts w:ascii="Times New Roman" w:eastAsia="Times New Roman" w:hAnsi="Times New Roman" w:cs="Times New Roman"/>
-          <w:color w:val="auto"/>
-          <w:sz w:val="24"/>
-          <w:szCs w:val="20"/>
-        </w:rPr>
-        <w:t>sequencer.v</w:t>
-      </w:r>
-      <w:proofErr w:type="gramEnd"/>
+        <w:t>i2c_sequencer.v</w:t>
+      </w:r>
       <w:r>
         <w:rPr>
           <w:rFonts w:ascii="Times New Roman" w:eastAsia="Times New Roman" w:hAnsi="Times New Roman" w:cs="Times New Roman"/>
@@ -34815,19 +34546,8 @@
           <w:sz w:val="24"/>
           <w:szCs w:val="20"/>
         </w:rPr>
-        <w:t>i2c_</w:t>
-      </w:r>
-      <w:proofErr w:type="gramStart"/>
-      <w:r>
-        <w:rPr>
-          <w:rFonts w:ascii="Times New Roman" w:eastAsia="Times New Roman" w:hAnsi="Times New Roman" w:cs="Times New Roman"/>
-          <w:color w:val="auto"/>
-          <w:sz w:val="24"/>
-          <w:szCs w:val="20"/>
-        </w:rPr>
-        <w:t>serializer.v</w:t>
-      </w:r>
-      <w:proofErr w:type="gramEnd"/>
+        <w:t>i2c_serializer.v</w:t>
+      </w:r>
       <w:r>
         <w:rPr>
           <w:rFonts w:ascii="Times New Roman" w:eastAsia="Times New Roman" w:hAnsi="Times New Roman" w:cs="Times New Roman"/>
@@ -34905,7 +34625,6 @@
         <w:tab/>
       </w:r>
       <w:proofErr w:type="spellStart"/>
-      <w:proofErr w:type="gramStart"/>
       <w:r>
         <w:rPr>
           <w:rFonts w:ascii="Times New Roman" w:eastAsia="Times New Roman" w:hAnsi="Times New Roman" w:cs="Times New Roman"/>
@@ -34916,7 +34635,6 @@
         <w:t>fifo.v</w:t>
       </w:r>
       <w:proofErr w:type="spellEnd"/>
-      <w:proofErr w:type="gramEnd"/>
       <w:r>
         <w:rPr>
           <w:rFonts w:ascii="Times New Roman" w:eastAsia="Times New Roman" w:hAnsi="Times New Roman" w:cs="Times New Roman"/>
@@ -34954,19 +34672,8 @@
           <w:szCs w:val="20"/>
         </w:rPr>
         <w:tab/>
-        <w:t>i2s_</w:t>
-      </w:r>
-      <w:proofErr w:type="gramStart"/>
-      <w:r>
-        <w:rPr>
-          <w:rFonts w:ascii="Times New Roman" w:eastAsia="Times New Roman" w:hAnsi="Times New Roman" w:cs="Times New Roman"/>
-          <w:color w:val="auto"/>
-          <w:sz w:val="24"/>
-          <w:szCs w:val="20"/>
-        </w:rPr>
-        <w:t>in.v</w:t>
-      </w:r>
-      <w:proofErr w:type="gramEnd"/>
+        <w:t>i2s_in.v</w:t>
+      </w:r>
       <w:r>
         <w:rPr>
           <w:rFonts w:ascii="Times New Roman" w:eastAsia="Times New Roman" w:hAnsi="Times New Roman" w:cs="Times New Roman"/>
@@ -35004,19 +34711,8 @@
           <w:szCs w:val="20"/>
         </w:rPr>
         <w:tab/>
-        <w:t>i2si_bist_</w:t>
-      </w:r>
-      <w:proofErr w:type="gramStart"/>
-      <w:r>
-        <w:rPr>
-          <w:rFonts w:ascii="Times New Roman" w:eastAsia="Times New Roman" w:hAnsi="Times New Roman" w:cs="Times New Roman"/>
-          <w:color w:val="auto"/>
-          <w:sz w:val="24"/>
-          <w:szCs w:val="20"/>
-        </w:rPr>
-        <w:t>gen.v</w:t>
-      </w:r>
-      <w:proofErr w:type="gramEnd"/>
+        <w:t>i2si_bist_gen.v</w:t>
+      </w:r>
       <w:r>
         <w:rPr>
           <w:rFonts w:ascii="Times New Roman" w:eastAsia="Times New Roman" w:hAnsi="Times New Roman" w:cs="Times New Roman"/>
@@ -35054,19 +34750,8 @@
           <w:szCs w:val="20"/>
         </w:rPr>
         <w:tab/>
-        <w:t>i2si_</w:t>
-      </w:r>
-      <w:proofErr w:type="gramStart"/>
-      <w:r>
-        <w:rPr>
-          <w:rFonts w:ascii="Times New Roman" w:eastAsia="Times New Roman" w:hAnsi="Times New Roman" w:cs="Times New Roman"/>
-          <w:color w:val="auto"/>
-          <w:sz w:val="24"/>
-          <w:szCs w:val="20"/>
-        </w:rPr>
-        <w:t>deserializer.v</w:t>
-      </w:r>
-      <w:proofErr w:type="gramEnd"/>
+        <w:t>i2si_deserializer.v</w:t>
+      </w:r>
       <w:r>
         <w:rPr>
           <w:rFonts w:ascii="Times New Roman" w:eastAsia="Times New Roman" w:hAnsi="Times New Roman" w:cs="Times New Roman"/>
@@ -35104,19 +34789,8 @@
           <w:szCs w:val="20"/>
         </w:rPr>
         <w:tab/>
-        <w:t>i2si_</w:t>
-      </w:r>
-      <w:proofErr w:type="gramStart"/>
-      <w:r>
-        <w:rPr>
-          <w:rFonts w:ascii="Times New Roman" w:eastAsia="Times New Roman" w:hAnsi="Times New Roman" w:cs="Times New Roman"/>
-          <w:color w:val="auto"/>
-          <w:sz w:val="24"/>
-          <w:szCs w:val="20"/>
-        </w:rPr>
-        <w:t>mux.v</w:t>
-      </w:r>
-      <w:proofErr w:type="gramEnd"/>
+        <w:t>i2si_mux.v</w:t>
+      </w:r>
       <w:r>
         <w:rPr>
           <w:rFonts w:ascii="Times New Roman" w:eastAsia="Times New Roman" w:hAnsi="Times New Roman" w:cs="Times New Roman"/>
@@ -35154,19 +34828,8 @@
           <w:szCs w:val="20"/>
         </w:rPr>
         <w:tab/>
-        <w:t>i2si_</w:t>
-      </w:r>
-      <w:proofErr w:type="gramStart"/>
-      <w:r>
-        <w:rPr>
-          <w:rFonts w:ascii="Times New Roman" w:eastAsia="Times New Roman" w:hAnsi="Times New Roman" w:cs="Times New Roman"/>
-          <w:color w:val="auto"/>
-          <w:sz w:val="24"/>
-          <w:szCs w:val="20"/>
-        </w:rPr>
-        <w:t>synchronizer.v</w:t>
-      </w:r>
-      <w:proofErr w:type="gramEnd"/>
+        <w:t>i2si_synchronizer.v</w:t>
+      </w:r>
       <w:r>
         <w:rPr>
           <w:rFonts w:ascii="Times New Roman" w:eastAsia="Times New Roman" w:hAnsi="Times New Roman" w:cs="Times New Roman"/>
@@ -35259,19 +34922,8 @@
           <w:sz w:val="24"/>
           <w:szCs w:val="20"/>
         </w:rPr>
-        <w:t>_</w:t>
-      </w:r>
-      <w:proofErr w:type="gramStart"/>
-      <w:r>
-        <w:rPr>
-          <w:rFonts w:ascii="Times New Roman" w:eastAsia="Times New Roman" w:hAnsi="Times New Roman" w:cs="Times New Roman"/>
-          <w:color w:val="auto"/>
-          <w:sz w:val="24"/>
-          <w:szCs w:val="20"/>
-        </w:rPr>
-        <w:t>out.v</w:t>
-      </w:r>
-      <w:proofErr w:type="gramEnd"/>
+        <w:t>_out.v</w:t>
+      </w:r>
       <w:r>
         <w:rPr>
           <w:rFonts w:ascii="Times New Roman" w:eastAsia="Times New Roman" w:hAnsi="Times New Roman" w:cs="Times New Roman"/>
@@ -35317,19 +34969,8 @@
           <w:sz w:val="24"/>
           <w:szCs w:val="20"/>
         </w:rPr>
-        <w:t>i2so_</w:t>
-      </w:r>
-      <w:proofErr w:type="gramStart"/>
-      <w:r>
-        <w:rPr>
-          <w:rFonts w:ascii="Times New Roman" w:eastAsia="Times New Roman" w:hAnsi="Times New Roman" w:cs="Times New Roman"/>
-          <w:color w:val="auto"/>
-          <w:sz w:val="24"/>
-          <w:szCs w:val="20"/>
-        </w:rPr>
-        <w:t>serializer.v</w:t>
-      </w:r>
-      <w:proofErr w:type="gramEnd"/>
+        <w:t>i2so_serializer.v</w:t>
+      </w:r>
       <w:r>
         <w:rPr>
           <w:rFonts w:ascii="Times New Roman" w:eastAsia="Times New Roman" w:hAnsi="Times New Roman" w:cs="Times New Roman"/>
@@ -35414,20 +35055,9 @@
           <w:sz w:val="24"/>
           <w:szCs w:val="20"/>
         </w:rPr>
-        <w:t>chip_</w:t>
-      </w:r>
-      <w:proofErr w:type="gramStart"/>
-      <w:r>
-        <w:rPr>
-          <w:rFonts w:ascii="Times New Roman" w:eastAsia="Times New Roman" w:hAnsi="Times New Roman" w:cs="Times New Roman"/>
-          <w:color w:val="auto"/>
-          <w:sz w:val="24"/>
-          <w:szCs w:val="20"/>
-        </w:rPr>
-        <w:t>reg.v</w:t>
+        <w:t>chip_reg.v</w:t>
       </w:r>
       <w:proofErr w:type="spellEnd"/>
-      <w:proofErr w:type="gramEnd"/>
       <w:r>
         <w:rPr>
           <w:rFonts w:ascii="Times New Roman" w:eastAsia="Times New Roman" w:hAnsi="Times New Roman" w:cs="Times New Roman"/>
@@ -35467,7 +35097,6 @@
         <w:tab/>
       </w:r>
       <w:proofErr w:type="spellStart"/>
-      <w:proofErr w:type="gramStart"/>
       <w:r>
         <w:rPr>
           <w:rFonts w:ascii="Times New Roman" w:eastAsia="Times New Roman" w:hAnsi="Times New Roman" w:cs="Times New Roman"/>
@@ -35478,7 +35107,6 @@
         <w:t>register.v</w:t>
       </w:r>
       <w:proofErr w:type="spellEnd"/>
-      <w:proofErr w:type="gramEnd"/>
       <w:r>
         <w:rPr>
           <w:rFonts w:ascii="Times New Roman" w:eastAsia="Times New Roman" w:hAnsi="Times New Roman" w:cs="Times New Roman"/>
@@ -35525,20 +35153,9 @@
           <w:sz w:val="24"/>
           <w:szCs w:val="20"/>
         </w:rPr>
-        <w:t>trig_</w:t>
-      </w:r>
-      <w:proofErr w:type="gramStart"/>
-      <w:r>
-        <w:rPr>
-          <w:rFonts w:ascii="Times New Roman" w:eastAsia="Times New Roman" w:hAnsi="Times New Roman" w:cs="Times New Roman"/>
-          <w:color w:val="auto"/>
-          <w:sz w:val="24"/>
-          <w:szCs w:val="20"/>
-        </w:rPr>
-        <w:t>generator.v</w:t>
+        <w:t>trig_generator.v</w:t>
       </w:r>
       <w:proofErr w:type="spellEnd"/>
-      <w:proofErr w:type="gramEnd"/>
       <w:r>
         <w:rPr>
           <w:rFonts w:ascii="Times New Roman" w:eastAsia="Times New Roman" w:hAnsi="Times New Roman" w:cs="Times New Roman"/>
@@ -35698,7 +35315,6 @@
         </w:rPr>
       </w:pPr>
       <w:proofErr w:type="spellStart"/>
-      <w:proofErr w:type="gramStart"/>
       <w:r>
         <w:rPr>
           <w:rFonts w:ascii="Times New Roman" w:eastAsia="Times New Roman" w:hAnsi="Times New Roman" w:cs="Times New Roman"/>
@@ -35709,7 +35325,6 @@
         <w:t>chip.v</w:t>
       </w:r>
       <w:proofErr w:type="spellEnd"/>
-      <w:proofErr w:type="gramEnd"/>
       <w:r>
         <w:rPr>
           <w:rFonts w:ascii="Times New Roman" w:eastAsia="Times New Roman" w:hAnsi="Times New Roman" w:cs="Times New Roman"/>
@@ -35892,7 +35507,7 @@
 </file>
 
 <file path=word/endnotes.xml><?xml version="1.0" encoding="utf-8"?>
-<w:endnotes xmlns:wpc="http://schemas.microsoft.com/office/word/2010/wordprocessingCanvas" xmlns:cx="http://schemas.microsoft.com/office/drawing/2014/chartex" xmlns:cx1="http://schemas.microsoft.com/office/drawing/2015/9/8/chartex" xmlns:cx2="http://schemas.microsoft.com/office/drawing/2015/10/21/chartex" xmlns:mc="http://schemas.openxmlformats.org/markup-compatibility/2006" xmlns:o="urn:schemas-microsoft-com:office:office" xmlns:r="http://schemas.openxmlformats.org/officeDocument/2006/relationships" xmlns:m="http://schemas.openxmlformats.org/officeDocument/2006/math" xmlns:v="urn:schemas-microsoft-com:vml" xmlns:wp14="http://schemas.microsoft.com/office/word/2010/wordprocessingDrawing" xmlns:wp="http://schemas.openxmlformats.org/drawingml/2006/wordprocessingDrawing" xmlns:w10="urn:schemas-microsoft-com:office:word" xmlns:w="http://schemas.openxmlformats.org/wordprocessingml/2006/main" xmlns:w14="http://schemas.microsoft.com/office/word/2010/wordml" xmlns:w15="http://schemas.microsoft.com/office/word/2012/wordml" xmlns:w16se="http://schemas.microsoft.com/office/word/2015/wordml/symex" xmlns:wpg="http://schemas.microsoft.com/office/word/2010/wordprocessingGroup" xmlns:wpi="http://schemas.microsoft.com/office/word/2010/wordprocessingInk" xmlns:wne="http://schemas.microsoft.com/office/word/2006/wordml" xmlns:wps="http://schemas.microsoft.com/office/word/2010/wordprocessingShape" mc:Ignorable="w14 w15 w16se wp14">
+<w:endnotes xmlns:wpc="http://schemas.microsoft.com/office/word/2010/wordprocessingCanvas" xmlns:mc="http://schemas.openxmlformats.org/markup-compatibility/2006" xmlns:o="urn:schemas-microsoft-com:office:office" xmlns:r="http://schemas.openxmlformats.org/officeDocument/2006/relationships" xmlns:m="http://schemas.openxmlformats.org/officeDocument/2006/math" xmlns:v="urn:schemas-microsoft-com:vml" xmlns:wp14="http://schemas.microsoft.com/office/word/2010/wordprocessingDrawing" xmlns:wp="http://schemas.openxmlformats.org/drawingml/2006/wordprocessingDrawing" xmlns:w10="urn:schemas-microsoft-com:office:word" xmlns:w="http://schemas.openxmlformats.org/wordprocessingml/2006/main" xmlns:w14="http://schemas.microsoft.com/office/word/2010/wordml" xmlns:w15="http://schemas.microsoft.com/office/word/2012/wordml" xmlns:wpg="http://schemas.microsoft.com/office/word/2010/wordprocessingGroup" xmlns:wpi="http://schemas.microsoft.com/office/word/2010/wordprocessingInk" xmlns:wne="http://schemas.microsoft.com/office/word/2006/wordml" xmlns:wps="http://schemas.microsoft.com/office/word/2010/wordprocessingShape" mc:Ignorable="w14 w15 wp14">
   <w:endnote w:type="separator" w:id="-1">
     <w:p>
       <w:pPr>
@@ -35917,7 +35532,7 @@
 </file>
 
 <file path=word/footer1.xml><?xml version="1.0" encoding="utf-8"?>
-<w:ftr xmlns:wpc="http://schemas.microsoft.com/office/word/2010/wordprocessingCanvas" xmlns:cx="http://schemas.microsoft.com/office/drawing/2014/chartex" xmlns:cx1="http://schemas.microsoft.com/office/drawing/2015/9/8/chartex" xmlns:cx2="http://schemas.microsoft.com/office/drawing/2015/10/21/chartex" xmlns:mc="http://schemas.openxmlformats.org/markup-compatibility/2006" xmlns:o="urn:schemas-microsoft-com:office:office" xmlns:r="http://schemas.openxmlformats.org/officeDocument/2006/relationships" xmlns:m="http://schemas.openxmlformats.org/officeDocument/2006/math" xmlns:v="urn:schemas-microsoft-com:vml" xmlns:wp14="http://schemas.microsoft.com/office/word/2010/wordprocessingDrawing" xmlns:wp="http://schemas.openxmlformats.org/drawingml/2006/wordprocessingDrawing" xmlns:w10="urn:schemas-microsoft-com:office:word" xmlns:w="http://schemas.openxmlformats.org/wordprocessingml/2006/main" xmlns:w14="http://schemas.microsoft.com/office/word/2010/wordml" xmlns:w15="http://schemas.microsoft.com/office/word/2012/wordml" xmlns:w16se="http://schemas.microsoft.com/office/word/2015/wordml/symex" xmlns:wpg="http://schemas.microsoft.com/office/word/2010/wordprocessingGroup" xmlns:wpi="http://schemas.microsoft.com/office/word/2010/wordprocessingInk" xmlns:wne="http://schemas.microsoft.com/office/word/2006/wordml" xmlns:wps="http://schemas.microsoft.com/office/word/2010/wordprocessingShape" mc:Ignorable="w14 w15 w16se wp14">
+<w:ftr xmlns:wpc="http://schemas.microsoft.com/office/word/2010/wordprocessingCanvas" xmlns:mc="http://schemas.openxmlformats.org/markup-compatibility/2006" xmlns:o="urn:schemas-microsoft-com:office:office" xmlns:r="http://schemas.openxmlformats.org/officeDocument/2006/relationships" xmlns:m="http://schemas.openxmlformats.org/officeDocument/2006/math" xmlns:v="urn:schemas-microsoft-com:vml" xmlns:wp14="http://schemas.microsoft.com/office/word/2010/wordprocessingDrawing" xmlns:wp="http://schemas.openxmlformats.org/drawingml/2006/wordprocessingDrawing" xmlns:w10="urn:schemas-microsoft-com:office:word" xmlns:w="http://schemas.openxmlformats.org/wordprocessingml/2006/main" xmlns:w14="http://schemas.microsoft.com/office/word/2010/wordml" xmlns:w15="http://schemas.microsoft.com/office/word/2012/wordml" xmlns:wpg="http://schemas.microsoft.com/office/word/2010/wordprocessingGroup" xmlns:wpi="http://schemas.microsoft.com/office/word/2010/wordprocessingInk" xmlns:wne="http://schemas.microsoft.com/office/word/2006/wordml" xmlns:wps="http://schemas.microsoft.com/office/word/2010/wordprocessingShape" mc:Ignorable="w14 w15 wp14">
   <w:p>
     <w:pPr>
       <w:jc w:val="center"/>
@@ -35958,7 +35573,7 @@
         <w:sz w:val="24"/>
         <w:szCs w:val="24"/>
       </w:rPr>
-      <w:t>20</w:t>
+      <w:t>31</w:t>
     </w:r>
     <w:r>
       <w:rPr>
@@ -35973,7 +35588,7 @@
 </file>
 
 <file path=word/footnotes.xml><?xml version="1.0" encoding="utf-8"?>
-<w:footnotes xmlns:wpc="http://schemas.microsoft.com/office/word/2010/wordprocessingCanvas" xmlns:cx="http://schemas.microsoft.com/office/drawing/2014/chartex" xmlns:cx1="http://schemas.microsoft.com/office/drawing/2015/9/8/chartex" xmlns:cx2="http://schemas.microsoft.com/office/drawing/2015/10/21/chartex" xmlns:mc="http://schemas.openxmlformats.org/markup-compatibility/2006" xmlns:o="urn:schemas-microsoft-com:office:office" xmlns:r="http://schemas.openxmlformats.org/officeDocument/2006/relationships" xmlns:m="http://schemas.openxmlformats.org/officeDocument/2006/math" xmlns:v="urn:schemas-microsoft-com:vml" xmlns:wp14="http://schemas.microsoft.com/office/word/2010/wordprocessingDrawing" xmlns:wp="http://schemas.openxmlformats.org/drawingml/2006/wordprocessingDrawing" xmlns:w10="urn:schemas-microsoft-com:office:word" xmlns:w="http://schemas.openxmlformats.org/wordprocessingml/2006/main" xmlns:w14="http://schemas.microsoft.com/office/word/2010/wordml" xmlns:w15="http://schemas.microsoft.com/office/word/2012/wordml" xmlns:w16se="http://schemas.microsoft.com/office/word/2015/wordml/symex" xmlns:wpg="http://schemas.microsoft.com/office/word/2010/wordprocessingGroup" xmlns:wpi="http://schemas.microsoft.com/office/word/2010/wordprocessingInk" xmlns:wne="http://schemas.microsoft.com/office/word/2006/wordml" xmlns:wps="http://schemas.microsoft.com/office/word/2010/wordprocessingShape" mc:Ignorable="w14 w15 w16se wp14">
+<w:footnotes xmlns:wpc="http://schemas.microsoft.com/office/word/2010/wordprocessingCanvas" xmlns:mc="http://schemas.openxmlformats.org/markup-compatibility/2006" xmlns:o="urn:schemas-microsoft-com:office:office" xmlns:r="http://schemas.openxmlformats.org/officeDocument/2006/relationships" xmlns:m="http://schemas.openxmlformats.org/officeDocument/2006/math" xmlns:v="urn:schemas-microsoft-com:vml" xmlns:wp14="http://schemas.microsoft.com/office/word/2010/wordprocessingDrawing" xmlns:wp="http://schemas.openxmlformats.org/drawingml/2006/wordprocessingDrawing" xmlns:w10="urn:schemas-microsoft-com:office:word" xmlns:w="http://schemas.openxmlformats.org/wordprocessingml/2006/main" xmlns:w14="http://schemas.microsoft.com/office/word/2010/wordml" xmlns:w15="http://schemas.microsoft.com/office/word/2012/wordml" xmlns:wpg="http://schemas.microsoft.com/office/word/2010/wordprocessingGroup" xmlns:wpi="http://schemas.microsoft.com/office/word/2010/wordprocessingInk" xmlns:wne="http://schemas.microsoft.com/office/word/2006/wordml" xmlns:wps="http://schemas.microsoft.com/office/word/2010/wordprocessingShape" mc:Ignorable="w14 w15 wp14">
   <w:footnote w:type="separator" w:id="-1">
     <w:p>
       <w:pPr>
@@ -35998,7 +35613,7 @@
 </file>
 
 <file path=word/numbering.xml><?xml version="1.0" encoding="utf-8"?>
-<w:numbering xmlns:wpc="http://schemas.microsoft.com/office/word/2010/wordprocessingCanvas" xmlns:cx="http://schemas.microsoft.com/office/drawing/2014/chartex" xmlns:cx1="http://schemas.microsoft.com/office/drawing/2015/9/8/chartex" xmlns:cx2="http://schemas.microsoft.com/office/drawing/2015/10/21/chartex" xmlns:mc="http://schemas.openxmlformats.org/markup-compatibility/2006" xmlns:o="urn:schemas-microsoft-com:office:office" xmlns:r="http://schemas.openxmlformats.org/officeDocument/2006/relationships" xmlns:m="http://schemas.openxmlformats.org/officeDocument/2006/math" xmlns:v="urn:schemas-microsoft-com:vml" xmlns:wp14="http://schemas.microsoft.com/office/word/2010/wordprocessingDrawing" xmlns:wp="http://schemas.openxmlformats.org/drawingml/2006/wordprocessingDrawing" xmlns:w10="urn:schemas-microsoft-com:office:word" xmlns:w="http://schemas.openxmlformats.org/wordprocessingml/2006/main" xmlns:w14="http://schemas.microsoft.com/office/word/2010/wordml" xmlns:w15="http://schemas.microsoft.com/office/word/2012/wordml" xmlns:w16se="http://schemas.microsoft.com/office/word/2015/wordml/symex" xmlns:wpg="http://schemas.microsoft.com/office/word/2010/wordprocessingGroup" xmlns:wpi="http://schemas.microsoft.com/office/word/2010/wordprocessingInk" xmlns:wne="http://schemas.microsoft.com/office/word/2006/wordml" xmlns:wps="http://schemas.microsoft.com/office/word/2010/wordprocessingShape" mc:Ignorable="w14 w15 w16se wp14">
+<w:numbering xmlns:wpc="http://schemas.microsoft.com/office/word/2010/wordprocessingCanvas" xmlns:mc="http://schemas.openxmlformats.org/markup-compatibility/2006" xmlns:o="urn:schemas-microsoft-com:office:office" xmlns:r="http://schemas.openxmlformats.org/officeDocument/2006/relationships" xmlns:m="http://schemas.openxmlformats.org/officeDocument/2006/math" xmlns:v="urn:schemas-microsoft-com:vml" xmlns:wp14="http://schemas.microsoft.com/office/word/2010/wordprocessingDrawing" xmlns:wp="http://schemas.openxmlformats.org/drawingml/2006/wordprocessingDrawing" xmlns:w10="urn:schemas-microsoft-com:office:word" xmlns:w="http://schemas.openxmlformats.org/wordprocessingml/2006/main" xmlns:w14="http://schemas.microsoft.com/office/word/2010/wordml" xmlns:w15="http://schemas.microsoft.com/office/word/2012/wordml" xmlns:wpg="http://schemas.microsoft.com/office/word/2010/wordprocessingGroup" xmlns:wpi="http://schemas.microsoft.com/office/word/2010/wordprocessingInk" xmlns:wne="http://schemas.microsoft.com/office/word/2006/wordml" xmlns:wps="http://schemas.microsoft.com/office/word/2010/wordprocessingShape" mc:Ignorable="w14 w15 wp14">
   <w:abstractNum w:abstractNumId="0" w15:restartNumberingAfterBreak="0">
     <w:nsid w:val="03340B0D"/>
     <w:multiLevelType w:val="hybridMultilevel"/>
@@ -41689,7 +41304,7 @@
 </file>
 
 <file path=word/styles.xml><?xml version="1.0" encoding="utf-8"?>
-<w:styles xmlns:mc="http://schemas.openxmlformats.org/markup-compatibility/2006" xmlns:r="http://schemas.openxmlformats.org/officeDocument/2006/relationships" xmlns:w="http://schemas.openxmlformats.org/wordprocessingml/2006/main" xmlns:w14="http://schemas.microsoft.com/office/word/2010/wordml" xmlns:w15="http://schemas.microsoft.com/office/word/2012/wordml" xmlns:w16se="http://schemas.microsoft.com/office/word/2015/wordml/symex" mc:Ignorable="w14 w15 w16se">
+<w:styles xmlns:mc="http://schemas.openxmlformats.org/markup-compatibility/2006" xmlns:r="http://schemas.openxmlformats.org/officeDocument/2006/relationships" xmlns:w="http://schemas.openxmlformats.org/wordprocessingml/2006/main" xmlns:w14="http://schemas.microsoft.com/office/word/2010/wordml" xmlns:w15="http://schemas.microsoft.com/office/word/2012/wordml" mc:Ignorable="w14 w15">
   <w:docDefaults>
     <w:rPrDefault>
       <w:rPr>
@@ -41706,7 +41321,7 @@
       </w:pPr>
     </w:pPrDefault>
   </w:docDefaults>
-  <w:latentStyles w:defLockedState="0" w:defUIPriority="99" w:defSemiHidden="0" w:defUnhideWhenUsed="0" w:defQFormat="0" w:count="372">
+  <w:latentStyles w:defLockedState="0" w:defUIPriority="99" w:defSemiHidden="0" w:defUnhideWhenUsed="0" w:defQFormat="0" w:count="371">
     <w:lsdException w:name="Normal" w:uiPriority="0" w:qFormat="1"/>
     <w:lsdException w:name="heading 1" w:uiPriority="9" w:qFormat="1"/>
     <w:lsdException w:name="heading 2" w:semiHidden="1" w:uiPriority="9" w:unhideWhenUsed="1" w:qFormat="1"/>
@@ -42078,7 +41693,6 @@
     <w:lsdException w:name="List Table 5 Dark Accent 6" w:uiPriority="50"/>
     <w:lsdException w:name="List Table 6 Colorful Accent 6" w:uiPriority="51"/>
     <w:lsdException w:name="List Table 7 Colorful Accent 6" w:uiPriority="52"/>
-    <w:lsdException w:name="Mention" w:semiHidden="1" w:unhideWhenUsed="1"/>
   </w:latentStyles>
   <w:style w:type="paragraph" w:default="1" w:styleId="Normal">
     <w:name w:val="Normal"/>
@@ -42842,7 +42456,7 @@
 </file>
 
 <file path=customXml/itemProps1.xml><?xml version="1.0" encoding="utf-8"?>
-<ds:datastoreItem xmlns:ds="http://schemas.openxmlformats.org/officeDocument/2006/customXml" ds:itemID="{72D02404-9F6A-4E5A-A2F3-945B8294B81B}">
+<ds:datastoreItem xmlns:ds="http://schemas.openxmlformats.org/officeDocument/2006/customXml" ds:itemID="{BBB2D607-F299-4A9C-B832-2D92D8336E83}">
   <ds:schemaRefs>
     <ds:schemaRef ds:uri="http://schemas.openxmlformats.org/officeDocument/2006/bibliography"/>
   </ds:schemaRefs>

</xml_diff>